<commit_message>
embeding cutomer sign in document.
</commit_message>
<xml_diff>
--- a/Code/DocumentGenerate/Templates/GoldenTemplate.docx
+++ b/Code/DocumentGenerate/Templates/GoldenTemplate.docx
@@ -14558,6 +14558,7 @@
                     <w:showingPlcHdr/>
                     <w:text/>
                   </w:sdtPr>
+                  <w:sdtEndPr/>
                   <w:sdtContent>
                     <w:p>
                       <w:pPr>
@@ -14671,6 +14672,7 @@
                   <w:showingPlcHdr/>
                   <w:text/>
                 </w:sdtPr>
+                <w:sdtEndPr/>
                 <w:sdtContent>
                   <w:tc>
                     <w:tcPr>
@@ -15047,6 +15049,7 @@
                   <w:showingPlcHdr/>
                   <w:picture/>
                 </w:sdtPr>
+                <w:sdtEndPr/>
                 <w:sdtContent>
                   <w:tc>
                     <w:tcPr>
@@ -15152,21 +15155,91 @@
                   </w:r>
                 </w:p>
               </w:tc>
-              <w:tc>
-                <w:tcPr>
-                  <w:tcW w:w="3463" w:type="dxa"/>
-                </w:tcPr>
-                <w:p>
-                  <w:pPr>
-                    <w:ind w:right="306"/>
-                    <w:jc w:val="both"/>
-                    <w:rPr>
-                      <w:rFonts w:ascii="Calibri" w:hAnsi="Calibri" w:cs="Calibri"/>
-                      <w:b/>
-                    </w:rPr>
-                  </w:pPr>
-                </w:p>
-              </w:tc>
+              <w:sdt>
+                <w:sdtPr>
+                  <w:rPr>
+                    <w:rFonts w:ascii="Calibri" w:hAnsi="Calibri" w:cs="Calibri"/>
+                    <w:b/>
+                  </w:rPr>
+                  <w:alias w:val="cust_sign"/>
+                  <w:tag w:val="cust_sign"/>
+                  <w:id w:val="-259451737"/>
+                  <w:showingPlcHdr/>
+                  <w:picture/>
+                </w:sdtPr>
+                <w:sdtContent>
+                  <w:tc>
+                    <w:tcPr>
+                      <w:tcW w:w="3463" w:type="dxa"/>
+                    </w:tcPr>
+                    <w:p>
+                      <w:pPr>
+                        <w:ind w:right="306"/>
+                        <w:jc w:val="both"/>
+                        <w:rPr>
+                          <w:rFonts w:ascii="Calibri" w:hAnsi="Calibri" w:cs="Calibri"/>
+                          <w:b/>
+                        </w:rPr>
+                      </w:pPr>
+                      <w:r>
+                        <w:rPr>
+                          <w:rFonts w:ascii="Calibri" w:hAnsi="Calibri" w:cs="Calibri"/>
+                          <w:b/>
+                          <w:noProof/>
+                        </w:rPr>
+                        <w:drawing>
+                          <wp:inline distT="0" distB="0" distL="0" distR="0" wp14:anchorId="140D05EE" wp14:editId="39075AE1">
+                            <wp:extent cx="2000250" cy="352425"/>
+                            <wp:effectExtent l="0" t="0" r="0" b="9525"/>
+                            <wp:docPr id="9" name="Picture 2"/>
+                            <wp:cNvGraphicFramePr>
+                              <a:graphicFrameLocks xmlns:a="http://schemas.openxmlformats.org/drawingml/2006/main" noChangeAspect="1"/>
+                            </wp:cNvGraphicFramePr>
+                            <a:graphic xmlns:a="http://schemas.openxmlformats.org/drawingml/2006/main">
+                              <a:graphicData uri="http://schemas.openxmlformats.org/drawingml/2006/picture">
+                                <pic:pic xmlns:pic="http://schemas.openxmlformats.org/drawingml/2006/picture">
+                                  <pic:nvPicPr>
+                                    <pic:cNvPr id="0" name="Picture 2"/>
+                                    <pic:cNvPicPr>
+                                      <a:picLocks noChangeAspect="1" noChangeArrowheads="1"/>
+                                    </pic:cNvPicPr>
+                                  </pic:nvPicPr>
+                                  <pic:blipFill>
+                                    <a:blip r:embed="rId13">
+                                      <a:extLst>
+                                        <a:ext uri="{28A0092B-C50C-407E-A947-70E740481C1C}">
+                                          <a14:useLocalDpi xmlns:a14="http://schemas.microsoft.com/office/drawing/2010/main" val="0"/>
+                                        </a:ext>
+                                      </a:extLst>
+                                    </a:blip>
+                                    <a:srcRect/>
+                                    <a:stretch>
+                                      <a:fillRect/>
+                                    </a:stretch>
+                                  </pic:blipFill>
+                                  <pic:spPr bwMode="auto">
+                                    <a:xfrm>
+                                      <a:off x="0" y="0"/>
+                                      <a:ext cx="2000250" cy="352425"/>
+                                    </a:xfrm>
+                                    <a:prstGeom prst="rect">
+                                      <a:avLst/>
+                                    </a:prstGeom>
+                                    <a:noFill/>
+                                    <a:ln>
+                                      <a:noFill/>
+                                    </a:ln>
+                                  </pic:spPr>
+                                </pic:pic>
+                              </a:graphicData>
+                            </a:graphic>
+                          </wp:inline>
+                        </w:drawing>
+                      </w:r>
+                    </w:p>
+                  </w:tc>
+                </w:sdtContent>
+              </w:sdt>
             </w:tr>
             <w:tr>
               <w:trPr>
@@ -16028,7 +16101,7 @@
         <v:path o:extrusionok="f" gradientshapeok="t" o:connecttype="rect"/>
         <o:lock v:ext="edit" aspectratio="t"/>
       </v:shapetype>
-      <v:shape id="_x0000_i1093" type="#_x0000_t75" style="width:188.25pt;height:150.75pt" o:bullet="t">
+      <v:shape id="_x0000_i1054" type="#_x0000_t75" style="width:188.25pt;height:150.75pt" o:bullet="t">
         <v:imagedata r:id="rId1" o:title="flag"/>
       </v:shape>
     </w:pict>
@@ -21284,6 +21357,7 @@
   <w:rsids>
     <w:rsidRoot w:val="007A5957"/>
     <w:rsid w:val="0004486D"/>
+    <w:rsid w:val="00266F28"/>
     <w:rsid w:val="00267487"/>
     <w:rsid w:val="002B4674"/>
     <w:rsid w:val="002C16D4"/>

</xml_diff>

<commit_message>
P1 issuefixes on Vibration Analysis
</commit_message>
<xml_diff>
--- a/Code/DocumentGenerate/Templates/GoldenTemplate.docx
+++ b/Code/DocumentGenerate/Templates/GoldenTemplate.docx
@@ -163,6 +163,7 @@
                 <w:showingPlcHdr/>
                 <w:text/>
               </w:sdtPr>
+              <w:sdtEndPr/>
               <w:sdtContent>
                 <w:r>
                   <w:rPr>
@@ -240,6 +241,7 @@
                 <w:showingPlcHdr/>
                 <w:text/>
               </w:sdtPr>
+              <w:sdtEndPr/>
               <w:sdtContent>
                 <w:r>
                   <w:rPr>
@@ -353,6 +355,7 @@
                 <w:showingPlcHdr/>
                 <w:text/>
               </w:sdtPr>
+              <w:sdtEndPr/>
               <w:sdtContent>
                 <w:r>
                   <w:rPr>
@@ -431,6 +434,7 @@
                 <w:showingPlcHdr/>
                 <w:text/>
               </w:sdtPr>
+              <w:sdtEndPr/>
               <w:sdtContent>
                 <w:r>
                   <w:rPr>
@@ -528,6 +532,7 @@
                 <w:showingPlcHdr/>
                 <w:text/>
               </w:sdtPr>
+              <w:sdtEndPr/>
               <w:sdtContent>
                 <w:r>
                   <w:rPr>
@@ -605,6 +610,7 @@
                 <w:showingPlcHdr/>
                 <w:text/>
               </w:sdtPr>
+              <w:sdtEndPr/>
               <w:sdtContent>
                 <w:r>
                   <w:rPr>
@@ -827,6 +833,7 @@
               <w14:uncheckedState w14:val="2610" w14:font="MS Gothic"/>
             </w14:checkbox>
           </w:sdtPr>
+          <w:sdtEndPr/>
           <w:sdtContent>
             <w:tc>
               <w:tcPr>
@@ -868,6 +875,7 @@
             <w:showingPlcHdr/>
             <w:text/>
           </w:sdtPr>
+          <w:sdtEndPr/>
           <w:sdtContent>
             <w:tc>
               <w:tcPr>
@@ -956,6 +964,7 @@
               <w14:uncheckedState w14:val="2610" w14:font="MS Gothic"/>
             </w14:checkbox>
           </w:sdtPr>
+          <w:sdtEndPr/>
           <w:sdtContent>
             <w:tc>
               <w:tcPr>
@@ -997,6 +1006,7 @@
             <w:showingPlcHdr/>
             <w:text/>
           </w:sdtPr>
+          <w:sdtEndPr/>
           <w:sdtContent>
             <w:tc>
               <w:tcPr>
@@ -1085,6 +1095,7 @@
               <w14:uncheckedState w14:val="2610" w14:font="MS Gothic"/>
             </w14:checkbox>
           </w:sdtPr>
+          <w:sdtEndPr/>
           <w:sdtContent>
             <w:tc>
               <w:tcPr>
@@ -1126,6 +1137,7 @@
             <w:showingPlcHdr/>
             <w:text/>
           </w:sdtPr>
+          <w:sdtEndPr/>
           <w:sdtContent>
             <w:tc>
               <w:tcPr>
@@ -1214,6 +1226,7 @@
               <w14:uncheckedState w14:val="2610" w14:font="MS Gothic"/>
             </w14:checkbox>
           </w:sdtPr>
+          <w:sdtEndPr/>
           <w:sdtContent>
             <w:tc>
               <w:tcPr>
@@ -1255,6 +1268,7 @@
             <w:showingPlcHdr/>
             <w:text/>
           </w:sdtPr>
+          <w:sdtEndPr/>
           <w:sdtContent>
             <w:tc>
               <w:tcPr>
@@ -1343,6 +1357,7 @@
               <w14:uncheckedState w14:val="2610" w14:font="MS Gothic"/>
             </w14:checkbox>
           </w:sdtPr>
+          <w:sdtEndPr/>
           <w:sdtContent>
             <w:tc>
               <w:tcPr>
@@ -1384,6 +1399,7 @@
             <w:showingPlcHdr/>
             <w:text/>
           </w:sdtPr>
+          <w:sdtEndPr/>
           <w:sdtContent>
             <w:tc>
               <w:tcPr>
@@ -1472,6 +1488,7 @@
               <w14:uncheckedState w14:val="2610" w14:font="MS Gothic"/>
             </w14:checkbox>
           </w:sdtPr>
+          <w:sdtEndPr/>
           <w:sdtContent>
             <w:tc>
               <w:tcPr>
@@ -1513,6 +1530,7 @@
             <w:showingPlcHdr/>
             <w:text/>
           </w:sdtPr>
+          <w:sdtEndPr/>
           <w:sdtContent>
             <w:tc>
               <w:tcPr>
@@ -1617,6 +1635,7 @@
               <w14:uncheckedState w14:val="2610" w14:font="MS Gothic"/>
             </w14:checkbox>
           </w:sdtPr>
+          <w:sdtEndPr/>
           <w:sdtContent>
             <w:tc>
               <w:tcPr>
@@ -1658,6 +1677,7 @@
             <w:showingPlcHdr/>
             <w:text/>
           </w:sdtPr>
+          <w:sdtEndPr/>
           <w:sdtContent>
             <w:tc>
               <w:tcPr>
@@ -1746,6 +1766,7 @@
               <w14:uncheckedState w14:val="2610" w14:font="MS Gothic"/>
             </w14:checkbox>
           </w:sdtPr>
+          <w:sdtEndPr/>
           <w:sdtContent>
             <w:tc>
               <w:tcPr>
@@ -1787,6 +1808,7 @@
             <w:showingPlcHdr/>
             <w:text/>
           </w:sdtPr>
+          <w:sdtEndPr/>
           <w:sdtContent>
             <w:tc>
               <w:tcPr>
@@ -1875,6 +1897,7 @@
               <w14:uncheckedState w14:val="2610" w14:font="MS Gothic"/>
             </w14:checkbox>
           </w:sdtPr>
+          <w:sdtEndPr/>
           <w:sdtContent>
             <w:tc>
               <w:tcPr>
@@ -1916,6 +1939,7 @@
             <w:showingPlcHdr/>
             <w:text/>
           </w:sdtPr>
+          <w:sdtEndPr/>
           <w:sdtContent>
             <w:tc>
               <w:tcPr>
@@ -2004,6 +2028,7 @@
               <w14:uncheckedState w14:val="2610" w14:font="MS Gothic"/>
             </w14:checkbox>
           </w:sdtPr>
+          <w:sdtEndPr/>
           <w:sdtContent>
             <w:tc>
               <w:tcPr>
@@ -2045,6 +2070,7 @@
             <w:showingPlcHdr/>
             <w:text/>
           </w:sdtPr>
+          <w:sdtEndPr/>
           <w:sdtContent>
             <w:tc>
               <w:tcPr>
@@ -2748,6 +2774,7 @@
                 </w:placeholder>
                 <w:showingPlcHdr/>
               </w:sdtPr>
+              <w:sdtEndPr/>
               <w:sdtContent>
                 <w:r>
                   <w:rPr>
@@ -2850,6 +2877,7 @@
                 </w:placeholder>
                 <w:showingPlcHdr/>
               </w:sdtPr>
+              <w:sdtEndPr/>
               <w:sdtContent>
                 <w:r>
                   <w:rPr>
@@ -2917,6 +2945,7 @@
                 </w:placeholder>
                 <w:showingPlcHdr/>
               </w:sdtPr>
+              <w:sdtEndPr/>
               <w:sdtContent>
                 <w:r>
                   <w:rPr>
@@ -2993,6 +3022,7 @@
                 <w:calendar w:val="gregorian"/>
               </w:date>
             </w:sdtPr>
+            <w:sdtEndPr/>
             <w:sdtContent>
               <w:p>
                 <w:pPr>
@@ -3069,6 +3099,7 @@
                 <w:calendar w:val="gregorian"/>
               </w:date>
             </w:sdtPr>
+            <w:sdtEndPr/>
             <w:sdtContent>
               <w:p>
                 <w:pPr>
@@ -3146,6 +3177,7 @@
                 <w:calendar w:val="gregorian"/>
               </w:date>
             </w:sdtPr>
+            <w:sdtEndPr/>
             <w:sdtContent>
               <w:p>
                 <w:pPr>
@@ -3241,6 +3273,7 @@
                   <w:listItem w:displayText="Decanter" w:value="Decanter"/>
                 </w:dropDownList>
               </w:sdtPr>
+              <w:sdtEndPr/>
               <w:sdtContent>
                 <w:r>
                   <w:rPr>
@@ -3328,6 +3361,7 @@
                 </w:placeholder>
                 <w:showingPlcHdr/>
               </w:sdtPr>
+              <w:sdtEndPr/>
               <w:sdtContent>
                 <w:r>
                   <w:rPr>
@@ -3478,6 +3512,7 @@
                 </w:placeholder>
                 <w:showingPlcHdr/>
               </w:sdtPr>
+              <w:sdtEndPr/>
               <w:sdtContent>
                 <w:r>
                   <w:rPr>
@@ -3572,6 +3607,7 @@
                 </w:placeholder>
                 <w:showingPlcHdr/>
               </w:sdtPr>
+              <w:sdtEndPr/>
               <w:sdtContent>
                 <w:r>
                   <w:rPr>
@@ -3652,6 +3688,7 @@
                 </w:placeholder>
                 <w:showingPlcHdr/>
               </w:sdtPr>
+              <w:sdtEndPr/>
               <w:sdtContent>
                 <w:r>
                   <w:rPr>
@@ -3733,6 +3770,7 @@
                 </w:placeholder>
                 <w:showingPlcHdr/>
               </w:sdtPr>
+              <w:sdtEndPr/>
               <w:sdtContent>
                 <w:r>
                   <w:rPr>
@@ -3813,6 +3851,7 @@
                 </w:placeholder>
                 <w:showingPlcHdr/>
               </w:sdtPr>
+              <w:sdtEndPr/>
               <w:sdtContent>
                 <w:r>
                   <w:rPr>
@@ -3909,6 +3948,7 @@
                 </w:placeholder>
                 <w15:color w:val="3366FF"/>
               </w:sdtPr>
+              <w:sdtEndPr/>
               <w:sdtContent>
                 <w:sdt>
                   <w:sdtPr>
@@ -3933,6 +3973,7 @@
                       <w:listItem w:displayText="Star Delta" w:value="Star Delta"/>
                     </w:dropDownList>
                   </w:sdtPr>
+                  <w:sdtEndPr/>
                   <w:sdtContent>
                     <w:r>
                       <w:rPr>
@@ -4010,6 +4051,7 @@
                   <w:docPart w:val="7F03648DCCBA44DC981D7DFC77B13662"/>
                 </w:placeholder>
               </w:sdtPr>
+              <w:sdtEndPr/>
               <w:sdtContent>
                 <w:sdt>
                   <w:sdtPr>
@@ -4035,6 +4077,7 @@
                       <w:listItem w:displayText="BCC" w:value="BCC"/>
                     </w:dropDownList>
                   </w:sdtPr>
+                  <w:sdtEndPr/>
                   <w:sdtContent>
                     <w:r>
                       <w:rPr>
@@ -4113,6 +4156,7 @@
                   <w:docPart w:val="44CDF546FDC54DB8950F50BF093D4B77"/>
                 </w:placeholder>
               </w:sdtPr>
+              <w:sdtEndPr/>
               <w:sdtContent>
                 <w:sdt>
                   <w:sdtPr>
@@ -4140,6 +4184,7 @@
                       <w:listItem w:displayText="**_________________" w:value="**_________________"/>
                     </w:comboBox>
                   </w:sdtPr>
+                  <w:sdtEndPr/>
                   <w:sdtContent>
                     <w:r>
                       <w:rPr>
@@ -4217,6 +4262,7 @@
                   <w:docPart w:val="47237F3FDA4547F981E2CF62AE0C3A4B"/>
                 </w:placeholder>
               </w:sdtPr>
+              <w:sdtEndPr/>
               <w:sdtContent>
                 <w:sdt>
                   <w:sdtPr>
@@ -4240,6 +4286,7 @@
                       <w:listItem w:displayText="CP 1584" w:value="CP 1584"/>
                     </w:dropDownList>
                   </w:sdtPr>
+                  <w:sdtEndPr/>
                   <w:sdtContent>
                     <w:r>
                       <w:rPr>
@@ -4318,6 +4365,7 @@
                   <w:docPart w:val="6106DDCA3C474F7CB50BE0D0620AC804"/>
                 </w:placeholder>
               </w:sdtPr>
+              <w:sdtEndPr/>
               <w:sdtContent>
                 <w:sdt>
                   <w:sdtPr>
@@ -4345,6 +4393,7 @@
                       <w:listItem w:displayText="**_______________" w:value="**_______________"/>
                     </w:dropDownList>
                   </w:sdtPr>
+                  <w:sdtEndPr/>
                   <w:sdtContent>
                     <w:r>
                       <w:rPr>
@@ -4480,6 +4529,7 @@
                   <w:listItem w:displayText="*Others" w:value="*Others"/>
                 </w:dropDownList>
               </w:sdtPr>
+              <w:sdtEndPr/>
               <w:sdtContent>
                 <w:r>
                   <w:rPr>
@@ -4566,6 +4616,7 @@
                 </w:placeholder>
                 <w:showingPlcHdr/>
               </w:sdtPr>
+              <w:sdtEndPr/>
               <w:sdtContent>
                 <w:r>
                   <w:rPr>
@@ -4644,6 +4695,7 @@
                   <w:listItem w:displayText="In Complete" w:value="In Complete"/>
                 </w:dropDownList>
               </w:sdtPr>
+              <w:sdtEndPr/>
               <w:sdtContent>
                 <w:r>
                   <w:rPr>
@@ -4730,6 +4782,7 @@
                   <w:listItem w:displayText="Breakdown" w:value="Breakdown"/>
                 </w:comboBox>
               </w:sdtPr>
+              <w:sdtEndPr/>
               <w:sdtContent>
                 <w:r>
                   <w:rPr>
@@ -5943,6 +5996,7 @@
               <w14:uncheckedState w14:val="2610" w14:font="MS Gothic"/>
             </w14:checkbox>
           </w:sdtPr>
+          <w:sdtEndPr/>
           <w:sdtContent>
             <w:tc>
               <w:tcPr>
@@ -5982,6 +6036,7 @@
             <w:showingPlcHdr/>
             <w:text/>
           </w:sdtPr>
+          <w:sdtEndPr/>
           <w:sdtContent>
             <w:tc>
               <w:tcPr>
@@ -6020,6 +6075,7 @@
             <w:showingPlcHdr/>
             <w:text/>
           </w:sdtPr>
+          <w:sdtEndPr/>
           <w:sdtContent>
             <w:tc>
               <w:tcPr>
@@ -6058,6 +6114,7 @@
             <w:showingPlcHdr/>
             <w:text/>
           </w:sdtPr>
+          <w:sdtEndPr/>
           <w:sdtContent>
             <w:tc>
               <w:tcPr>
@@ -6096,6 +6153,7 @@
             <w:showingPlcHdr/>
             <w:text/>
           </w:sdtPr>
+          <w:sdtEndPr/>
           <w:sdtContent>
             <w:tc>
               <w:tcPr>
@@ -6134,6 +6192,7 @@
             <w:showingPlcHdr/>
             <w:text/>
           </w:sdtPr>
+          <w:sdtEndPr/>
           <w:sdtContent>
             <w:tc>
               <w:tcPr>
@@ -6172,6 +6231,7 @@
             <w:showingPlcHdr/>
             <w:text/>
           </w:sdtPr>
+          <w:sdtEndPr/>
           <w:sdtContent>
             <w:tc>
               <w:tcPr>
@@ -6210,6 +6270,7 @@
             <w:showingPlcHdr/>
             <w:text/>
           </w:sdtPr>
+          <w:sdtEndPr/>
           <w:sdtContent>
             <w:tc>
               <w:tcPr>
@@ -6248,6 +6309,7 @@
             <w:showingPlcHdr/>
             <w:text/>
           </w:sdtPr>
+          <w:sdtEndPr/>
           <w:sdtContent>
             <w:tc>
               <w:tcPr>
@@ -6287,6 +6349,7 @@
             <w:showingPlcHdr/>
             <w:text/>
           </w:sdtPr>
+          <w:sdtEndPr/>
           <w:sdtContent>
             <w:tc>
               <w:tcPr>
@@ -6326,6 +6389,7 @@
             <w:showingPlcHdr/>
             <w:text/>
           </w:sdtPr>
+          <w:sdtEndPr/>
           <w:sdtContent>
             <w:tc>
               <w:tcPr>
@@ -6365,6 +6429,7 @@
             <w:showingPlcHdr/>
             <w:text/>
           </w:sdtPr>
+          <w:sdtEndPr/>
           <w:sdtContent>
             <w:tc>
               <w:tcPr>
@@ -6452,6 +6517,7 @@
               <w14:uncheckedState w14:val="2610" w14:font="MS Gothic"/>
             </w14:checkbox>
           </w:sdtPr>
+          <w:sdtEndPr/>
           <w:sdtContent>
             <w:tc>
               <w:tcPr>
@@ -6491,6 +6557,7 @@
             <w:showingPlcHdr/>
             <w:text/>
           </w:sdtPr>
+          <w:sdtEndPr/>
           <w:sdtContent>
             <w:tc>
               <w:tcPr>
@@ -6529,6 +6596,7 @@
             <w:showingPlcHdr/>
             <w:text/>
           </w:sdtPr>
+          <w:sdtEndPr/>
           <w:sdtContent>
             <w:tc>
               <w:tcPr>
@@ -6567,6 +6635,7 @@
             <w:showingPlcHdr/>
             <w:text/>
           </w:sdtPr>
+          <w:sdtEndPr/>
           <w:sdtContent>
             <w:tc>
               <w:tcPr>
@@ -6605,6 +6674,7 @@
             <w:showingPlcHdr/>
             <w:text/>
           </w:sdtPr>
+          <w:sdtEndPr/>
           <w:sdtContent>
             <w:tc>
               <w:tcPr>
@@ -6643,6 +6713,7 @@
             <w:showingPlcHdr/>
             <w:text/>
           </w:sdtPr>
+          <w:sdtEndPr/>
           <w:sdtContent>
             <w:tc>
               <w:tcPr>
@@ -6681,6 +6752,7 @@
             <w:showingPlcHdr/>
             <w:text/>
           </w:sdtPr>
+          <w:sdtEndPr/>
           <w:sdtContent>
             <w:tc>
               <w:tcPr>
@@ -6719,6 +6791,7 @@
             <w:showingPlcHdr/>
             <w:text/>
           </w:sdtPr>
+          <w:sdtEndPr/>
           <w:sdtContent>
             <w:tc>
               <w:tcPr>
@@ -6757,6 +6830,7 @@
             <w:showingPlcHdr/>
             <w:text/>
           </w:sdtPr>
+          <w:sdtEndPr/>
           <w:sdtContent>
             <w:tc>
               <w:tcPr>
@@ -6799,6 +6873,7 @@
             <w:showingPlcHdr/>
             <w:text/>
           </w:sdtPr>
+          <w:sdtEndPr/>
           <w:sdtContent>
             <w:tc>
               <w:tcPr>
@@ -6841,6 +6916,7 @@
             <w:showingPlcHdr/>
             <w:text/>
           </w:sdtPr>
+          <w:sdtEndPr/>
           <w:sdtContent>
             <w:tc>
               <w:tcPr>
@@ -6880,6 +6956,7 @@
             <w:showingPlcHdr/>
             <w:text/>
           </w:sdtPr>
+          <w:sdtEndPr/>
           <w:sdtContent>
             <w:tc>
               <w:tcPr>
@@ -6985,6 +7062,7 @@
               <w14:uncheckedState w14:val="2610" w14:font="MS Gothic"/>
             </w14:checkbox>
           </w:sdtPr>
+          <w:sdtEndPr/>
           <w:sdtContent>
             <w:tc>
               <w:tcPr>
@@ -7024,6 +7102,7 @@
             <w:showingPlcHdr/>
             <w:text/>
           </w:sdtPr>
+          <w:sdtEndPr/>
           <w:sdtContent>
             <w:tc>
               <w:tcPr>
@@ -7062,6 +7141,7 @@
             <w:showingPlcHdr/>
             <w:text/>
           </w:sdtPr>
+          <w:sdtEndPr/>
           <w:sdtContent>
             <w:tc>
               <w:tcPr>
@@ -7100,6 +7180,7 @@
             <w:showingPlcHdr/>
             <w:text/>
           </w:sdtPr>
+          <w:sdtEndPr/>
           <w:sdtContent>
             <w:tc>
               <w:tcPr>
@@ -7138,6 +7219,7 @@
             <w:showingPlcHdr/>
             <w:text/>
           </w:sdtPr>
+          <w:sdtEndPr/>
           <w:sdtContent>
             <w:tc>
               <w:tcPr>
@@ -7176,6 +7258,7 @@
             <w:showingPlcHdr/>
             <w:text/>
           </w:sdtPr>
+          <w:sdtEndPr/>
           <w:sdtContent>
             <w:tc>
               <w:tcPr>
@@ -7214,6 +7297,7 @@
             <w:showingPlcHdr/>
             <w:text/>
           </w:sdtPr>
+          <w:sdtEndPr/>
           <w:sdtContent>
             <w:tc>
               <w:tcPr>
@@ -7252,6 +7336,7 @@
             <w:showingPlcHdr/>
             <w:text/>
           </w:sdtPr>
+          <w:sdtEndPr/>
           <w:sdtContent>
             <w:tc>
               <w:tcPr>
@@ -7290,6 +7375,7 @@
             <w:showingPlcHdr/>
             <w:text/>
           </w:sdtPr>
+          <w:sdtEndPr/>
           <w:sdtContent>
             <w:tc>
               <w:tcPr>
@@ -7332,6 +7418,7 @@
             <w:showingPlcHdr/>
             <w:text/>
           </w:sdtPr>
+          <w:sdtEndPr/>
           <w:sdtContent>
             <w:tc>
               <w:tcPr>
@@ -7374,6 +7461,7 @@
             <w:showingPlcHdr/>
             <w:text/>
           </w:sdtPr>
+          <w:sdtEndPr/>
           <w:sdtContent>
             <w:tc>
               <w:tcPr>
@@ -7416,6 +7504,7 @@
             <w:showingPlcHdr/>
             <w:text/>
           </w:sdtPr>
+          <w:sdtEndPr/>
           <w:sdtContent>
             <w:tc>
               <w:tcPr>
@@ -7504,6 +7593,7 @@
               <w14:uncheckedState w14:val="2610" w14:font="MS Gothic"/>
             </w14:checkbox>
           </w:sdtPr>
+          <w:sdtEndPr/>
           <w:sdtContent>
             <w:tc>
               <w:tcPr>
@@ -7543,6 +7633,7 @@
             <w:showingPlcHdr/>
             <w:text/>
           </w:sdtPr>
+          <w:sdtEndPr/>
           <w:sdtContent>
             <w:tc>
               <w:tcPr>
@@ -7581,6 +7672,7 @@
             <w:showingPlcHdr/>
             <w:text/>
           </w:sdtPr>
+          <w:sdtEndPr/>
           <w:sdtContent>
             <w:tc>
               <w:tcPr>
@@ -7619,6 +7711,7 @@
             <w:showingPlcHdr/>
             <w:text/>
           </w:sdtPr>
+          <w:sdtEndPr/>
           <w:sdtContent>
             <w:tc>
               <w:tcPr>
@@ -7657,6 +7750,7 @@
             <w:showingPlcHdr/>
             <w:text/>
           </w:sdtPr>
+          <w:sdtEndPr/>
           <w:sdtContent>
             <w:tc>
               <w:tcPr>
@@ -7695,6 +7789,7 @@
             <w:showingPlcHdr/>
             <w:text/>
           </w:sdtPr>
+          <w:sdtEndPr/>
           <w:sdtContent>
             <w:tc>
               <w:tcPr>
@@ -7733,6 +7828,7 @@
             <w:showingPlcHdr/>
             <w:text/>
           </w:sdtPr>
+          <w:sdtEndPr/>
           <w:sdtContent>
             <w:tc>
               <w:tcPr>
@@ -7771,6 +7867,7 @@
             <w:showingPlcHdr/>
             <w:text/>
           </w:sdtPr>
+          <w:sdtEndPr/>
           <w:sdtContent>
             <w:tc>
               <w:tcPr>
@@ -7809,6 +7906,7 @@
             <w:showingPlcHdr/>
             <w:text/>
           </w:sdtPr>
+          <w:sdtEndPr/>
           <w:sdtContent>
             <w:tc>
               <w:tcPr>
@@ -7848,6 +7946,7 @@
             <w:showingPlcHdr/>
             <w:text/>
           </w:sdtPr>
+          <w:sdtEndPr/>
           <w:sdtContent>
             <w:tc>
               <w:tcPr>
@@ -7887,6 +7986,7 @@
             <w:showingPlcHdr/>
             <w:text/>
           </w:sdtPr>
+          <w:sdtEndPr/>
           <w:sdtContent>
             <w:tc>
               <w:tcPr>
@@ -7929,6 +8029,7 @@
             <w:showingPlcHdr/>
             <w:text/>
           </w:sdtPr>
+          <w:sdtEndPr/>
           <w:sdtContent>
             <w:tc>
               <w:tcPr>
@@ -8017,6 +8118,7 @@
               <w14:uncheckedState w14:val="2610" w14:font="MS Gothic"/>
             </w14:checkbox>
           </w:sdtPr>
+          <w:sdtEndPr/>
           <w:sdtContent>
             <w:tc>
               <w:tcPr>
@@ -8056,6 +8158,7 @@
             <w:showingPlcHdr/>
             <w:text/>
           </w:sdtPr>
+          <w:sdtEndPr/>
           <w:sdtContent>
             <w:tc>
               <w:tcPr>
@@ -8094,6 +8197,7 @@
             <w:showingPlcHdr/>
             <w:text/>
           </w:sdtPr>
+          <w:sdtEndPr/>
           <w:sdtContent>
             <w:tc>
               <w:tcPr>
@@ -8132,6 +8236,7 @@
             <w:showingPlcHdr/>
             <w:text/>
           </w:sdtPr>
+          <w:sdtEndPr/>
           <w:sdtContent>
             <w:tc>
               <w:tcPr>
@@ -8170,6 +8275,7 @@
             <w:showingPlcHdr/>
             <w:text/>
           </w:sdtPr>
+          <w:sdtEndPr/>
           <w:sdtContent>
             <w:tc>
               <w:tcPr>
@@ -8208,6 +8314,7 @@
             <w:showingPlcHdr/>
             <w:text/>
           </w:sdtPr>
+          <w:sdtEndPr/>
           <w:sdtContent>
             <w:tc>
               <w:tcPr>
@@ -8246,6 +8353,7 @@
             <w:showingPlcHdr/>
             <w:text/>
           </w:sdtPr>
+          <w:sdtEndPr/>
           <w:sdtContent>
             <w:tc>
               <w:tcPr>
@@ -8284,6 +8392,7 @@
             <w:showingPlcHdr/>
             <w:text/>
           </w:sdtPr>
+          <w:sdtEndPr/>
           <w:sdtContent>
             <w:tc>
               <w:tcPr>
@@ -8322,6 +8431,7 @@
             <w:showingPlcHdr/>
             <w:text/>
           </w:sdtPr>
+          <w:sdtEndPr/>
           <w:sdtContent>
             <w:tc>
               <w:tcPr>
@@ -8361,6 +8471,7 @@
             <w:showingPlcHdr/>
             <w:text/>
           </w:sdtPr>
+          <w:sdtEndPr/>
           <w:sdtContent>
             <w:tc>
               <w:tcPr>
@@ -8400,6 +8511,7 @@
             <w:showingPlcHdr/>
             <w:text/>
           </w:sdtPr>
+          <w:sdtEndPr/>
           <w:sdtContent>
             <w:tc>
               <w:tcPr>
@@ -8439,12 +8551,447 @@
             <w:showingPlcHdr/>
             <w:text/>
           </w:sdtPr>
+          <w:sdtEndPr/>
           <w:sdtContent>
             <w:tc>
               <w:tcPr>
                 <w:tcW w:w="681" w:type="dxa"/>
                 <w:tcBorders>
                   <w:top w:val="single" w:sz="4" w:space="0" w:color="auto"/>
+                </w:tcBorders>
+                <w:shd w:val="clear" w:color="auto" w:fill="F2F2F2" w:themeFill="background1" w:themeFillShade="F2"/>
+              </w:tcPr>
+              <w:p>
+                <w:pPr>
+                  <w:jc w:val="center"/>
+                  <w:rPr>
+                    <w:rFonts w:ascii="Calibri" w:hAnsi="Calibri" w:cs="Calibri"/>
+                    <w:sz w:val="22"/>
+                  </w:rPr>
+                </w:pPr>
+                <w:r>
+                  <w:rPr>
+                    <w:rStyle w:val="PlaceholderText"/>
+                  </w:rPr>
+                  <w:t>Click or tap here to enter text.</w:t>
+                </w:r>
+              </w:p>
+            </w:tc>
+          </w:sdtContent>
+        </w:sdt>
+      </w:tr>
+      <w:tr>
+        <w:trPr>
+          <w:cantSplit/>
+          <w:trHeight w:val="159"/>
+          <w:jc w:val="center"/>
+        </w:trPr>
+        <w:tc>
+          <w:tcPr>
+            <w:tcW w:w="7602" w:type="dxa"/>
+            <w:gridSpan w:val="10"/>
+            <w:shd w:val="clear" w:color="auto" w:fill="F2F2F2" w:themeFill="background1" w:themeFillShade="F2"/>
+          </w:tcPr>
+          <w:p>
+            <w:pPr>
+              <w:jc w:val="center"/>
+              <w:rPr>
+                <w:rFonts w:ascii="Calibri" w:hAnsi="Calibri" w:cs="Calibri"/>
+                <w:bCs/>
+                <w:sz w:val="18"/>
+              </w:rPr>
+            </w:pPr>
+            <w:r>
+              <w:rPr>
+                <w:rFonts w:ascii="Calibri" w:hAnsi="Calibri" w:cs="Calibri"/>
+                <w:bCs/>
+                <w:sz w:val="18"/>
+              </w:rPr>
+              <w:t>Drive Motors Vibration Measurements</w:t>
+            </w:r>
+          </w:p>
+        </w:tc>
+        <w:tc>
+          <w:tcPr>
+            <w:tcW w:w="1360" w:type="dxa"/>
+            <w:gridSpan w:val="2"/>
+            <w:tcBorders>
+              <w:bottom w:val="single" w:sz="4" w:space="0" w:color="auto"/>
+            </w:tcBorders>
+            <w:shd w:val="clear" w:color="auto" w:fill="F2F2F2" w:themeFill="background1" w:themeFillShade="F2"/>
+          </w:tcPr>
+          <w:p>
+            <w:pPr>
+              <w:jc w:val="center"/>
+              <w:rPr>
+                <w:rFonts w:ascii="Calibri" w:hAnsi="Calibri" w:cs="Calibri"/>
+                <w:sz w:val="22"/>
+              </w:rPr>
+            </w:pPr>
+            <w:r>
+              <w:rPr>
+                <w:rFonts w:ascii="Calibri" w:hAnsi="Calibri" w:cs="Calibri"/>
+                <w:b/>
+                <w:bCs/>
+                <w:sz w:val="18"/>
+              </w:rPr>
+              <w:t>Min</w:t>
+            </w:r>
+          </w:p>
+        </w:tc>
+        <w:tc>
+          <w:tcPr>
+            <w:tcW w:w="1406" w:type="dxa"/>
+            <w:gridSpan w:val="2"/>
+            <w:tcBorders>
+              <w:bottom w:val="single" w:sz="4" w:space="0" w:color="auto"/>
+            </w:tcBorders>
+            <w:shd w:val="clear" w:color="auto" w:fill="F2F2F2" w:themeFill="background1" w:themeFillShade="F2"/>
+          </w:tcPr>
+          <w:p>
+            <w:pPr>
+              <w:jc w:val="center"/>
+              <w:rPr>
+                <w:rFonts w:ascii="Calibri" w:hAnsi="Calibri" w:cs="Calibri"/>
+                <w:sz w:val="22"/>
+              </w:rPr>
+            </w:pPr>
+            <w:r>
+              <w:rPr>
+                <w:rFonts w:ascii="Calibri" w:hAnsi="Calibri" w:cs="Calibri"/>
+                <w:b/>
+                <w:bCs/>
+                <w:sz w:val="18"/>
+              </w:rPr>
+              <w:t>Max</w:t>
+            </w:r>
+          </w:p>
+        </w:tc>
+      </w:tr>
+      <w:tr>
+        <w:trPr>
+          <w:cantSplit/>
+          <w:trHeight w:val="159"/>
+          <w:jc w:val="center"/>
+        </w:trPr>
+        <w:tc>
+          <w:tcPr>
+            <w:tcW w:w="893" w:type="dxa"/>
+            <w:vMerge w:val="restart"/>
+            <w:shd w:val="clear" w:color="auto" w:fill="F2F2F2" w:themeFill="background1" w:themeFillShade="F2"/>
+          </w:tcPr>
+          <w:p>
+            <w:pPr>
+              <w:rPr>
+                <w:rFonts w:ascii="Calibri" w:hAnsi="Calibri" w:cs="Calibri"/>
+                <w:b/>
+                <w:bCs/>
+                <w:sz w:val="18"/>
+              </w:rPr>
+            </w:pPr>
+            <w:r>
+              <w:rPr>
+                <w:rFonts w:ascii="Calibri" w:hAnsi="Calibri" w:cs="Calibri"/>
+                <w:b/>
+                <w:bCs/>
+                <w:sz w:val="18"/>
+              </w:rPr>
+              <w:t>MD Motor</w:t>
+            </w:r>
+          </w:p>
+        </w:tc>
+        <w:sdt>
+          <w:sdtPr>
+            <w:rPr>
+              <w:rFonts w:ascii="Segoe UI Symbol" w:eastAsia="MS Gothic" w:hAnsi="Segoe UI Symbol" w:cs="Segoe UI Symbol"/>
+              <w:sz w:val="22"/>
+            </w:rPr>
+            <w:alias w:val="Md_Check"/>
+            <w:tag w:val="Md_Check"/>
+            <w:id w:val="-952244146"/>
+            <w14:checkbox>
+              <w14:checked w14:val="0"/>
+              <w14:checkedState w14:val="2612" w14:font="MS Gothic"/>
+              <w14:uncheckedState w14:val="2610" w14:font="MS Gothic"/>
+            </w14:checkbox>
+          </w:sdtPr>
+          <w:sdtEndPr/>
+          <w:sdtContent>
+            <w:tc>
+              <w:tcPr>
+                <w:tcW w:w="1452" w:type="dxa"/>
+                <w:gridSpan w:val="2"/>
+                <w:vMerge w:val="restart"/>
+                <w:shd w:val="clear" w:color="auto" w:fill="F2F2F2" w:themeFill="background1" w:themeFillShade="F2"/>
+                <w:vAlign w:val="center"/>
+              </w:tcPr>
+              <w:p>
+                <w:pPr>
+                  <w:jc w:val="center"/>
+                  <w:rPr>
+                    <w:rFonts w:ascii="Segoe UI Symbol" w:eastAsia="MS Gothic" w:hAnsi="Segoe UI Symbol" w:cs="Segoe UI Symbol"/>
+                    <w:sz w:val="22"/>
+                  </w:rPr>
+                </w:pPr>
+                <w:r>
+                  <w:rPr>
+                    <w:rFonts w:ascii="MS Gothic" w:eastAsia="MS Gothic" w:hAnsi="MS Gothic" w:cs="Segoe UI Symbol" w:hint="eastAsia"/>
+                    <w:sz w:val="22"/>
+                  </w:rPr>
+                  <w:t>☐</w:t>
+                </w:r>
+              </w:p>
+            </w:tc>
+          </w:sdtContent>
+        </w:sdt>
+        <w:tc>
+          <w:tcPr>
+            <w:tcW w:w="5257" w:type="dxa"/>
+            <w:gridSpan w:val="7"/>
+            <w:shd w:val="clear" w:color="auto" w:fill="F2F2F2" w:themeFill="background1" w:themeFillShade="F2"/>
+          </w:tcPr>
+          <w:p>
+            <w:pPr>
+              <w:jc w:val="right"/>
+              <w:rPr>
+                <w:rFonts w:ascii="Calibri" w:hAnsi="Calibri" w:cs="Calibri"/>
+                <w:bCs/>
+                <w:sz w:val="18"/>
+              </w:rPr>
+            </w:pPr>
+            <w:r>
+              <w:rPr>
+                <w:rFonts w:ascii="Calibri" w:hAnsi="Calibri" w:cs="Calibri"/>
+                <w:bCs/>
+                <w:sz w:val="18"/>
+              </w:rPr>
+              <w:t>Drive End</w:t>
+            </w:r>
+          </w:p>
+        </w:tc>
+        <w:sdt>
+          <w:sdtPr>
+            <w:rPr>
+              <w:rFonts w:ascii="Calibri" w:hAnsi="Calibri" w:cs="Calibri"/>
+              <w:sz w:val="22"/>
+            </w:rPr>
+            <w:alias w:val="Md_DE_Main"/>
+            <w:tag w:val="Md_DE_Main"/>
+            <w:id w:val="1859929760"/>
+            <w:placeholder>
+              <w:docPart w:val="AF1CD9E5010E4C38935474EE0B75C4DD"/>
+            </w:placeholder>
+            <w:showingPlcHdr/>
+            <w:text/>
+          </w:sdtPr>
+          <w:sdtEndPr/>
+          <w:sdtContent>
+            <w:tc>
+              <w:tcPr>
+                <w:tcW w:w="1360" w:type="dxa"/>
+                <w:gridSpan w:val="2"/>
+                <w:tcBorders>
+                  <w:bottom w:val="single" w:sz="4" w:space="0" w:color="auto"/>
+                </w:tcBorders>
+                <w:shd w:val="clear" w:color="auto" w:fill="F2F2F2" w:themeFill="background1" w:themeFillShade="F2"/>
+              </w:tcPr>
+              <w:p>
+                <w:pPr>
+                  <w:jc w:val="center"/>
+                  <w:rPr>
+                    <w:rFonts w:ascii="Calibri" w:hAnsi="Calibri" w:cs="Calibri"/>
+                    <w:sz w:val="22"/>
+                  </w:rPr>
+                </w:pPr>
+                <w:r>
+                  <w:rPr>
+                    <w:rStyle w:val="PlaceholderText"/>
+                  </w:rPr>
+                  <w:t>Click or tap here to enter text.</w:t>
+                </w:r>
+              </w:p>
+            </w:tc>
+          </w:sdtContent>
+        </w:sdt>
+        <w:sdt>
+          <w:sdtPr>
+            <w:rPr>
+              <w:rFonts w:ascii="Calibri" w:hAnsi="Calibri" w:cs="Calibri"/>
+              <w:sz w:val="22"/>
+            </w:rPr>
+            <w:alias w:val="Md_DE_Back"/>
+            <w:tag w:val="Md_DE_Back"/>
+            <w:id w:val="-443455923"/>
+            <w:placeholder>
+              <w:docPart w:val="3F1E4B4FD20F42B2800A0A442D43845B"/>
+            </w:placeholder>
+            <w:showingPlcHdr/>
+            <w:text/>
+          </w:sdtPr>
+          <w:sdtEndPr/>
+          <w:sdtContent>
+            <w:tc>
+              <w:tcPr>
+                <w:tcW w:w="1406" w:type="dxa"/>
+                <w:gridSpan w:val="2"/>
+                <w:tcBorders>
+                  <w:bottom w:val="single" w:sz="4" w:space="0" w:color="auto"/>
+                </w:tcBorders>
+                <w:shd w:val="clear" w:color="auto" w:fill="F2F2F2" w:themeFill="background1" w:themeFillShade="F2"/>
+              </w:tcPr>
+              <w:p>
+                <w:pPr>
+                  <w:jc w:val="center"/>
+                  <w:rPr>
+                    <w:rFonts w:ascii="Calibri" w:hAnsi="Calibri" w:cs="Calibri"/>
+                    <w:sz w:val="22"/>
+                  </w:rPr>
+                </w:pPr>
+                <w:r>
+                  <w:rPr>
+                    <w:rStyle w:val="PlaceholderText"/>
+                  </w:rPr>
+                  <w:t>Click or tap here to enter text.</w:t>
+                </w:r>
+              </w:p>
+            </w:tc>
+          </w:sdtContent>
+        </w:sdt>
+      </w:tr>
+      <w:tr>
+        <w:trPr>
+          <w:cantSplit/>
+          <w:trHeight w:val="162"/>
+          <w:jc w:val="center"/>
+        </w:trPr>
+        <w:tc>
+          <w:tcPr>
+            <w:tcW w:w="893" w:type="dxa"/>
+            <w:vMerge/>
+            <w:shd w:val="clear" w:color="auto" w:fill="F2F2F2" w:themeFill="background1" w:themeFillShade="F2"/>
+          </w:tcPr>
+          <w:p>
+            <w:pPr>
+              <w:rPr>
+                <w:rFonts w:ascii="Calibri" w:hAnsi="Calibri" w:cs="Calibri"/>
+                <w:b/>
+                <w:bCs/>
+                <w:sz w:val="18"/>
+              </w:rPr>
+            </w:pPr>
+          </w:p>
+        </w:tc>
+        <w:tc>
+          <w:tcPr>
+            <w:tcW w:w="1452" w:type="dxa"/>
+            <w:gridSpan w:val="2"/>
+            <w:vMerge/>
+            <w:shd w:val="clear" w:color="auto" w:fill="F2F2F2" w:themeFill="background1" w:themeFillShade="F2"/>
+            <w:vAlign w:val="center"/>
+          </w:tcPr>
+          <w:p>
+            <w:pPr>
+              <w:jc w:val="center"/>
+              <w:rPr>
+                <w:rFonts w:ascii="Segoe UI Symbol" w:eastAsia="MS Gothic" w:hAnsi="Segoe UI Symbol" w:cs="Segoe UI Symbol"/>
+                <w:sz w:val="22"/>
+              </w:rPr>
+            </w:pPr>
+          </w:p>
+        </w:tc>
+        <w:tc>
+          <w:tcPr>
+            <w:tcW w:w="5257" w:type="dxa"/>
+            <w:gridSpan w:val="7"/>
+            <w:shd w:val="clear" w:color="auto" w:fill="F2F2F2" w:themeFill="background1" w:themeFillShade="F2"/>
+          </w:tcPr>
+          <w:p>
+            <w:pPr>
+              <w:jc w:val="right"/>
+              <w:rPr>
+                <w:rFonts w:ascii="Calibri" w:hAnsi="Calibri" w:cs="Calibri"/>
+                <w:bCs/>
+                <w:sz w:val="18"/>
+              </w:rPr>
+            </w:pPr>
+            <w:r>
+              <w:rPr>
+                <w:rFonts w:ascii="Calibri" w:hAnsi="Calibri" w:cs="Calibri"/>
+                <w:bCs/>
+                <w:sz w:val="18"/>
+              </w:rPr>
+              <w:t>Non- Drive End</w:t>
+            </w:r>
+          </w:p>
+        </w:tc>
+        <w:sdt>
+          <w:sdtPr>
+            <w:rPr>
+              <w:rFonts w:ascii="Calibri" w:hAnsi="Calibri" w:cs="Calibri"/>
+              <w:sz w:val="22"/>
+            </w:rPr>
+            <w:alias w:val="Md_NDE_Main"/>
+            <w:tag w:val="Md_NDE_Main"/>
+            <w:id w:val="-1775392167"/>
+            <w:placeholder>
+              <w:docPart w:val="CBE8DF91F3924C18B724A44746A54D94"/>
+            </w:placeholder>
+            <w:showingPlcHdr/>
+            <w:text/>
+          </w:sdtPr>
+          <w:sdtEndPr/>
+          <w:sdtContent>
+            <w:tc>
+              <w:tcPr>
+                <w:tcW w:w="1360" w:type="dxa"/>
+                <w:gridSpan w:val="2"/>
+                <w:tcBorders>
+                  <w:top w:val="single" w:sz="4" w:space="0" w:color="auto"/>
+                </w:tcBorders>
+                <w:shd w:val="clear" w:color="auto" w:fill="F2F2F2" w:themeFill="background1" w:themeFillShade="F2"/>
+              </w:tcPr>
+              <w:p>
+                <w:pPr>
+                  <w:jc w:val="center"/>
+                  <w:rPr>
+                    <w:rFonts w:ascii="Calibri" w:hAnsi="Calibri" w:cs="Calibri"/>
+                    <w:sz w:val="22"/>
+                  </w:rPr>
+                </w:pPr>
+                <w:r>
+                  <w:rPr>
+                    <w:rStyle w:val="PlaceholderText"/>
+                  </w:rPr>
+                  <w:t>Click or tap here to enter text.</w:t>
+                </w:r>
+              </w:p>
+            </w:tc>
+          </w:sdtContent>
+        </w:sdt>
+        <w:sdt>
+          <w:sdtPr>
+            <w:rPr>
+              <w:rFonts w:ascii="Calibri" w:hAnsi="Calibri" w:cs="Calibri"/>
+              <w:sz w:val="22"/>
+            </w:rPr>
+            <w:alias w:val="Md_NDE_Back"/>
+            <w:tag w:val="Md_NDE_Back"/>
+            <w:id w:val="-1534956929"/>
+            <w:placeholder>
+              <w:docPart w:val="73FA092CA92D48F6B88CB5A196FC5AD7"/>
+            </w:placeholder>
+            <w:showingPlcHdr/>
+            <w:text/>
+          </w:sdtPr>
+          <w:sdtEndPr/>
+          <w:sdtContent>
+            <w:tc>
+              <w:tcPr>
+                <w:tcW w:w="1406" w:type="dxa"/>
+                <w:gridSpan w:val="2"/>
+                <w:tcBorders>
+                  <w:top w:val="single" w:sz="4" w:space="0" w:color="auto"/>
+                  <w:bottom w:val="single" w:sz="4" w:space="0" w:color="auto"/>
                 </w:tcBorders>
                 <w:shd w:val="clear" w:color="auto" w:fill="F2F2F2" w:themeFill="background1" w:themeFillShade="F2"/>
               </w:tcPr>
@@ -8495,347 +9042,6 @@
                 <w:bCs/>
                 <w:sz w:val="18"/>
               </w:rPr>
-              <w:t>MD Motor</w:t>
-            </w:r>
-          </w:p>
-        </w:tc>
-        <w:sdt>
-          <w:sdtPr>
-            <w:rPr>
-              <w:rFonts w:ascii="Segoe UI Symbol" w:eastAsia="MS Gothic" w:hAnsi="Segoe UI Symbol" w:cs="Segoe UI Symbol"/>
-              <w:sz w:val="22"/>
-            </w:rPr>
-            <w:alias w:val="Md_Check"/>
-            <w:tag w:val="Md_Check"/>
-            <w:id w:val="-952244146"/>
-            <w14:checkbox>
-              <w14:checked w14:val="0"/>
-              <w14:checkedState w14:val="2612" w14:font="MS Gothic"/>
-              <w14:uncheckedState w14:val="2610" w14:font="MS Gothic"/>
-            </w14:checkbox>
-          </w:sdtPr>
-          <w:sdtContent>
-            <w:tc>
-              <w:tcPr>
-                <w:tcW w:w="1452" w:type="dxa"/>
-                <w:gridSpan w:val="2"/>
-                <w:vMerge w:val="restart"/>
-                <w:shd w:val="clear" w:color="auto" w:fill="F2F2F2" w:themeFill="background1" w:themeFillShade="F2"/>
-                <w:vAlign w:val="center"/>
-              </w:tcPr>
-              <w:p>
-                <w:pPr>
-                  <w:jc w:val="center"/>
-                  <w:rPr>
-                    <w:rFonts w:ascii="Segoe UI Symbol" w:eastAsia="MS Gothic" w:hAnsi="Segoe UI Symbol" w:cs="Segoe UI Symbol"/>
-                    <w:sz w:val="22"/>
-                  </w:rPr>
-                </w:pPr>
-                <w:r>
-                  <w:rPr>
-                    <w:rFonts w:ascii="MS Gothic" w:eastAsia="MS Gothic" w:hAnsi="MS Gothic" w:cs="Segoe UI Symbol" w:hint="eastAsia"/>
-                    <w:sz w:val="22"/>
-                  </w:rPr>
-                  <w:t>☐</w:t>
-                </w:r>
-              </w:p>
-            </w:tc>
-          </w:sdtContent>
-        </w:sdt>
-        <w:tc>
-          <w:tcPr>
-            <w:tcW w:w="5257" w:type="dxa"/>
-            <w:gridSpan w:val="7"/>
-            <w:shd w:val="clear" w:color="auto" w:fill="F2F2F2" w:themeFill="background1" w:themeFillShade="F2"/>
-          </w:tcPr>
-          <w:p>
-            <w:pPr>
-              <w:jc w:val="right"/>
-              <w:rPr>
-                <w:rFonts w:ascii="Calibri" w:hAnsi="Calibri" w:cs="Calibri"/>
-                <w:bCs/>
-                <w:sz w:val="18"/>
-              </w:rPr>
-            </w:pPr>
-            <w:r>
-              <w:rPr>
-                <w:rFonts w:ascii="Calibri" w:hAnsi="Calibri" w:cs="Calibri"/>
-                <w:bCs/>
-                <w:sz w:val="18"/>
-              </w:rPr>
-              <w:t>Drive End</w:t>
-            </w:r>
-          </w:p>
-        </w:tc>
-        <w:sdt>
-          <w:sdtPr>
-            <w:rPr>
-              <w:rFonts w:ascii="Calibri" w:hAnsi="Calibri" w:cs="Calibri"/>
-              <w:sz w:val="22"/>
-            </w:rPr>
-            <w:alias w:val="Md_DE_Main"/>
-            <w:tag w:val="Md_DE_Main"/>
-            <w:id w:val="1859929760"/>
-            <w:placeholder>
-              <w:docPart w:val="AF1CD9E5010E4C38935474EE0B75C4DD"/>
-            </w:placeholder>
-            <w:showingPlcHdr/>
-            <w:text/>
-          </w:sdtPr>
-          <w:sdtContent>
-            <w:tc>
-              <w:tcPr>
-                <w:tcW w:w="1360" w:type="dxa"/>
-                <w:gridSpan w:val="2"/>
-                <w:tcBorders>
-                  <w:bottom w:val="single" w:sz="4" w:space="0" w:color="auto"/>
-                </w:tcBorders>
-                <w:shd w:val="clear" w:color="auto" w:fill="F2F2F2" w:themeFill="background1" w:themeFillShade="F2"/>
-              </w:tcPr>
-              <w:p>
-                <w:pPr>
-                  <w:jc w:val="center"/>
-                  <w:rPr>
-                    <w:rFonts w:ascii="Calibri" w:hAnsi="Calibri" w:cs="Calibri"/>
-                    <w:sz w:val="22"/>
-                  </w:rPr>
-                </w:pPr>
-                <w:r>
-                  <w:rPr>
-                    <w:rStyle w:val="PlaceholderText"/>
-                  </w:rPr>
-                  <w:t>Click or tap here to enter text.</w:t>
-                </w:r>
-              </w:p>
-            </w:tc>
-          </w:sdtContent>
-        </w:sdt>
-        <w:sdt>
-          <w:sdtPr>
-            <w:rPr>
-              <w:rFonts w:ascii="Calibri" w:hAnsi="Calibri" w:cs="Calibri"/>
-              <w:sz w:val="22"/>
-            </w:rPr>
-            <w:alias w:val="Md_DE_Back"/>
-            <w:tag w:val="Md_DE_Back"/>
-            <w:id w:val="-443455923"/>
-            <w:placeholder>
-              <w:docPart w:val="3F1E4B4FD20F42B2800A0A442D43845B"/>
-            </w:placeholder>
-            <w:showingPlcHdr/>
-            <w:text/>
-          </w:sdtPr>
-          <w:sdtContent>
-            <w:tc>
-              <w:tcPr>
-                <w:tcW w:w="1406" w:type="dxa"/>
-                <w:gridSpan w:val="2"/>
-                <w:tcBorders>
-                  <w:bottom w:val="single" w:sz="4" w:space="0" w:color="auto"/>
-                </w:tcBorders>
-                <w:shd w:val="clear" w:color="auto" w:fill="F2F2F2" w:themeFill="background1" w:themeFillShade="F2"/>
-              </w:tcPr>
-              <w:p>
-                <w:pPr>
-                  <w:jc w:val="center"/>
-                  <w:rPr>
-                    <w:rFonts w:ascii="Calibri" w:hAnsi="Calibri" w:cs="Calibri"/>
-                    <w:sz w:val="22"/>
-                  </w:rPr>
-                </w:pPr>
-                <w:r>
-                  <w:rPr>
-                    <w:rStyle w:val="PlaceholderText"/>
-                  </w:rPr>
-                  <w:t>Click or tap here to enter text.</w:t>
-                </w:r>
-              </w:p>
-            </w:tc>
-          </w:sdtContent>
-        </w:sdt>
-      </w:tr>
-      <w:tr>
-        <w:trPr>
-          <w:cantSplit/>
-          <w:trHeight w:val="162"/>
-          <w:jc w:val="center"/>
-        </w:trPr>
-        <w:tc>
-          <w:tcPr>
-            <w:tcW w:w="893" w:type="dxa"/>
-            <w:vMerge/>
-            <w:shd w:val="clear" w:color="auto" w:fill="F2F2F2" w:themeFill="background1" w:themeFillShade="F2"/>
-          </w:tcPr>
-          <w:p>
-            <w:pPr>
-              <w:rPr>
-                <w:rFonts w:ascii="Calibri" w:hAnsi="Calibri" w:cs="Calibri"/>
-                <w:b/>
-                <w:bCs/>
-                <w:sz w:val="18"/>
-              </w:rPr>
-            </w:pPr>
-          </w:p>
-        </w:tc>
-        <w:tc>
-          <w:tcPr>
-            <w:tcW w:w="1452" w:type="dxa"/>
-            <w:gridSpan w:val="2"/>
-            <w:vMerge/>
-            <w:shd w:val="clear" w:color="auto" w:fill="F2F2F2" w:themeFill="background1" w:themeFillShade="F2"/>
-            <w:vAlign w:val="center"/>
-          </w:tcPr>
-          <w:p>
-            <w:pPr>
-              <w:jc w:val="center"/>
-              <w:rPr>
-                <w:rFonts w:ascii="Segoe UI Symbol" w:eastAsia="MS Gothic" w:hAnsi="Segoe UI Symbol" w:cs="Segoe UI Symbol"/>
-                <w:sz w:val="22"/>
-              </w:rPr>
-            </w:pPr>
-          </w:p>
-        </w:tc>
-        <w:tc>
-          <w:tcPr>
-            <w:tcW w:w="5257" w:type="dxa"/>
-            <w:gridSpan w:val="7"/>
-            <w:shd w:val="clear" w:color="auto" w:fill="F2F2F2" w:themeFill="background1" w:themeFillShade="F2"/>
-          </w:tcPr>
-          <w:p>
-            <w:pPr>
-              <w:jc w:val="right"/>
-              <w:rPr>
-                <w:rFonts w:ascii="Calibri" w:hAnsi="Calibri" w:cs="Calibri"/>
-                <w:bCs/>
-                <w:sz w:val="18"/>
-              </w:rPr>
-            </w:pPr>
-            <w:r>
-              <w:rPr>
-                <w:rFonts w:ascii="Calibri" w:hAnsi="Calibri" w:cs="Calibri"/>
-                <w:bCs/>
-                <w:sz w:val="18"/>
-              </w:rPr>
-              <w:t>Non- Drive End</w:t>
-            </w:r>
-          </w:p>
-        </w:tc>
-        <w:sdt>
-          <w:sdtPr>
-            <w:rPr>
-              <w:rFonts w:ascii="Calibri" w:hAnsi="Calibri" w:cs="Calibri"/>
-              <w:sz w:val="22"/>
-            </w:rPr>
-            <w:alias w:val="Md_NDE_Main"/>
-            <w:tag w:val="Md_NDE_Main"/>
-            <w:id w:val="-1775392167"/>
-            <w:placeholder>
-              <w:docPart w:val="CBE8DF91F3924C18B724A44746A54D94"/>
-            </w:placeholder>
-            <w:showingPlcHdr/>
-            <w:text/>
-          </w:sdtPr>
-          <w:sdtContent>
-            <w:tc>
-              <w:tcPr>
-                <w:tcW w:w="1360" w:type="dxa"/>
-                <w:gridSpan w:val="2"/>
-                <w:tcBorders>
-                  <w:top w:val="single" w:sz="4" w:space="0" w:color="auto"/>
-                </w:tcBorders>
-                <w:shd w:val="clear" w:color="auto" w:fill="F2F2F2" w:themeFill="background1" w:themeFillShade="F2"/>
-              </w:tcPr>
-              <w:p>
-                <w:pPr>
-                  <w:jc w:val="center"/>
-                  <w:rPr>
-                    <w:rFonts w:ascii="Calibri" w:hAnsi="Calibri" w:cs="Calibri"/>
-                    <w:sz w:val="22"/>
-                  </w:rPr>
-                </w:pPr>
-                <w:r>
-                  <w:rPr>
-                    <w:rStyle w:val="PlaceholderText"/>
-                  </w:rPr>
-                  <w:t>Click or tap here to enter text.</w:t>
-                </w:r>
-              </w:p>
-            </w:tc>
-          </w:sdtContent>
-        </w:sdt>
-        <w:sdt>
-          <w:sdtPr>
-            <w:rPr>
-              <w:rFonts w:ascii="Calibri" w:hAnsi="Calibri" w:cs="Calibri"/>
-              <w:sz w:val="22"/>
-            </w:rPr>
-            <w:alias w:val="Md_NDE_Back"/>
-            <w:tag w:val="Md_NDE_Back"/>
-            <w:id w:val="-1534956929"/>
-            <w:placeholder>
-              <w:docPart w:val="73FA092CA92D48F6B88CB5A196FC5AD7"/>
-            </w:placeholder>
-            <w:showingPlcHdr/>
-            <w:text/>
-          </w:sdtPr>
-          <w:sdtContent>
-            <w:tc>
-              <w:tcPr>
-                <w:tcW w:w="1406" w:type="dxa"/>
-                <w:gridSpan w:val="2"/>
-                <w:tcBorders>
-                  <w:top w:val="single" w:sz="4" w:space="0" w:color="auto"/>
-                  <w:bottom w:val="single" w:sz="4" w:space="0" w:color="auto"/>
-                </w:tcBorders>
-                <w:shd w:val="clear" w:color="auto" w:fill="F2F2F2" w:themeFill="background1" w:themeFillShade="F2"/>
-              </w:tcPr>
-              <w:p>
-                <w:pPr>
-                  <w:jc w:val="center"/>
-                  <w:rPr>
-                    <w:rFonts w:ascii="Calibri" w:hAnsi="Calibri" w:cs="Calibri"/>
-                    <w:sz w:val="22"/>
-                  </w:rPr>
-                </w:pPr>
-                <w:r>
-                  <w:rPr>
-                    <w:rStyle w:val="PlaceholderText"/>
-                  </w:rPr>
-                  <w:t>Click or tap here to enter text.</w:t>
-                </w:r>
-              </w:p>
-            </w:tc>
-          </w:sdtContent>
-        </w:sdt>
-      </w:tr>
-      <w:tr>
-        <w:trPr>
-          <w:cantSplit/>
-          <w:trHeight w:val="159"/>
-          <w:jc w:val="center"/>
-        </w:trPr>
-        <w:tc>
-          <w:tcPr>
-            <w:tcW w:w="893" w:type="dxa"/>
-            <w:vMerge w:val="restart"/>
-            <w:shd w:val="clear" w:color="auto" w:fill="F2F2F2" w:themeFill="background1" w:themeFillShade="F2"/>
-          </w:tcPr>
-          <w:p>
-            <w:pPr>
-              <w:rPr>
-                <w:rFonts w:ascii="Calibri" w:hAnsi="Calibri" w:cs="Calibri"/>
-                <w:b/>
-                <w:bCs/>
-                <w:sz w:val="18"/>
-              </w:rPr>
-            </w:pPr>
-            <w:r>
-              <w:rPr>
-                <w:rFonts w:ascii="Calibri" w:hAnsi="Calibri" w:cs="Calibri"/>
-                <w:b/>
-                <w:bCs/>
-                <w:sz w:val="18"/>
-              </w:rPr>
               <w:t xml:space="preserve">BD </w:t>
             </w:r>
           </w:p>
@@ -8874,6 +9080,7 @@
               <w14:uncheckedState w14:val="2610" w14:font="MS Gothic"/>
             </w14:checkbox>
           </w:sdtPr>
+          <w:sdtEndPr/>
           <w:sdtContent>
             <w:tc>
               <w:tcPr>
@@ -8942,6 +9149,7 @@
             <w:showingPlcHdr/>
             <w:text/>
           </w:sdtPr>
+          <w:sdtEndPr/>
           <w:sdtContent>
             <w:tc>
               <w:tcPr>
@@ -8985,6 +9193,7 @@
             <w:showingPlcHdr/>
             <w:text/>
           </w:sdtPr>
+          <w:sdtEndPr/>
           <w:sdtContent>
             <w:tc>
               <w:tcPr>
@@ -9095,6 +9304,7 @@
             <w:showingPlcHdr/>
             <w:text/>
           </w:sdtPr>
+          <w:sdtEndPr/>
           <w:sdtContent>
             <w:tc>
               <w:tcPr>
@@ -9139,6 +9349,7 @@
             <w:showingPlcHdr/>
             <w:text/>
           </w:sdtPr>
+          <w:sdtEndPr/>
           <w:sdtContent>
             <w:tc>
               <w:tcPr>
@@ -9223,10 +9434,12 @@
                 </w:placeholder>
                 <w:showingPlcHdr/>
               </w:sdtPr>
+              <w:sdtEndPr/>
               <w:sdtContent>
                 <w:r>
                   <w:rPr>
                     <w:rStyle w:val="PlaceholderText"/>
+                    <w:color w:val="FF0000"/>
                     <w:sz w:val="18"/>
                     <w:szCs w:val="18"/>
                   </w:rPr>
@@ -9486,6 +9699,7 @@
                 <w:showingPlcHdr/>
                 <w:picture/>
               </w:sdtPr>
+              <w:sdtEndPr/>
               <w:sdtContent>
                 <w:r>
                   <w:rPr>
@@ -9569,6 +9783,7 @@
                 <w:showingPlcHdr/>
                 <w:text/>
               </w:sdtPr>
+              <w:sdtEndPr/>
               <w:sdtContent>
                 <w:r>
                   <w:rPr>
@@ -9594,6 +9809,7 @@
               <w14:uncheckedState w14:val="2610" w14:font="MS Gothic"/>
             </w14:checkbox>
           </w:sdtPr>
+          <w:sdtEndPr/>
           <w:sdtContent>
             <w:tc>
               <w:tcPr>
@@ -9632,6 +9848,7 @@
               <w14:uncheckedState w14:val="2610" w14:font="MS Gothic"/>
             </w14:checkbox>
           </w:sdtPr>
+          <w:sdtEndPr/>
           <w:sdtContent>
             <w:tc>
               <w:tcPr>
@@ -9670,6 +9887,7 @@
               <w14:uncheckedState w14:val="2610" w14:font="MS Gothic"/>
             </w14:checkbox>
           </w:sdtPr>
+          <w:sdtEndPr/>
           <w:sdtContent>
             <w:tc>
               <w:tcPr>
@@ -9752,6 +9970,7 @@
                 <w:showingPlcHdr/>
                 <w:picture/>
               </w:sdtPr>
+              <w:sdtEndPr/>
               <w:sdtContent>
                 <w:r>
                   <w:rPr>
@@ -9835,6 +10054,7 @@
                 <w:showingPlcHdr/>
                 <w:text/>
               </w:sdtPr>
+              <w:sdtEndPr/>
               <w:sdtContent>
                 <w:r>
                   <w:rPr>
@@ -9860,6 +10080,7 @@
               <w14:uncheckedState w14:val="2610" w14:font="MS Gothic"/>
             </w14:checkbox>
           </w:sdtPr>
+          <w:sdtEndPr/>
           <w:sdtContent>
             <w:tc>
               <w:tcPr>
@@ -9899,6 +10120,7 @@
               <w14:uncheckedState w14:val="2610" w14:font="MS Gothic"/>
             </w14:checkbox>
           </w:sdtPr>
+          <w:sdtEndPr/>
           <w:sdtContent>
             <w:tc>
               <w:tcPr>
@@ -9937,6 +10159,7 @@
               <w14:uncheckedState w14:val="2610" w14:font="MS Gothic"/>
             </w14:checkbox>
           </w:sdtPr>
+          <w:sdtEndPr/>
           <w:sdtContent>
             <w:tc>
               <w:tcPr>
@@ -10019,6 +10242,7 @@
                 <w:showingPlcHdr/>
                 <w:picture/>
               </w:sdtPr>
+              <w:sdtEndPr/>
               <w:sdtContent>
                 <w:r>
                   <w:rPr>
@@ -10102,6 +10326,7 @@
                 <w:showingPlcHdr/>
                 <w:text/>
               </w:sdtPr>
+              <w:sdtEndPr/>
               <w:sdtContent>
                 <w:r>
                   <w:rPr>
@@ -10127,6 +10352,7 @@
               <w14:uncheckedState w14:val="2610" w14:font="MS Gothic"/>
             </w14:checkbox>
           </w:sdtPr>
+          <w:sdtEndPr/>
           <w:sdtContent>
             <w:tc>
               <w:tcPr>
@@ -10166,6 +10392,7 @@
               <w14:uncheckedState w14:val="2610" w14:font="MS Gothic"/>
             </w14:checkbox>
           </w:sdtPr>
+          <w:sdtEndPr/>
           <w:sdtContent>
             <w:tc>
               <w:tcPr>
@@ -10204,6 +10431,7 @@
               <w14:uncheckedState w14:val="2610" w14:font="MS Gothic"/>
             </w14:checkbox>
           </w:sdtPr>
+          <w:sdtEndPr/>
           <w:sdtContent>
             <w:tc>
               <w:tcPr>
@@ -10286,6 +10514,7 @@
                 <w:showingPlcHdr/>
                 <w:picture/>
               </w:sdtPr>
+              <w:sdtEndPr/>
               <w:sdtContent>
                 <w:r>
                   <w:rPr>
@@ -10369,6 +10598,7 @@
                 <w:showingPlcHdr/>
                 <w:text/>
               </w:sdtPr>
+              <w:sdtEndPr/>
               <w:sdtContent>
                 <w:r>
                   <w:rPr>
@@ -10394,6 +10624,7 @@
               <w14:uncheckedState w14:val="2610" w14:font="MS Gothic"/>
             </w14:checkbox>
           </w:sdtPr>
+          <w:sdtEndPr/>
           <w:sdtContent>
             <w:tc>
               <w:tcPr>
@@ -10433,6 +10664,7 @@
               <w14:uncheckedState w14:val="2610" w14:font="MS Gothic"/>
             </w14:checkbox>
           </w:sdtPr>
+          <w:sdtEndPr/>
           <w:sdtContent>
             <w:tc>
               <w:tcPr>
@@ -10471,6 +10703,7 @@
               <w14:uncheckedState w14:val="2610" w14:font="MS Gothic"/>
             </w14:checkbox>
           </w:sdtPr>
+          <w:sdtEndPr/>
           <w:sdtContent>
             <w:tc>
               <w:tcPr>
@@ -10555,6 +10788,7 @@
                 <w:showingPlcHdr/>
                 <w:picture/>
               </w:sdtPr>
+              <w:sdtEndPr/>
               <w:sdtContent>
                 <w:r>
                   <w:rPr>
@@ -10638,6 +10872,7 @@
                 <w:showingPlcHdr/>
                 <w:text/>
               </w:sdtPr>
+              <w:sdtEndPr/>
               <w:sdtContent>
                 <w:r>
                   <w:rPr>
@@ -10663,6 +10898,7 @@
               <w14:uncheckedState w14:val="2610" w14:font="MS Gothic"/>
             </w14:checkbox>
           </w:sdtPr>
+          <w:sdtEndPr/>
           <w:sdtContent>
             <w:tc>
               <w:tcPr>
@@ -10702,6 +10938,7 @@
               <w14:uncheckedState w14:val="2610" w14:font="MS Gothic"/>
             </w14:checkbox>
           </w:sdtPr>
+          <w:sdtEndPr/>
           <w:sdtContent>
             <w:tc>
               <w:tcPr>
@@ -10740,6 +10977,7 @@
               <w14:uncheckedState w14:val="2610" w14:font="MS Gothic"/>
             </w14:checkbox>
           </w:sdtPr>
+          <w:sdtEndPr/>
           <w:sdtContent>
             <w:tc>
               <w:tcPr>
@@ -10920,6 +11158,7 @@
                 <w:showingPlcHdr/>
                 <w:picture/>
               </w:sdtPr>
+              <w:sdtEndPr/>
               <w:sdtContent>
                 <w:r>
                   <w:rPr>
@@ -11052,6 +11291,7 @@
               <w:showingPlcHdr/>
               <w:text/>
             </w:sdtPr>
+            <w:sdtEndPr/>
             <w:sdtContent>
               <w:p>
                 <w:pPr>
@@ -11165,6 +11405,7 @@
               <w:showingPlcHdr/>
               <w:text/>
             </w:sdtPr>
+            <w:sdtEndPr/>
             <w:sdtContent>
               <w:p>
                 <w:pPr>
@@ -11246,6 +11487,7 @@
               <w:showingPlcHdr/>
               <w:picture/>
             </w:sdtPr>
+            <w:sdtEndPr/>
             <w:sdtContent>
               <w:p>
                 <w:pPr>
@@ -11381,6 +11623,7 @@
               <w:showingPlcHdr/>
               <w:text/>
             </w:sdtPr>
+            <w:sdtEndPr/>
             <w:sdtContent>
               <w:p>
                 <w:pPr>
@@ -11499,6 +11742,7 @@
               <w:showingPlcHdr/>
               <w:text/>
             </w:sdtPr>
+            <w:sdtEndPr/>
             <w:sdtContent>
               <w:p>
                 <w:pPr>
@@ -11607,6 +11851,7 @@
               <w:showingPlcHdr/>
               <w:picture/>
             </w:sdtPr>
+            <w:sdtEndPr/>
             <w:sdtContent>
               <w:p>
                 <w:pPr>
@@ -11755,6 +12000,7 @@
               <w:showingPlcHdr/>
               <w:text/>
             </w:sdtPr>
+            <w:sdtEndPr/>
             <w:sdtContent>
               <w:p>
                 <w:pPr>
@@ -11872,6 +12118,7 @@
               <w:showingPlcHdr/>
               <w:text/>
             </w:sdtPr>
+            <w:sdtEndPr/>
             <w:sdtContent>
               <w:p>
                 <w:pPr>
@@ -11975,6 +12222,7 @@
               <w:showingPlcHdr/>
               <w:picture/>
             </w:sdtPr>
+            <w:sdtEndPr/>
             <w:sdtContent>
               <w:p>
                 <w:pPr>
@@ -12126,6 +12374,7 @@
               <w:showingPlcHdr/>
               <w:text/>
             </w:sdtPr>
+            <w:sdtEndPr/>
             <w:sdtContent>
               <w:p>
                 <w:pPr>
@@ -12254,6 +12503,7 @@
                 <w:showingPlcHdr/>
                 <w:text/>
               </w:sdtPr>
+              <w:sdtEndPr/>
               <w:sdtContent>
                 <w:r>
                   <w:rPr>
@@ -12359,6 +12609,7 @@
               <w:showingPlcHdr/>
               <w:picture/>
             </w:sdtPr>
+            <w:sdtEndPr/>
             <w:sdtContent>
               <w:p>
                 <w:pPr>
@@ -12579,6 +12830,7 @@
               <w:showingPlcHdr/>
               <w:text/>
             </w:sdtPr>
+            <w:sdtEndPr/>
             <w:sdtContent>
               <w:p>
                 <w:pPr>
@@ -12704,6 +12956,7 @@
               <w:showingPlcHdr/>
               <w:text/>
             </w:sdtPr>
+            <w:sdtEndPr/>
             <w:sdtContent>
               <w:p>
                 <w:pPr>
@@ -12784,6 +13037,7 @@
               <w:showingPlcHdr/>
               <w:picture/>
             </w:sdtPr>
+            <w:sdtEndPr/>
             <w:sdtContent>
               <w:p>
                 <w:pPr>
@@ -13004,6 +13258,7 @@
               <w:showingPlcHdr/>
               <w:text/>
             </w:sdtPr>
+            <w:sdtEndPr/>
             <w:sdtContent>
               <w:p>
                 <w:pPr>
@@ -13131,6 +13386,7 @@
               <w:showingPlcHdr/>
               <w:text/>
             </w:sdtPr>
+            <w:sdtEndPr/>
             <w:sdtContent>
               <w:p>
                 <w:pPr>
@@ -13210,6 +13466,7 @@
                 <w:showingPlcHdr/>
                 <w:picture/>
               </w:sdtPr>
+              <w:sdtEndPr/>
               <w:sdtContent>
                 <w:r>
                   <w:rPr>
@@ -13333,6 +13590,7 @@
               <w:showingPlcHdr/>
               <w:text/>
             </w:sdtPr>
+            <w:sdtEndPr/>
             <w:sdtContent>
               <w:p>
                 <w:pPr>
@@ -13451,6 +13709,7 @@
               <w:showingPlcHdr/>
               <w:text/>
             </w:sdtPr>
+            <w:sdtEndPr/>
             <w:sdtContent>
               <w:p>
                 <w:pPr>
@@ -13559,6 +13818,7 @@
               <w:showingPlcHdr/>
               <w:picture/>
             </w:sdtPr>
+            <w:sdtEndPr/>
             <w:sdtContent>
               <w:p>
                 <w:pPr>
@@ -13768,6 +14028,7 @@
               <w:showingPlcHdr/>
               <w:text/>
             </w:sdtPr>
+            <w:sdtEndPr/>
             <w:sdtContent>
               <w:p>
                 <w:pPr>
@@ -13878,6 +14139,7 @@
               <w:showingPlcHdr/>
               <w:text/>
             </w:sdtPr>
+            <w:sdtEndPr/>
             <w:sdtContent>
               <w:p>
                 <w:pPr>
@@ -13983,6 +14245,7 @@
               <w:showingPlcHdr/>
               <w:picture/>
             </w:sdtPr>
+            <w:sdtEndPr/>
             <w:sdtContent>
               <w:p>
                 <w:pPr>
@@ -14180,6 +14443,7 @@
               <w:showingPlcHdr/>
               <w:text/>
             </w:sdtPr>
+            <w:sdtEndPr/>
             <w:sdtContent>
               <w:p>
                 <w:pPr>
@@ -14290,6 +14554,7 @@
               <w:showingPlcHdr/>
               <w:text/>
             </w:sdtPr>
+            <w:sdtEndPr/>
             <w:sdtContent>
               <w:p>
                 <w:pPr>
@@ -14370,6 +14635,7 @@
                 <w:showingPlcHdr/>
                 <w:picture/>
               </w:sdtPr>
+              <w:sdtEndPr/>
               <w:sdtContent>
                 <w:r>
                   <w:rPr>
@@ -14500,6 +14766,7 @@
               <w:showingPlcHdr/>
               <w:text/>
             </w:sdtPr>
+            <w:sdtEndPr/>
             <w:sdtContent>
               <w:p>
                 <w:pPr>
@@ -14607,6 +14874,7 @@
               <w:showingPlcHdr/>
               <w:text/>
             </w:sdtPr>
+            <w:sdtEndPr/>
             <w:sdtContent>
               <w:p>
                 <w:pPr>
@@ -14704,6 +14972,7 @@
               <w:showingPlcHdr/>
               <w:picture/>
             </w:sdtPr>
+            <w:sdtEndPr/>
             <w:sdtContent>
               <w:p>
                 <w:pPr>
@@ -14901,6 +15170,7 @@
               <w:showingPlcHdr/>
               <w:text/>
             </w:sdtPr>
+            <w:sdtEndPr/>
             <w:sdtContent>
               <w:p>
                 <w:pPr>
@@ -15009,6 +15279,7 @@
               <w:showingPlcHdr/>
               <w:text/>
             </w:sdtPr>
+            <w:sdtEndPr/>
             <w:sdtContent>
               <w:p>
                 <w:pPr>
@@ -15118,6 +15389,7 @@
                 <w:showingPlcHdr/>
                 <w:picture/>
               </w:sdtPr>
+              <w:sdtEndPr/>
               <w:sdtContent>
                 <w:r>
                   <w:rPr>
@@ -15236,6 +15508,7 @@
               <w:showingPlcHdr/>
               <w:text/>
             </w:sdtPr>
+            <w:sdtEndPr/>
             <w:sdtContent>
               <w:p>
                 <w:pPr>
@@ -15346,6 +15619,7 @@
               <w:showingPlcHdr/>
               <w:text/>
             </w:sdtPr>
+            <w:sdtEndPr/>
             <w:sdtContent>
               <w:p>
                 <w:pPr>
@@ -15491,6 +15765,7 @@
                 <w:showingPlcHdr/>
                 <w:picture/>
               </w:sdtPr>
+              <w:sdtEndPr/>
               <w:sdtContent>
                 <w:r>
                   <w:rPr>
@@ -15688,6 +15963,7 @@
               <w:showingPlcHdr/>
               <w:text/>
             </w:sdtPr>
+            <w:sdtEndPr/>
             <w:sdtContent>
               <w:p>
                 <w:pPr>
@@ -15817,6 +16093,7 @@
               <w:showingPlcHdr/>
               <w:text/>
             </w:sdtPr>
+            <w:sdtEndPr/>
             <w:sdtContent>
               <w:p>
                 <w:pPr>
@@ -15933,6 +16210,7 @@
                 <w:showingPlcHdr/>
                 <w:picture/>
               </w:sdtPr>
+              <w:sdtEndPr/>
               <w:sdtContent>
                 <w:r>
                   <w:rPr>
@@ -16117,6 +16395,7 @@
               <w:showingPlcHdr/>
               <w:text/>
             </w:sdtPr>
+            <w:sdtEndPr/>
             <w:sdtContent>
               <w:p>
                 <w:pPr>
@@ -16242,6 +16521,7 @@
               <w:showingPlcHdr/>
               <w:text/>
             </w:sdtPr>
+            <w:sdtEndPr/>
             <w:sdtContent>
               <w:p>
                 <w:pPr>
@@ -16370,6 +16650,7 @@
                 <w:showingPlcHdr/>
                 <w:picture/>
               </w:sdtPr>
+              <w:sdtEndPr/>
               <w:sdtContent>
                 <w:r>
                   <w:rPr>
@@ -16506,6 +16787,7 @@
               <w:showingPlcHdr/>
               <w:text/>
             </w:sdtPr>
+            <w:sdtEndPr/>
             <w:sdtContent>
               <w:p>
                 <w:pPr>
@@ -16666,6 +16948,7 @@
               <w:showingPlcHdr/>
               <w:text/>
             </w:sdtPr>
+            <w:sdtEndPr/>
             <w:sdtContent>
               <w:p>
                 <w:pPr>
@@ -16756,6 +17039,7 @@
                 <w:showingPlcHdr/>
                 <w:picture/>
               </w:sdtPr>
+              <w:sdtEndPr/>
               <w:sdtContent>
                 <w:r>
                   <w:rPr>
@@ -16892,6 +17176,7 @@
               <w:showingPlcHdr/>
               <w:text/>
             </w:sdtPr>
+            <w:sdtEndPr/>
             <w:sdtContent>
               <w:p>
                 <w:pPr>
@@ -17052,6 +17337,7 @@
               <w:showingPlcHdr/>
               <w:text/>
             </w:sdtPr>
+            <w:sdtEndPr/>
             <w:sdtContent>
               <w:p>
                 <w:pPr>
@@ -17081,27 +17367,6 @@
         </w:tc>
       </w:tr>
     </w:tbl>
-    <w:p/>
-    <w:p/>
-    <w:p/>
-    <w:p/>
-    <w:p/>
-    <w:p/>
-    <w:p/>
-    <w:p/>
-    <w:p/>
-    <w:p/>
-    <w:p/>
-    <w:p/>
-    <w:p/>
-    <w:p/>
-    <w:p/>
-    <w:p/>
-    <w:p/>
-    <w:p/>
-    <w:p/>
-    <w:p/>
-    <w:p/>
     <w:p/>
     <w:tbl>
       <w:tblPr>
@@ -17181,15 +17446,15 @@
               <w:tblLook w:val="04A0" w:firstRow="1" w:lastRow="0" w:firstColumn="1" w:lastColumn="0" w:noHBand="0" w:noVBand="1"/>
             </w:tblPr>
             <w:tblGrid>
-              <w:gridCol w:w="9951"/>
+              <w:gridCol w:w="9981"/>
             </w:tblGrid>
             <w:tr>
               <w:trPr>
-                <w:trHeight w:val="2093"/>
+                <w:trHeight w:val="1157"/>
               </w:trPr>
               <w:tc>
                 <w:tcPr>
-                  <w:tcW w:w="9951" w:type="dxa"/>
+                  <w:tcW w:w="9981" w:type="dxa"/>
                 </w:tcPr>
                 <w:sdt>
                   <w:sdtPr>
@@ -17206,6 +17471,7 @@
                     <w:showingPlcHdr/>
                     <w:text/>
                   </w:sdtPr>
+                  <w:sdtEndPr/>
                   <w:sdtContent>
                     <w:p>
                       <w:pPr>
@@ -17293,16 +17559,16 @@
           <w:tbl>
             <w:tblPr>
               <w:tblStyle w:val="TableGrid"/>
-              <w:tblW w:w="10151" w:type="dxa"/>
+              <w:tblW w:w="9960" w:type="dxa"/>
               <w:tblLayout w:type="fixed"/>
               <w:tblLook w:val="04A0" w:firstRow="1" w:lastRow="0" w:firstColumn="1" w:lastColumn="0" w:noHBand="0" w:noVBand="1"/>
             </w:tblPr>
             <w:tblGrid>
-              <w:gridCol w:w="10151"/>
+              <w:gridCol w:w="9960"/>
             </w:tblGrid>
             <w:tr>
               <w:trPr>
-                <w:trHeight w:val="2396"/>
+                <w:trHeight w:val="1153"/>
               </w:trPr>
               <w:sdt>
                 <w:sdtPr>
@@ -17319,10 +17585,11 @@
                   <w:showingPlcHdr/>
                   <w:text/>
                 </w:sdtPr>
+                <w:sdtEndPr/>
                 <w:sdtContent>
                   <w:tc>
                     <w:tcPr>
-                      <w:tcW w:w="10151" w:type="dxa"/>
+                      <w:tcW w:w="9960" w:type="dxa"/>
                     </w:tcPr>
                     <w:p>
                       <w:pPr>
@@ -17348,26 +17615,6 @@
               </w:sdt>
             </w:tr>
           </w:tbl>
-          <w:p>
-            <w:pPr>
-              <w:ind w:right="306"/>
-              <w:jc w:val="both"/>
-              <w:rPr>
-                <w:rFonts w:ascii="Calibri" w:hAnsi="Calibri" w:cs="Calibri"/>
-                <w:b/>
-              </w:rPr>
-            </w:pPr>
-          </w:p>
-          <w:p>
-            <w:pPr>
-              <w:ind w:right="306"/>
-              <w:jc w:val="both"/>
-              <w:rPr>
-                <w:rFonts w:ascii="Calibri" w:hAnsi="Calibri" w:cs="Calibri"/>
-                <w:b/>
-              </w:rPr>
-            </w:pPr>
-          </w:p>
           <w:p>
             <w:pPr>
               <w:ind w:right="306"/>
@@ -17553,6 +17800,7 @@
                     <w:showingPlcHdr/>
                     <w:text/>
                   </w:sdtPr>
+                  <w:sdtEndPr/>
                   <w:sdtContent>
                     <w:p>
                       <w:pPr>
@@ -17634,6 +17882,7 @@
                     <w:showingPlcHdr/>
                     <w:text/>
                   </w:sdtPr>
+                  <w:sdtEndPr/>
                   <w:sdtContent>
                     <w:p>
                       <w:pPr>
@@ -17703,6 +17952,7 @@
                   <w:showingPlcHdr/>
                   <w:picture/>
                 </w:sdtPr>
+                <w:sdtEndPr/>
                 <w:sdtContent>
                   <w:tc>
                     <w:tcPr>
@@ -17820,6 +18070,7 @@
                   <w:showingPlcHdr/>
                   <w:picture/>
                 </w:sdtPr>
+                <w:sdtEndPr/>
                 <w:sdtContent>
                   <w:tc>
                     <w:tcPr>
@@ -17945,6 +18196,7 @@
                   <w:showingPlcHdr/>
                   <w:text/>
                 </w:sdtPr>
+                <w:sdtEndPr/>
                 <w:sdtContent>
                   <w:tc>
                     <w:tcPr>
@@ -18009,6 +18261,7 @@
                   <w:showingPlcHdr/>
                   <w:text/>
                 </w:sdtPr>
+                <w:sdtEndPr/>
                 <w:sdtContent>
                   <w:tc>
                     <w:tcPr>
@@ -18553,10 +18806,7 @@
             <w:ind w:right="36"/>
             <w:jc w:val="right"/>
             <w:rPr>
-              <w:rFonts w:ascii="Calibri" w:eastAsia="Calibri" w:hAnsi="Calibri" w:cs="Calibri"/>
-              <w:b/>
-              <w:spacing w:val="-1"/>
-              <w:position w:val="1"/>
+              <w:rFonts w:cs="Arial"/>
             </w:rPr>
           </w:pPr>
           <w:r>
@@ -18625,6 +18875,7 @@
               </w:placeholder>
               <w:showingPlcHdr/>
             </w:sdtPr>
+            <w:sdtEndPr/>
             <w:sdtContent>
               <w:r>
                 <w:rPr>
@@ -18644,53 +18895,9 @@
           <w:pPr>
             <w:spacing w:line="276" w:lineRule="auto"/>
             <w:ind w:right="36"/>
-            <w:jc w:val="right"/>
             <w:rPr>
               <w:rFonts w:ascii="Calibri" w:eastAsia="Calibri" w:hAnsi="Calibri" w:cs="Calibri"/>
               <w:b/>
-            </w:rPr>
-          </w:pPr>
-          <w:r>
-            <w:rPr>
-              <w:rFonts w:ascii="Calibri" w:eastAsia="Calibri" w:hAnsi="Calibri" w:cs="Calibri"/>
-              <w:b/>
-              <w:spacing w:val="-1"/>
-              <w:position w:val="1"/>
-            </w:rPr>
-            <w:t xml:space="preserve">Sub No: </w:t>
-          </w:r>
-          <w:sdt>
-            <w:sdtPr>
-              <w:rPr>
-                <w:rFonts w:cs="Arial"/>
-              </w:rPr>
-              <w:alias w:val="Sub_No_Header"/>
-              <w:tag w:val="Sub_No_Header"/>
-              <w:id w:val="-1621213375"/>
-              <w:placeholder>
-                <w:docPart w:val="0B682D48C7DF41DDBF68E9914C288589"/>
-              </w:placeholder>
-              <w:showingPlcHdr/>
-            </w:sdtPr>
-            <w:sdtContent>
-              <w:r>
-                <w:rPr>
-                  <w:rStyle w:val="PlaceholderText"/>
-                  <w:rFonts w:asciiTheme="minorHAnsi" w:hAnsiTheme="minorHAnsi" w:cstheme="minorHAnsi"/>
-                  <w:b/>
-                  <w:color w:val="2F5496" w:themeColor="accent1" w:themeShade="BF"/>
-                  <w:sz w:val="20"/>
-                  <w:szCs w:val="20"/>
-                </w:rPr>
-                <w:t>Click here to enter text.</w:t>
-              </w:r>
-            </w:sdtContent>
-          </w:sdt>
-        </w:p>
-        <w:p>
-          <w:pPr>
-            <w:rPr>
-              <w:rFonts w:ascii="Calibri" w:eastAsia="Calibri" w:hAnsi="Calibri" w:cs="Calibri"/>
               <w:spacing w:val="-1"/>
               <w:position w:val="1"/>
             </w:rPr>
@@ -18736,7 +18943,7 @@
         <v:path o:extrusionok="f" gradientshapeok="t" o:connecttype="rect"/>
         <o:lock v:ext="edit" aspectratio="t"/>
       </v:shapetype>
-      <v:shape id="_x0000_i1898" type="#_x0000_t75" style="width:188.25pt;height:150.75pt" o:bullet="t">
+      <v:shape id="_x0000_i1097" type="#_x0000_t75" style="width:188.45pt;height:150.9pt" o:bullet="t">
         <v:imagedata r:id="rId1" o:title="flag"/>
       </v:shape>
     </w:pict>
@@ -19927,6 +20134,7 @@
   <w:style w:type="character" w:default="1" w:styleId="DefaultParagraphFont">
     <w:name w:val="Default Paragraph Font"/>
     <w:uiPriority w:val="1"/>
+    <w:semiHidden/>
     <w:unhideWhenUsed/>
   </w:style>
   <w:style w:type="table" w:default="1" w:styleId="TableNormal">
@@ -20242,40 +20450,6 @@
         <w:p>
           <w:pPr>
             <w:pStyle w:val="8D7DC26959624F8897505657F30B088D1"/>
-          </w:pPr>
-          <w:r>
-            <w:rPr>
-              <w:rStyle w:val="PlaceholderText"/>
-              <w:rFonts w:asciiTheme="minorHAnsi" w:hAnsiTheme="minorHAnsi" w:cstheme="minorHAnsi"/>
-              <w:b/>
-              <w:color w:val="2F5496" w:themeColor="accent1" w:themeShade="BF"/>
-              <w:sz w:val="20"/>
-              <w:szCs w:val="20"/>
-            </w:rPr>
-            <w:t>Click here to enter text.</w:t>
-          </w:r>
-        </w:p>
-      </w:docPartBody>
-    </w:docPart>
-    <w:docPart>
-      <w:docPartPr>
-        <w:name w:val="0B682D48C7DF41DDBF68E9914C288589"/>
-        <w:category>
-          <w:name w:val="General"/>
-          <w:gallery w:val="placeholder"/>
-        </w:category>
-        <w:types>
-          <w:type w:val="bbPlcHdr"/>
-        </w:types>
-        <w:behaviors>
-          <w:behavior w:val="content"/>
-        </w:behaviors>
-        <w:guid w:val="{AD72B2FE-E1F2-4540-A3E8-1A1CB406CD76}"/>
-      </w:docPartPr>
-      <w:docPartBody>
-        <w:p>
-          <w:pPr>
-            <w:pStyle w:val="0B682D48C7DF41DDBF68E9914C2885891"/>
           </w:pPr>
           <w:r>
             <w:rPr>
@@ -24628,7 +24802,7 @@
     <w:charset w:val="00"/>
     <w:family w:val="swiss"/>
     <w:pitch w:val="variable"/>
-    <w:sig w:usb0="E0002AFF" w:usb1="C0007843" w:usb2="00000009" w:usb3="00000000" w:csb0="000001FF" w:csb1="00000000"/>
+    <w:sig w:usb0="E0002EFF" w:usb1="C000785B" w:usb2="00000009" w:usb3="00000000" w:csb0="000001FF" w:csb1="00000000"/>
   </w:font>
   <w:font w:name="Courier New">
     <w:panose1 w:val="02070309020205020404"/>
@@ -24642,7 +24816,7 @@
     <w:charset w:val="00"/>
     <w:family w:val="roman"/>
     <w:pitch w:val="variable"/>
-    <w:sig w:usb0="E0002AFF" w:usb1="C0007843" w:usb2="00000009" w:usb3="00000000" w:csb0="000001FF" w:csb1="00000000"/>
+    <w:sig w:usb0="E0002EFF" w:usb1="C000785B" w:usb2="00000009" w:usb3="00000000" w:csb0="000001FF" w:csb1="00000000"/>
   </w:font>
   <w:font w:name="Wingdings">
     <w:panose1 w:val="05000000000000000000"/>
@@ -24684,7 +24858,7 @@
     <w:charset w:val="00"/>
     <w:family w:val="swiss"/>
     <w:pitch w:val="variable"/>
-    <w:sig w:usb0="E0002AFF" w:usb1="4000ACFF" w:usb2="00000001" w:usb3="00000000" w:csb0="000001FF" w:csb1="00000000"/>
+    <w:sig w:usb0="E4002EFF" w:usb1="C000247B" w:usb2="00000009" w:usb3="00000000" w:csb0="000001FF" w:csb1="00000000"/>
   </w:font>
   <w:font w:name="Segoe UI Symbol">
     <w:panose1 w:val="020B0502040204020203"/>
@@ -24698,14 +24872,14 @@
     <w:charset w:val="00"/>
     <w:family w:val="roman"/>
     <w:pitch w:val="variable"/>
-    <w:sig w:usb0="E00002FF" w:usb1="400004FF" w:usb2="00000000" w:usb3="00000000" w:csb0="0000019F" w:csb1="00000000"/>
+    <w:sig w:usb0="E00006FF" w:usb1="420024FF" w:usb2="02000000" w:usb3="00000000" w:csb0="0000019F" w:csb1="00000000"/>
   </w:font>
   <w:font w:name="Calibri Light">
     <w:panose1 w:val="020F0302020204030204"/>
     <w:charset w:val="00"/>
     <w:family w:val="swiss"/>
     <w:pitch w:val="variable"/>
-    <w:sig w:usb0="A0002AEF" w:usb1="4000207B" w:usb2="00000000" w:usb3="00000000" w:csb0="000001FF" w:csb1="00000000"/>
+    <w:sig w:usb0="E4002EFF" w:usb1="C000247B" w:usb2="00000009" w:usb3="00000000" w:csb0="000001FF" w:csb1="00000000"/>
   </w:font>
 </w:fonts>
 </file>
@@ -24731,8 +24905,10 @@
     <w:rsid w:val="00267487"/>
     <w:rsid w:val="002B4674"/>
     <w:rsid w:val="002C16D4"/>
+    <w:rsid w:val="003714A1"/>
     <w:rsid w:val="003725EF"/>
     <w:rsid w:val="003E7F6A"/>
+    <w:rsid w:val="004063F9"/>
     <w:rsid w:val="00527080"/>
     <w:rsid w:val="0055364E"/>
     <w:rsid w:val="00593C29"/>
@@ -24750,8 +24926,10 @@
     <w:rsid w:val="00CA7584"/>
     <w:rsid w:val="00CF43A0"/>
     <w:rsid w:val="00DE3B2A"/>
+    <w:rsid w:val="00E034C5"/>
     <w:rsid w:val="00E63B74"/>
     <w:rsid w:val="00E64F7E"/>
+    <w:rsid w:val="00F3719E"/>
   </w:rsids>
   <m:mathPr>
     <m:mathFont m:val="Cambria Math"/>
@@ -25211,266 +25389,6 @@
       <w:color w:val="808080"/>
     </w:rPr>
   </w:style>
-  <w:style w:type="paragraph" w:customStyle="1" w:styleId="A1AA3363FCD246D98DB9F0BE739A53F9">
-    <w:name w:val="A1AA3363FCD246D98DB9F0BE739A53F9"/>
-    <w:rsid w:val="00DE3B2A"/>
-    <w:pPr>
-      <w:spacing w:after="0" w:line="240" w:lineRule="auto"/>
-    </w:pPr>
-    <w:rPr>
-      <w:rFonts w:ascii="Arial" w:eastAsia="Times New Roman" w:hAnsi="Arial" w:cs="Times New Roman"/>
-      <w:sz w:val="24"/>
-      <w:szCs w:val="24"/>
-      <w:lang w:eastAsia="da-DK"/>
-    </w:rPr>
-  </w:style>
-  <w:style w:type="paragraph" w:customStyle="1" w:styleId="CF1A1015CB3840CB9BD752E7BD8808C6">
-    <w:name w:val="CF1A1015CB3840CB9BD752E7BD8808C6"/>
-    <w:rsid w:val="00DE3B2A"/>
-    <w:pPr>
-      <w:spacing w:after="0" w:line="240" w:lineRule="auto"/>
-    </w:pPr>
-    <w:rPr>
-      <w:rFonts w:ascii="Arial" w:eastAsia="Times New Roman" w:hAnsi="Arial" w:cs="Times New Roman"/>
-      <w:sz w:val="24"/>
-      <w:szCs w:val="24"/>
-      <w:lang w:eastAsia="da-DK"/>
-    </w:rPr>
-  </w:style>
-  <w:style w:type="paragraph" w:customStyle="1" w:styleId="3804010239594C7893974CB770071525">
-    <w:name w:val="3804010239594C7893974CB770071525"/>
-    <w:rsid w:val="00DE3B2A"/>
-    <w:pPr>
-      <w:spacing w:after="0" w:line="240" w:lineRule="auto"/>
-    </w:pPr>
-    <w:rPr>
-      <w:rFonts w:ascii="Arial" w:eastAsia="Times New Roman" w:hAnsi="Arial" w:cs="Times New Roman"/>
-      <w:sz w:val="24"/>
-      <w:szCs w:val="24"/>
-      <w:lang w:eastAsia="da-DK"/>
-    </w:rPr>
-  </w:style>
-  <w:style w:type="paragraph" w:customStyle="1" w:styleId="231E629421D1429E886CA4A5680C76ED">
-    <w:name w:val="231E629421D1429E886CA4A5680C76ED"/>
-    <w:rsid w:val="00DE3B2A"/>
-    <w:pPr>
-      <w:spacing w:after="0" w:line="240" w:lineRule="auto"/>
-    </w:pPr>
-    <w:rPr>
-      <w:rFonts w:ascii="Arial" w:eastAsia="Times New Roman" w:hAnsi="Arial" w:cs="Times New Roman"/>
-      <w:sz w:val="24"/>
-      <w:szCs w:val="24"/>
-      <w:lang w:eastAsia="da-DK"/>
-    </w:rPr>
-  </w:style>
-  <w:style w:type="paragraph" w:customStyle="1" w:styleId="4B27E05F0B2A4980869E9752DC0FA25F">
-    <w:name w:val="4B27E05F0B2A4980869E9752DC0FA25F"/>
-    <w:rsid w:val="00DE3B2A"/>
-    <w:pPr>
-      <w:spacing w:after="0" w:line="240" w:lineRule="auto"/>
-    </w:pPr>
-    <w:rPr>
-      <w:rFonts w:ascii="Arial" w:eastAsia="Times New Roman" w:hAnsi="Arial" w:cs="Times New Roman"/>
-      <w:sz w:val="24"/>
-      <w:szCs w:val="24"/>
-      <w:lang w:eastAsia="da-DK"/>
-    </w:rPr>
-  </w:style>
-  <w:style w:type="paragraph" w:customStyle="1" w:styleId="225ACA9A64A2407F9580234B3CB9631D">
-    <w:name w:val="225ACA9A64A2407F9580234B3CB9631D"/>
-    <w:rsid w:val="00DE3B2A"/>
-    <w:pPr>
-      <w:spacing w:after="0" w:line="240" w:lineRule="auto"/>
-    </w:pPr>
-    <w:rPr>
-      <w:rFonts w:ascii="Arial" w:eastAsia="Times New Roman" w:hAnsi="Arial" w:cs="Times New Roman"/>
-      <w:sz w:val="24"/>
-      <w:szCs w:val="24"/>
-      <w:lang w:eastAsia="da-DK"/>
-    </w:rPr>
-  </w:style>
-  <w:style w:type="paragraph" w:customStyle="1" w:styleId="E1550ABEEC3E499B832103B9101DC91C">
-    <w:name w:val="E1550ABEEC3E499B832103B9101DC91C"/>
-    <w:rsid w:val="00DE3B2A"/>
-    <w:pPr>
-      <w:spacing w:after="0" w:line="240" w:lineRule="auto"/>
-    </w:pPr>
-    <w:rPr>
-      <w:rFonts w:ascii="Arial" w:eastAsia="Times New Roman" w:hAnsi="Arial" w:cs="Times New Roman"/>
-      <w:sz w:val="24"/>
-      <w:szCs w:val="24"/>
-      <w:lang w:eastAsia="da-DK"/>
-    </w:rPr>
-  </w:style>
-  <w:style w:type="paragraph" w:customStyle="1" w:styleId="D7B3F692897C405B90F4A985ACEECD92">
-    <w:name w:val="D7B3F692897C405B90F4A985ACEECD92"/>
-    <w:rsid w:val="00DE3B2A"/>
-    <w:pPr>
-      <w:spacing w:after="0" w:line="240" w:lineRule="auto"/>
-    </w:pPr>
-    <w:rPr>
-      <w:rFonts w:ascii="Arial" w:eastAsia="Times New Roman" w:hAnsi="Arial" w:cs="Times New Roman"/>
-      <w:sz w:val="24"/>
-      <w:szCs w:val="24"/>
-      <w:lang w:eastAsia="da-DK"/>
-    </w:rPr>
-  </w:style>
-  <w:style w:type="paragraph" w:customStyle="1" w:styleId="BBD3BF87BC1D447CBE08AFCB0BA4A87E">
-    <w:name w:val="BBD3BF87BC1D447CBE08AFCB0BA4A87E"/>
-    <w:rsid w:val="00DE3B2A"/>
-    <w:pPr>
-      <w:spacing w:after="0" w:line="240" w:lineRule="auto"/>
-    </w:pPr>
-    <w:rPr>
-      <w:rFonts w:ascii="Arial" w:eastAsia="Times New Roman" w:hAnsi="Arial" w:cs="Times New Roman"/>
-      <w:sz w:val="24"/>
-      <w:szCs w:val="24"/>
-      <w:lang w:eastAsia="da-DK"/>
-    </w:rPr>
-  </w:style>
-  <w:style w:type="paragraph" w:customStyle="1" w:styleId="74613EE3DB7143A2AE9FE0E09D0AFFD3">
-    <w:name w:val="74613EE3DB7143A2AE9FE0E09D0AFFD3"/>
-    <w:rsid w:val="00DE3B2A"/>
-    <w:pPr>
-      <w:spacing w:after="0" w:line="240" w:lineRule="auto"/>
-    </w:pPr>
-    <w:rPr>
-      <w:rFonts w:ascii="Arial" w:eastAsia="Times New Roman" w:hAnsi="Arial" w:cs="Times New Roman"/>
-      <w:sz w:val="24"/>
-      <w:szCs w:val="24"/>
-      <w:lang w:eastAsia="da-DK"/>
-    </w:rPr>
-  </w:style>
-  <w:style w:type="paragraph" w:customStyle="1" w:styleId="80F4F76015CA4B51BF18547B9AEEDAFF">
-    <w:name w:val="80F4F76015CA4B51BF18547B9AEEDAFF"/>
-    <w:rsid w:val="00DE3B2A"/>
-    <w:pPr>
-      <w:spacing w:after="0" w:line="240" w:lineRule="auto"/>
-    </w:pPr>
-    <w:rPr>
-      <w:rFonts w:ascii="Arial" w:eastAsia="Times New Roman" w:hAnsi="Arial" w:cs="Times New Roman"/>
-      <w:sz w:val="24"/>
-      <w:szCs w:val="24"/>
-      <w:lang w:eastAsia="da-DK"/>
-    </w:rPr>
-  </w:style>
-  <w:style w:type="paragraph" w:customStyle="1" w:styleId="EBAB7F0D51854B5FAD980659A9540C58">
-    <w:name w:val="EBAB7F0D51854B5FAD980659A9540C58"/>
-    <w:rsid w:val="00DE3B2A"/>
-    <w:pPr>
-      <w:spacing w:after="0" w:line="240" w:lineRule="auto"/>
-    </w:pPr>
-    <w:rPr>
-      <w:rFonts w:ascii="Arial" w:eastAsia="Times New Roman" w:hAnsi="Arial" w:cs="Times New Roman"/>
-      <w:sz w:val="24"/>
-      <w:szCs w:val="24"/>
-      <w:lang w:eastAsia="da-DK"/>
-    </w:rPr>
-  </w:style>
-  <w:style w:type="paragraph" w:customStyle="1" w:styleId="DADE032BC8674A2CB3714F8AAADF2C96">
-    <w:name w:val="DADE032BC8674A2CB3714F8AAADF2C96"/>
-    <w:rsid w:val="00DE3B2A"/>
-    <w:pPr>
-      <w:spacing w:after="0" w:line="240" w:lineRule="auto"/>
-    </w:pPr>
-    <w:rPr>
-      <w:rFonts w:ascii="Arial" w:eastAsia="Times New Roman" w:hAnsi="Arial" w:cs="Times New Roman"/>
-      <w:sz w:val="24"/>
-      <w:szCs w:val="24"/>
-      <w:lang w:eastAsia="da-DK"/>
-    </w:rPr>
-  </w:style>
-  <w:style w:type="paragraph" w:customStyle="1" w:styleId="FECAE2B7F60C4A2DAF44671D68D26DBD">
-    <w:name w:val="FECAE2B7F60C4A2DAF44671D68D26DBD"/>
-    <w:rsid w:val="00DE3B2A"/>
-    <w:pPr>
-      <w:spacing w:after="0" w:line="240" w:lineRule="auto"/>
-    </w:pPr>
-    <w:rPr>
-      <w:rFonts w:ascii="Arial" w:eastAsia="Times New Roman" w:hAnsi="Arial" w:cs="Times New Roman"/>
-      <w:sz w:val="24"/>
-      <w:szCs w:val="24"/>
-      <w:lang w:eastAsia="da-DK"/>
-    </w:rPr>
-  </w:style>
-  <w:style w:type="paragraph" w:customStyle="1" w:styleId="6C5481EF314A4807AE054E3433F79759">
-    <w:name w:val="6C5481EF314A4807AE054E3433F79759"/>
-    <w:rsid w:val="00DE3B2A"/>
-    <w:pPr>
-      <w:spacing w:after="0" w:line="240" w:lineRule="auto"/>
-    </w:pPr>
-    <w:rPr>
-      <w:rFonts w:ascii="Arial" w:eastAsia="Times New Roman" w:hAnsi="Arial" w:cs="Times New Roman"/>
-      <w:sz w:val="24"/>
-      <w:szCs w:val="24"/>
-      <w:lang w:eastAsia="da-DK"/>
-    </w:rPr>
-  </w:style>
-  <w:style w:type="paragraph" w:customStyle="1" w:styleId="C7F2E4B2459544B2B5484D3B4DD9B96C">
-    <w:name w:val="C7F2E4B2459544B2B5484D3B4DD9B96C"/>
-    <w:rsid w:val="00DE3B2A"/>
-    <w:pPr>
-      <w:spacing w:after="0" w:line="240" w:lineRule="auto"/>
-    </w:pPr>
-    <w:rPr>
-      <w:rFonts w:ascii="Arial" w:eastAsia="Times New Roman" w:hAnsi="Arial" w:cs="Times New Roman"/>
-      <w:sz w:val="24"/>
-      <w:szCs w:val="24"/>
-      <w:lang w:eastAsia="da-DK"/>
-    </w:rPr>
-  </w:style>
-  <w:style w:type="paragraph" w:customStyle="1" w:styleId="2254E73066B04B60AC8A99AEFE2AABB2">
-    <w:name w:val="2254E73066B04B60AC8A99AEFE2AABB2"/>
-    <w:rsid w:val="00DE3B2A"/>
-    <w:pPr>
-      <w:spacing w:after="0" w:line="240" w:lineRule="auto"/>
-    </w:pPr>
-    <w:rPr>
-      <w:rFonts w:ascii="Arial" w:eastAsia="Times New Roman" w:hAnsi="Arial" w:cs="Times New Roman"/>
-      <w:sz w:val="24"/>
-      <w:szCs w:val="24"/>
-      <w:lang w:eastAsia="da-DK"/>
-    </w:rPr>
-  </w:style>
-  <w:style w:type="paragraph" w:customStyle="1" w:styleId="55FF8BE7774B43A395FBCE68836F9553">
-    <w:name w:val="55FF8BE7774B43A395FBCE68836F9553"/>
-    <w:rsid w:val="00DE3B2A"/>
-    <w:pPr>
-      <w:spacing w:after="0" w:line="240" w:lineRule="auto"/>
-    </w:pPr>
-    <w:rPr>
-      <w:rFonts w:ascii="Arial" w:eastAsia="Times New Roman" w:hAnsi="Arial" w:cs="Times New Roman"/>
-      <w:sz w:val="24"/>
-      <w:szCs w:val="24"/>
-      <w:lang w:eastAsia="da-DK"/>
-    </w:rPr>
-  </w:style>
-  <w:style w:type="paragraph" w:customStyle="1" w:styleId="5DF5DFA52A984086BDC6AC6A481ACD2A">
-    <w:name w:val="5DF5DFA52A984086BDC6AC6A481ACD2A"/>
-    <w:rsid w:val="00DE3B2A"/>
-    <w:pPr>
-      <w:spacing w:after="0" w:line="240" w:lineRule="auto"/>
-    </w:pPr>
-    <w:rPr>
-      <w:rFonts w:ascii="Arial" w:eastAsia="Times New Roman" w:hAnsi="Arial" w:cs="Times New Roman"/>
-      <w:sz w:val="24"/>
-      <w:szCs w:val="24"/>
-      <w:lang w:eastAsia="da-DK"/>
-    </w:rPr>
-  </w:style>
-  <w:style w:type="paragraph" w:customStyle="1" w:styleId="FD7F0B9B746D4A51A32EC91FDC414BDF">
-    <w:name w:val="FD7F0B9B746D4A51A32EC91FDC414BDF"/>
-    <w:rsid w:val="00DE3B2A"/>
-    <w:pPr>
-      <w:spacing w:after="0" w:line="240" w:lineRule="auto"/>
-    </w:pPr>
-    <w:rPr>
-      <w:rFonts w:ascii="Arial" w:eastAsia="Times New Roman" w:hAnsi="Arial" w:cs="Times New Roman"/>
-      <w:sz w:val="24"/>
-      <w:szCs w:val="24"/>
-      <w:lang w:eastAsia="da-DK"/>
-    </w:rPr>
-  </w:style>
   <w:style w:type="paragraph" w:customStyle="1" w:styleId="D0B5F69493394D88905A8B4D9639AB9E">
     <w:name w:val="D0B5F69493394D88905A8B4D9639AB9E"/>
     <w:rsid w:val="00AE4198"/>
@@ -25478,37 +25396,11 @@
       <w:lang w:val="en-GB" w:eastAsia="en-GB"/>
     </w:rPr>
   </w:style>
-  <w:style w:type="paragraph" w:customStyle="1" w:styleId="286E7DB018E446B79EF1E76A7747D429">
-    <w:name w:val="286E7DB018E446B79EF1E76A7747D429"/>
-    <w:rsid w:val="00DE3B2A"/>
-    <w:pPr>
-      <w:spacing w:after="0" w:line="240" w:lineRule="auto"/>
-    </w:pPr>
-    <w:rPr>
-      <w:rFonts w:ascii="Arial" w:eastAsia="Times New Roman" w:hAnsi="Arial" w:cs="Times New Roman"/>
-      <w:sz w:val="24"/>
-      <w:szCs w:val="24"/>
-      <w:lang w:eastAsia="da-DK"/>
-    </w:rPr>
-  </w:style>
   <w:style w:type="paragraph" w:customStyle="1" w:styleId="7F03648DCCBA44DC981D7DFC77B13662">
     <w:name w:val="7F03648DCCBA44DC981D7DFC77B13662"/>
     <w:rsid w:val="00AE4198"/>
     <w:rPr>
       <w:lang w:val="en-GB" w:eastAsia="en-GB"/>
-    </w:rPr>
-  </w:style>
-  <w:style w:type="paragraph" w:customStyle="1" w:styleId="C2B9D4CF39DD4619A19EC7DB4EF4177A">
-    <w:name w:val="C2B9D4CF39DD4619A19EC7DB4EF4177A"/>
-    <w:rsid w:val="00DE3B2A"/>
-    <w:pPr>
-      <w:spacing w:after="0" w:line="240" w:lineRule="auto"/>
-    </w:pPr>
-    <w:rPr>
-      <w:rFonts w:ascii="Arial" w:eastAsia="Times New Roman" w:hAnsi="Arial" w:cs="Times New Roman"/>
-      <w:sz w:val="24"/>
-      <w:szCs w:val="24"/>
-      <w:lang w:eastAsia="da-DK"/>
     </w:rPr>
   </w:style>
   <w:style w:type="paragraph" w:customStyle="1" w:styleId="44CDF546FDC54DB8950F50BF093D4B77">
@@ -25530,1303 +25422,6 @@
     <w:rsid w:val="00AE4198"/>
     <w:rPr>
       <w:lang w:val="en-GB" w:eastAsia="en-GB"/>
-    </w:rPr>
-  </w:style>
-  <w:style w:type="paragraph" w:customStyle="1" w:styleId="5845A7705B22414DB66033C1A303BE8A">
-    <w:name w:val="5845A7705B22414DB66033C1A303BE8A"/>
-    <w:rsid w:val="00DE3B2A"/>
-    <w:pPr>
-      <w:spacing w:after="0" w:line="240" w:lineRule="auto"/>
-    </w:pPr>
-    <w:rPr>
-      <w:rFonts w:ascii="Arial" w:eastAsia="Times New Roman" w:hAnsi="Arial" w:cs="Times New Roman"/>
-      <w:sz w:val="24"/>
-      <w:szCs w:val="24"/>
-      <w:lang w:eastAsia="da-DK"/>
-    </w:rPr>
-  </w:style>
-  <w:style w:type="paragraph" w:customStyle="1" w:styleId="643DE87344BB4A13BE332EAB31538F20">
-    <w:name w:val="643DE87344BB4A13BE332EAB31538F20"/>
-    <w:rsid w:val="00DE3B2A"/>
-    <w:pPr>
-      <w:spacing w:after="0" w:line="240" w:lineRule="auto"/>
-    </w:pPr>
-    <w:rPr>
-      <w:rFonts w:ascii="Arial" w:eastAsia="Times New Roman" w:hAnsi="Arial" w:cs="Times New Roman"/>
-      <w:sz w:val="24"/>
-      <w:szCs w:val="24"/>
-      <w:lang w:eastAsia="da-DK"/>
-    </w:rPr>
-  </w:style>
-  <w:style w:type="paragraph" w:customStyle="1" w:styleId="97514134FFF746C6BBD60A59C74E183A">
-    <w:name w:val="97514134FFF746C6BBD60A59C74E183A"/>
-    <w:rsid w:val="00DE3B2A"/>
-    <w:pPr>
-      <w:spacing w:after="0" w:line="240" w:lineRule="auto"/>
-    </w:pPr>
-    <w:rPr>
-      <w:rFonts w:ascii="Arial" w:eastAsia="Times New Roman" w:hAnsi="Arial" w:cs="Times New Roman"/>
-      <w:sz w:val="24"/>
-      <w:szCs w:val="24"/>
-      <w:lang w:eastAsia="da-DK"/>
-    </w:rPr>
-  </w:style>
-  <w:style w:type="paragraph" w:customStyle="1" w:styleId="EB5D3A45E582419B9CE517F04B5C1419">
-    <w:name w:val="EB5D3A45E582419B9CE517F04B5C1419"/>
-    <w:rsid w:val="00DE3B2A"/>
-    <w:pPr>
-      <w:spacing w:after="0" w:line="240" w:lineRule="auto"/>
-    </w:pPr>
-    <w:rPr>
-      <w:rFonts w:ascii="Arial" w:eastAsia="Times New Roman" w:hAnsi="Arial" w:cs="Times New Roman"/>
-      <w:sz w:val="24"/>
-      <w:szCs w:val="24"/>
-      <w:lang w:eastAsia="da-DK"/>
-    </w:rPr>
-  </w:style>
-  <w:style w:type="paragraph" w:customStyle="1" w:styleId="73A715EC51BB4B8A892DAEF2E2FB4C5F">
-    <w:name w:val="73A715EC51BB4B8A892DAEF2E2FB4C5F"/>
-    <w:rsid w:val="00DE3B2A"/>
-    <w:pPr>
-      <w:spacing w:after="0" w:line="240" w:lineRule="auto"/>
-    </w:pPr>
-    <w:rPr>
-      <w:rFonts w:ascii="Arial" w:eastAsia="Times New Roman" w:hAnsi="Arial" w:cs="Times New Roman"/>
-      <w:sz w:val="24"/>
-      <w:szCs w:val="24"/>
-      <w:lang w:eastAsia="da-DK"/>
-    </w:rPr>
-  </w:style>
-  <w:style w:type="paragraph" w:customStyle="1" w:styleId="ABD0DF35BC4A4A309C64F6B6848232CE1">
-    <w:name w:val="ABD0DF35BC4A4A309C64F6B6848232CE1"/>
-    <w:rsid w:val="00DE3B2A"/>
-    <w:pPr>
-      <w:spacing w:after="0" w:line="240" w:lineRule="auto"/>
-    </w:pPr>
-    <w:rPr>
-      <w:rFonts w:ascii="Arial" w:eastAsia="Times New Roman" w:hAnsi="Arial" w:cs="Times New Roman"/>
-      <w:sz w:val="24"/>
-      <w:szCs w:val="24"/>
-      <w:lang w:eastAsia="da-DK"/>
-    </w:rPr>
-  </w:style>
-  <w:style w:type="paragraph" w:customStyle="1" w:styleId="17C20DA9CD584E01A00FF21300BCC5F31">
-    <w:name w:val="17C20DA9CD584E01A00FF21300BCC5F31"/>
-    <w:rsid w:val="00DE3B2A"/>
-    <w:pPr>
-      <w:spacing w:after="0" w:line="240" w:lineRule="auto"/>
-    </w:pPr>
-    <w:rPr>
-      <w:rFonts w:ascii="Arial" w:eastAsia="Times New Roman" w:hAnsi="Arial" w:cs="Times New Roman"/>
-      <w:sz w:val="24"/>
-      <w:szCs w:val="24"/>
-      <w:lang w:eastAsia="da-DK"/>
-    </w:rPr>
-  </w:style>
-  <w:style w:type="paragraph" w:customStyle="1" w:styleId="AE77E39BCE654433BE8428DE736A93A31">
-    <w:name w:val="AE77E39BCE654433BE8428DE736A93A31"/>
-    <w:rsid w:val="00DE3B2A"/>
-    <w:pPr>
-      <w:spacing w:after="0" w:line="240" w:lineRule="auto"/>
-    </w:pPr>
-    <w:rPr>
-      <w:rFonts w:ascii="Arial" w:eastAsia="Times New Roman" w:hAnsi="Arial" w:cs="Times New Roman"/>
-      <w:sz w:val="24"/>
-      <w:szCs w:val="24"/>
-      <w:lang w:eastAsia="da-DK"/>
-    </w:rPr>
-  </w:style>
-  <w:style w:type="paragraph" w:customStyle="1" w:styleId="49ADF8C592044D8DB13E7C1BD014A7911">
-    <w:name w:val="49ADF8C592044D8DB13E7C1BD014A7911"/>
-    <w:rsid w:val="00DE3B2A"/>
-    <w:pPr>
-      <w:spacing w:after="0" w:line="240" w:lineRule="auto"/>
-    </w:pPr>
-    <w:rPr>
-      <w:rFonts w:ascii="Arial" w:eastAsia="Times New Roman" w:hAnsi="Arial" w:cs="Times New Roman"/>
-      <w:sz w:val="24"/>
-      <w:szCs w:val="24"/>
-      <w:lang w:eastAsia="da-DK"/>
-    </w:rPr>
-  </w:style>
-  <w:style w:type="paragraph" w:customStyle="1" w:styleId="C871185E7A4F418A850CBC2648908CCD1">
-    <w:name w:val="C871185E7A4F418A850CBC2648908CCD1"/>
-    <w:rsid w:val="00DE3B2A"/>
-    <w:pPr>
-      <w:spacing w:after="0" w:line="240" w:lineRule="auto"/>
-    </w:pPr>
-    <w:rPr>
-      <w:rFonts w:ascii="Arial" w:eastAsia="Times New Roman" w:hAnsi="Arial" w:cs="Times New Roman"/>
-      <w:sz w:val="24"/>
-      <w:szCs w:val="24"/>
-      <w:lang w:eastAsia="da-DK"/>
-    </w:rPr>
-  </w:style>
-  <w:style w:type="paragraph" w:customStyle="1" w:styleId="8AB5F8F44E1A489C8FDD332D3A34AA2F1">
-    <w:name w:val="8AB5F8F44E1A489C8FDD332D3A34AA2F1"/>
-    <w:rsid w:val="00DE3B2A"/>
-    <w:pPr>
-      <w:spacing w:after="0" w:line="240" w:lineRule="auto"/>
-    </w:pPr>
-    <w:rPr>
-      <w:rFonts w:ascii="Arial" w:eastAsia="Times New Roman" w:hAnsi="Arial" w:cs="Times New Roman"/>
-      <w:sz w:val="24"/>
-      <w:szCs w:val="24"/>
-      <w:lang w:eastAsia="da-DK"/>
-    </w:rPr>
-  </w:style>
-  <w:style w:type="paragraph" w:customStyle="1" w:styleId="085AFB6BF4B94484A2EE7B6E7F5354261">
-    <w:name w:val="085AFB6BF4B94484A2EE7B6E7F5354261"/>
-    <w:rsid w:val="00DE3B2A"/>
-    <w:pPr>
-      <w:spacing w:after="0" w:line="240" w:lineRule="auto"/>
-    </w:pPr>
-    <w:rPr>
-      <w:rFonts w:ascii="Arial" w:eastAsia="Times New Roman" w:hAnsi="Arial" w:cs="Times New Roman"/>
-      <w:sz w:val="24"/>
-      <w:szCs w:val="24"/>
-      <w:lang w:eastAsia="da-DK"/>
-    </w:rPr>
-  </w:style>
-  <w:style w:type="paragraph" w:customStyle="1" w:styleId="C5158EDC03914F5FA514A16D39D637631">
-    <w:name w:val="C5158EDC03914F5FA514A16D39D637631"/>
-    <w:rsid w:val="00DE3B2A"/>
-    <w:pPr>
-      <w:spacing w:after="0" w:line="240" w:lineRule="auto"/>
-    </w:pPr>
-    <w:rPr>
-      <w:rFonts w:ascii="Arial" w:eastAsia="Times New Roman" w:hAnsi="Arial" w:cs="Times New Roman"/>
-      <w:sz w:val="24"/>
-      <w:szCs w:val="24"/>
-      <w:lang w:eastAsia="da-DK"/>
-    </w:rPr>
-  </w:style>
-  <w:style w:type="paragraph" w:customStyle="1" w:styleId="E51ECA9844C540C9831A313C3FE0F4E01">
-    <w:name w:val="E51ECA9844C540C9831A313C3FE0F4E01"/>
-    <w:rsid w:val="00DE3B2A"/>
-    <w:pPr>
-      <w:spacing w:after="0" w:line="240" w:lineRule="auto"/>
-    </w:pPr>
-    <w:rPr>
-      <w:rFonts w:ascii="Arial" w:eastAsia="Times New Roman" w:hAnsi="Arial" w:cs="Times New Roman"/>
-      <w:sz w:val="24"/>
-      <w:szCs w:val="24"/>
-      <w:lang w:eastAsia="da-DK"/>
-    </w:rPr>
-  </w:style>
-  <w:style w:type="paragraph" w:customStyle="1" w:styleId="AA5434FE5AB148E8A8A13515F42DA8651">
-    <w:name w:val="AA5434FE5AB148E8A8A13515F42DA8651"/>
-    <w:rsid w:val="00DE3B2A"/>
-    <w:pPr>
-      <w:spacing w:after="0" w:line="240" w:lineRule="auto"/>
-    </w:pPr>
-    <w:rPr>
-      <w:rFonts w:ascii="Arial" w:eastAsia="Times New Roman" w:hAnsi="Arial" w:cs="Times New Roman"/>
-      <w:sz w:val="24"/>
-      <w:szCs w:val="24"/>
-      <w:lang w:eastAsia="da-DK"/>
-    </w:rPr>
-  </w:style>
-  <w:style w:type="paragraph" w:customStyle="1" w:styleId="A7B927540A3C4488B3D50AE793784B331">
-    <w:name w:val="A7B927540A3C4488B3D50AE793784B331"/>
-    <w:rsid w:val="00DE3B2A"/>
-    <w:pPr>
-      <w:spacing w:after="0" w:line="240" w:lineRule="auto"/>
-    </w:pPr>
-    <w:rPr>
-      <w:rFonts w:ascii="Arial" w:eastAsia="Times New Roman" w:hAnsi="Arial" w:cs="Times New Roman"/>
-      <w:sz w:val="24"/>
-      <w:szCs w:val="24"/>
-      <w:lang w:eastAsia="da-DK"/>
-    </w:rPr>
-  </w:style>
-  <w:style w:type="paragraph" w:customStyle="1" w:styleId="7D05C391CB5E4205B7AA9F7730F1D8E91">
-    <w:name w:val="7D05C391CB5E4205B7AA9F7730F1D8E91"/>
-    <w:rsid w:val="00DE3B2A"/>
-    <w:pPr>
-      <w:spacing w:after="0" w:line="240" w:lineRule="auto"/>
-    </w:pPr>
-    <w:rPr>
-      <w:rFonts w:ascii="Arial" w:eastAsia="Times New Roman" w:hAnsi="Arial" w:cs="Times New Roman"/>
-      <w:sz w:val="24"/>
-      <w:szCs w:val="24"/>
-      <w:lang w:eastAsia="da-DK"/>
-    </w:rPr>
-  </w:style>
-  <w:style w:type="paragraph" w:customStyle="1" w:styleId="71BA074FE74E42C299DC2A6F3D6D47401">
-    <w:name w:val="71BA074FE74E42C299DC2A6F3D6D47401"/>
-    <w:rsid w:val="00DE3B2A"/>
-    <w:pPr>
-      <w:spacing w:after="0" w:line="240" w:lineRule="auto"/>
-    </w:pPr>
-    <w:rPr>
-      <w:rFonts w:ascii="Arial" w:eastAsia="Times New Roman" w:hAnsi="Arial" w:cs="Times New Roman"/>
-      <w:sz w:val="24"/>
-      <w:szCs w:val="24"/>
-      <w:lang w:eastAsia="da-DK"/>
-    </w:rPr>
-  </w:style>
-  <w:style w:type="paragraph" w:customStyle="1" w:styleId="343876006FDD4CB38273E48B57DD84841">
-    <w:name w:val="343876006FDD4CB38273E48B57DD84841"/>
-    <w:rsid w:val="00DE3B2A"/>
-    <w:pPr>
-      <w:spacing w:after="0" w:line="240" w:lineRule="auto"/>
-    </w:pPr>
-    <w:rPr>
-      <w:rFonts w:ascii="Arial" w:eastAsia="Times New Roman" w:hAnsi="Arial" w:cs="Times New Roman"/>
-      <w:sz w:val="24"/>
-      <w:szCs w:val="24"/>
-      <w:lang w:eastAsia="da-DK"/>
-    </w:rPr>
-  </w:style>
-  <w:style w:type="paragraph" w:customStyle="1" w:styleId="74B6AD0B3AEC489BACF07116F93942471">
-    <w:name w:val="74B6AD0B3AEC489BACF07116F93942471"/>
-    <w:rsid w:val="00DE3B2A"/>
-    <w:pPr>
-      <w:spacing w:after="0" w:line="240" w:lineRule="auto"/>
-    </w:pPr>
-    <w:rPr>
-      <w:rFonts w:ascii="Arial" w:eastAsia="Times New Roman" w:hAnsi="Arial" w:cs="Times New Roman"/>
-      <w:sz w:val="24"/>
-      <w:szCs w:val="24"/>
-      <w:lang w:eastAsia="da-DK"/>
-    </w:rPr>
-  </w:style>
-  <w:style w:type="paragraph" w:customStyle="1" w:styleId="82FDF9D7C19840BAB543AC48326BA9731">
-    <w:name w:val="82FDF9D7C19840BAB543AC48326BA9731"/>
-    <w:rsid w:val="00DE3B2A"/>
-    <w:pPr>
-      <w:spacing w:after="0" w:line="240" w:lineRule="auto"/>
-    </w:pPr>
-    <w:rPr>
-      <w:rFonts w:ascii="Arial" w:eastAsia="Times New Roman" w:hAnsi="Arial" w:cs="Times New Roman"/>
-      <w:sz w:val="24"/>
-      <w:szCs w:val="24"/>
-      <w:lang w:eastAsia="da-DK"/>
-    </w:rPr>
-  </w:style>
-  <w:style w:type="paragraph" w:customStyle="1" w:styleId="A209F4B6320B420AA9D6DBBFA9258E011">
-    <w:name w:val="A209F4B6320B420AA9D6DBBFA9258E011"/>
-    <w:rsid w:val="00DE3B2A"/>
-    <w:pPr>
-      <w:spacing w:after="0" w:line="240" w:lineRule="auto"/>
-    </w:pPr>
-    <w:rPr>
-      <w:rFonts w:ascii="Arial" w:eastAsia="Times New Roman" w:hAnsi="Arial" w:cs="Times New Roman"/>
-      <w:sz w:val="24"/>
-      <w:szCs w:val="24"/>
-      <w:lang w:eastAsia="da-DK"/>
-    </w:rPr>
-  </w:style>
-  <w:style w:type="paragraph" w:customStyle="1" w:styleId="8725DF4F89B14A58B2598011D9B275DA1">
-    <w:name w:val="8725DF4F89B14A58B2598011D9B275DA1"/>
-    <w:rsid w:val="00DE3B2A"/>
-    <w:pPr>
-      <w:spacing w:after="0" w:line="240" w:lineRule="auto"/>
-    </w:pPr>
-    <w:rPr>
-      <w:rFonts w:ascii="Arial" w:eastAsia="Times New Roman" w:hAnsi="Arial" w:cs="Times New Roman"/>
-      <w:sz w:val="24"/>
-      <w:szCs w:val="24"/>
-      <w:lang w:eastAsia="da-DK"/>
-    </w:rPr>
-  </w:style>
-  <w:style w:type="paragraph" w:customStyle="1" w:styleId="A9783CC181D04DB48AF43D6EDB80063A1">
-    <w:name w:val="A9783CC181D04DB48AF43D6EDB80063A1"/>
-    <w:rsid w:val="00DE3B2A"/>
-    <w:pPr>
-      <w:spacing w:after="0" w:line="240" w:lineRule="auto"/>
-    </w:pPr>
-    <w:rPr>
-      <w:rFonts w:ascii="Arial" w:eastAsia="Times New Roman" w:hAnsi="Arial" w:cs="Times New Roman"/>
-      <w:sz w:val="24"/>
-      <w:szCs w:val="24"/>
-      <w:lang w:eastAsia="da-DK"/>
-    </w:rPr>
-  </w:style>
-  <w:style w:type="paragraph" w:customStyle="1" w:styleId="1A4DAAB5305949FBADC9DE6249F664CD1">
-    <w:name w:val="1A4DAAB5305949FBADC9DE6249F664CD1"/>
-    <w:rsid w:val="00DE3B2A"/>
-    <w:pPr>
-      <w:spacing w:after="0" w:line="240" w:lineRule="auto"/>
-    </w:pPr>
-    <w:rPr>
-      <w:rFonts w:ascii="Arial" w:eastAsia="Times New Roman" w:hAnsi="Arial" w:cs="Times New Roman"/>
-      <w:sz w:val="24"/>
-      <w:szCs w:val="24"/>
-      <w:lang w:eastAsia="da-DK"/>
-    </w:rPr>
-  </w:style>
-  <w:style w:type="paragraph" w:customStyle="1" w:styleId="FA83185F2A1D4834B3F86F4C4B0610B41">
-    <w:name w:val="FA83185F2A1D4834B3F86F4C4B0610B41"/>
-    <w:rsid w:val="00DE3B2A"/>
-    <w:pPr>
-      <w:spacing w:after="0" w:line="240" w:lineRule="auto"/>
-    </w:pPr>
-    <w:rPr>
-      <w:rFonts w:ascii="Arial" w:eastAsia="Times New Roman" w:hAnsi="Arial" w:cs="Times New Roman"/>
-      <w:sz w:val="24"/>
-      <w:szCs w:val="24"/>
-      <w:lang w:eastAsia="da-DK"/>
-    </w:rPr>
-  </w:style>
-  <w:style w:type="paragraph" w:customStyle="1" w:styleId="1D72E6394D6A448B9D6714B9E22167411">
-    <w:name w:val="1D72E6394D6A448B9D6714B9E22167411"/>
-    <w:rsid w:val="00DE3B2A"/>
-    <w:pPr>
-      <w:spacing w:after="0" w:line="240" w:lineRule="auto"/>
-    </w:pPr>
-    <w:rPr>
-      <w:rFonts w:ascii="Arial" w:eastAsia="Times New Roman" w:hAnsi="Arial" w:cs="Times New Roman"/>
-      <w:sz w:val="24"/>
-      <w:szCs w:val="24"/>
-      <w:lang w:eastAsia="da-DK"/>
-    </w:rPr>
-  </w:style>
-  <w:style w:type="paragraph" w:customStyle="1" w:styleId="6892AF87E21D49D6A0505D0F87A6373A1">
-    <w:name w:val="6892AF87E21D49D6A0505D0F87A6373A1"/>
-    <w:rsid w:val="00DE3B2A"/>
-    <w:pPr>
-      <w:spacing w:after="0" w:line="240" w:lineRule="auto"/>
-    </w:pPr>
-    <w:rPr>
-      <w:rFonts w:ascii="Arial" w:eastAsia="Times New Roman" w:hAnsi="Arial" w:cs="Times New Roman"/>
-      <w:sz w:val="24"/>
-      <w:szCs w:val="24"/>
-      <w:lang w:eastAsia="da-DK"/>
-    </w:rPr>
-  </w:style>
-  <w:style w:type="paragraph" w:customStyle="1" w:styleId="6E60AB2DD00147318F2B44AB7AAA4BC11">
-    <w:name w:val="6E60AB2DD00147318F2B44AB7AAA4BC11"/>
-    <w:rsid w:val="00DE3B2A"/>
-    <w:pPr>
-      <w:spacing w:after="0" w:line="240" w:lineRule="auto"/>
-    </w:pPr>
-    <w:rPr>
-      <w:rFonts w:ascii="Arial" w:eastAsia="Times New Roman" w:hAnsi="Arial" w:cs="Times New Roman"/>
-      <w:sz w:val="24"/>
-      <w:szCs w:val="24"/>
-      <w:lang w:eastAsia="da-DK"/>
-    </w:rPr>
-  </w:style>
-  <w:style w:type="paragraph" w:customStyle="1" w:styleId="37A0E71689F94686A1B0C95FDCD5ABCE1">
-    <w:name w:val="37A0E71689F94686A1B0C95FDCD5ABCE1"/>
-    <w:rsid w:val="00DE3B2A"/>
-    <w:pPr>
-      <w:spacing w:after="0" w:line="240" w:lineRule="auto"/>
-    </w:pPr>
-    <w:rPr>
-      <w:rFonts w:ascii="Arial" w:eastAsia="Times New Roman" w:hAnsi="Arial" w:cs="Times New Roman"/>
-      <w:sz w:val="24"/>
-      <w:szCs w:val="24"/>
-      <w:lang w:eastAsia="da-DK"/>
-    </w:rPr>
-  </w:style>
-  <w:style w:type="paragraph" w:customStyle="1" w:styleId="FE3C872129E94419999E7F4ABED7914E1">
-    <w:name w:val="FE3C872129E94419999E7F4ABED7914E1"/>
-    <w:rsid w:val="00DE3B2A"/>
-    <w:pPr>
-      <w:spacing w:after="0" w:line="240" w:lineRule="auto"/>
-    </w:pPr>
-    <w:rPr>
-      <w:rFonts w:ascii="Arial" w:eastAsia="Times New Roman" w:hAnsi="Arial" w:cs="Times New Roman"/>
-      <w:sz w:val="24"/>
-      <w:szCs w:val="24"/>
-      <w:lang w:eastAsia="da-DK"/>
-    </w:rPr>
-  </w:style>
-  <w:style w:type="paragraph" w:customStyle="1" w:styleId="ABFF35FE42614E03B5197E87648289361">
-    <w:name w:val="ABFF35FE42614E03B5197E87648289361"/>
-    <w:rsid w:val="00DE3B2A"/>
-    <w:pPr>
-      <w:spacing w:after="0" w:line="240" w:lineRule="auto"/>
-    </w:pPr>
-    <w:rPr>
-      <w:rFonts w:ascii="Arial" w:eastAsia="Times New Roman" w:hAnsi="Arial" w:cs="Times New Roman"/>
-      <w:sz w:val="24"/>
-      <w:szCs w:val="24"/>
-      <w:lang w:eastAsia="da-DK"/>
-    </w:rPr>
-  </w:style>
-  <w:style w:type="paragraph" w:customStyle="1" w:styleId="0E29F50B00874BA5AF1F080EFDBF3A9A1">
-    <w:name w:val="0E29F50B00874BA5AF1F080EFDBF3A9A1"/>
-    <w:rsid w:val="00DE3B2A"/>
-    <w:pPr>
-      <w:spacing w:after="0" w:line="240" w:lineRule="auto"/>
-    </w:pPr>
-    <w:rPr>
-      <w:rFonts w:ascii="Arial" w:eastAsia="Times New Roman" w:hAnsi="Arial" w:cs="Times New Roman"/>
-      <w:sz w:val="24"/>
-      <w:szCs w:val="24"/>
-      <w:lang w:eastAsia="da-DK"/>
-    </w:rPr>
-  </w:style>
-  <w:style w:type="paragraph" w:customStyle="1" w:styleId="B91A270278FE458AA7E457E3F2A7691D1">
-    <w:name w:val="B91A270278FE458AA7E457E3F2A7691D1"/>
-    <w:rsid w:val="00DE3B2A"/>
-    <w:pPr>
-      <w:spacing w:after="0" w:line="240" w:lineRule="auto"/>
-    </w:pPr>
-    <w:rPr>
-      <w:rFonts w:ascii="Arial" w:eastAsia="Times New Roman" w:hAnsi="Arial" w:cs="Times New Roman"/>
-      <w:sz w:val="24"/>
-      <w:szCs w:val="24"/>
-      <w:lang w:eastAsia="da-DK"/>
-    </w:rPr>
-  </w:style>
-  <w:style w:type="paragraph" w:customStyle="1" w:styleId="DE300D54C3284BCDACBA211AA56C2EE51">
-    <w:name w:val="DE300D54C3284BCDACBA211AA56C2EE51"/>
-    <w:rsid w:val="00DE3B2A"/>
-    <w:pPr>
-      <w:spacing w:after="0" w:line="240" w:lineRule="auto"/>
-    </w:pPr>
-    <w:rPr>
-      <w:rFonts w:ascii="Arial" w:eastAsia="Times New Roman" w:hAnsi="Arial" w:cs="Times New Roman"/>
-      <w:sz w:val="24"/>
-      <w:szCs w:val="24"/>
-      <w:lang w:eastAsia="da-DK"/>
-    </w:rPr>
-  </w:style>
-  <w:style w:type="paragraph" w:customStyle="1" w:styleId="BE807DD9605B42DE88246EA79423781D1">
-    <w:name w:val="BE807DD9605B42DE88246EA79423781D1"/>
-    <w:rsid w:val="00DE3B2A"/>
-    <w:pPr>
-      <w:spacing w:after="0" w:line="240" w:lineRule="auto"/>
-    </w:pPr>
-    <w:rPr>
-      <w:rFonts w:ascii="Arial" w:eastAsia="Times New Roman" w:hAnsi="Arial" w:cs="Times New Roman"/>
-      <w:sz w:val="24"/>
-      <w:szCs w:val="24"/>
-      <w:lang w:eastAsia="da-DK"/>
-    </w:rPr>
-  </w:style>
-  <w:style w:type="paragraph" w:customStyle="1" w:styleId="CEF8ECD2C65D4C31841C26833C266E221">
-    <w:name w:val="CEF8ECD2C65D4C31841C26833C266E221"/>
-    <w:rsid w:val="00DE3B2A"/>
-    <w:pPr>
-      <w:spacing w:after="0" w:line="240" w:lineRule="auto"/>
-    </w:pPr>
-    <w:rPr>
-      <w:rFonts w:ascii="Arial" w:eastAsia="Times New Roman" w:hAnsi="Arial" w:cs="Times New Roman"/>
-      <w:sz w:val="24"/>
-      <w:szCs w:val="24"/>
-      <w:lang w:eastAsia="da-DK"/>
-    </w:rPr>
-  </w:style>
-  <w:style w:type="paragraph" w:customStyle="1" w:styleId="33B3CE7E9B35412793583CF0707C04771">
-    <w:name w:val="33B3CE7E9B35412793583CF0707C04771"/>
-    <w:rsid w:val="00DE3B2A"/>
-    <w:pPr>
-      <w:spacing w:after="0" w:line="240" w:lineRule="auto"/>
-    </w:pPr>
-    <w:rPr>
-      <w:rFonts w:ascii="Arial" w:eastAsia="Times New Roman" w:hAnsi="Arial" w:cs="Times New Roman"/>
-      <w:sz w:val="24"/>
-      <w:szCs w:val="24"/>
-      <w:lang w:eastAsia="da-DK"/>
-    </w:rPr>
-  </w:style>
-  <w:style w:type="paragraph" w:customStyle="1" w:styleId="3EFB53DD0D63445D9982E06DFF79CF241">
-    <w:name w:val="3EFB53DD0D63445D9982E06DFF79CF241"/>
-    <w:rsid w:val="00DE3B2A"/>
-    <w:pPr>
-      <w:spacing w:after="0" w:line="240" w:lineRule="auto"/>
-    </w:pPr>
-    <w:rPr>
-      <w:rFonts w:ascii="Arial" w:eastAsia="Times New Roman" w:hAnsi="Arial" w:cs="Times New Roman"/>
-      <w:sz w:val="24"/>
-      <w:szCs w:val="24"/>
-      <w:lang w:eastAsia="da-DK"/>
-    </w:rPr>
-  </w:style>
-  <w:style w:type="paragraph" w:customStyle="1" w:styleId="4EA171285EA8485FB3902FE7305D8A1E1">
-    <w:name w:val="4EA171285EA8485FB3902FE7305D8A1E1"/>
-    <w:rsid w:val="00DE3B2A"/>
-    <w:pPr>
-      <w:spacing w:after="0" w:line="240" w:lineRule="auto"/>
-    </w:pPr>
-    <w:rPr>
-      <w:rFonts w:ascii="Arial" w:eastAsia="Times New Roman" w:hAnsi="Arial" w:cs="Times New Roman"/>
-      <w:sz w:val="24"/>
-      <w:szCs w:val="24"/>
-      <w:lang w:eastAsia="da-DK"/>
-    </w:rPr>
-  </w:style>
-  <w:style w:type="paragraph" w:customStyle="1" w:styleId="C06955415C6447CEB7337DC3F1238DE61">
-    <w:name w:val="C06955415C6447CEB7337DC3F1238DE61"/>
-    <w:rsid w:val="00DE3B2A"/>
-    <w:pPr>
-      <w:spacing w:after="0" w:line="240" w:lineRule="auto"/>
-    </w:pPr>
-    <w:rPr>
-      <w:rFonts w:ascii="Arial" w:eastAsia="Times New Roman" w:hAnsi="Arial" w:cs="Times New Roman"/>
-      <w:sz w:val="24"/>
-      <w:szCs w:val="24"/>
-      <w:lang w:eastAsia="da-DK"/>
-    </w:rPr>
-  </w:style>
-  <w:style w:type="paragraph" w:customStyle="1" w:styleId="9FD740CED97742C6BA6AC74689B63EFF1">
-    <w:name w:val="9FD740CED97742C6BA6AC74689B63EFF1"/>
-    <w:rsid w:val="00DE3B2A"/>
-    <w:pPr>
-      <w:spacing w:after="0" w:line="240" w:lineRule="auto"/>
-    </w:pPr>
-    <w:rPr>
-      <w:rFonts w:ascii="Arial" w:eastAsia="Times New Roman" w:hAnsi="Arial" w:cs="Times New Roman"/>
-      <w:sz w:val="24"/>
-      <w:szCs w:val="24"/>
-      <w:lang w:eastAsia="da-DK"/>
-    </w:rPr>
-  </w:style>
-  <w:style w:type="paragraph" w:customStyle="1" w:styleId="D4DCD5DC73D249A2A9C3F16874D2F15F1">
-    <w:name w:val="D4DCD5DC73D249A2A9C3F16874D2F15F1"/>
-    <w:rsid w:val="00DE3B2A"/>
-    <w:pPr>
-      <w:spacing w:after="0" w:line="240" w:lineRule="auto"/>
-    </w:pPr>
-    <w:rPr>
-      <w:rFonts w:ascii="Arial" w:eastAsia="Times New Roman" w:hAnsi="Arial" w:cs="Times New Roman"/>
-      <w:sz w:val="24"/>
-      <w:szCs w:val="24"/>
-      <w:lang w:eastAsia="da-DK"/>
-    </w:rPr>
-  </w:style>
-  <w:style w:type="paragraph" w:customStyle="1" w:styleId="15631697215A401AAB32274BCEE80ED81">
-    <w:name w:val="15631697215A401AAB32274BCEE80ED81"/>
-    <w:rsid w:val="00DE3B2A"/>
-    <w:pPr>
-      <w:spacing w:after="0" w:line="240" w:lineRule="auto"/>
-    </w:pPr>
-    <w:rPr>
-      <w:rFonts w:ascii="Arial" w:eastAsia="Times New Roman" w:hAnsi="Arial" w:cs="Times New Roman"/>
-      <w:sz w:val="24"/>
-      <w:szCs w:val="24"/>
-      <w:lang w:eastAsia="da-DK"/>
-    </w:rPr>
-  </w:style>
-  <w:style w:type="paragraph" w:customStyle="1" w:styleId="76D4F8AE043245B08AD1C9A2F339FF981">
-    <w:name w:val="76D4F8AE043245B08AD1C9A2F339FF981"/>
-    <w:rsid w:val="00DE3B2A"/>
-    <w:pPr>
-      <w:spacing w:after="0" w:line="240" w:lineRule="auto"/>
-    </w:pPr>
-    <w:rPr>
-      <w:rFonts w:ascii="Arial" w:eastAsia="Times New Roman" w:hAnsi="Arial" w:cs="Times New Roman"/>
-      <w:sz w:val="24"/>
-      <w:szCs w:val="24"/>
-      <w:lang w:eastAsia="da-DK"/>
-    </w:rPr>
-  </w:style>
-  <w:style w:type="paragraph" w:customStyle="1" w:styleId="E979E60E2EBD445B811736D4C4CE16CB1">
-    <w:name w:val="E979E60E2EBD445B811736D4C4CE16CB1"/>
-    <w:rsid w:val="00DE3B2A"/>
-    <w:pPr>
-      <w:spacing w:after="0" w:line="240" w:lineRule="auto"/>
-    </w:pPr>
-    <w:rPr>
-      <w:rFonts w:ascii="Arial" w:eastAsia="Times New Roman" w:hAnsi="Arial" w:cs="Times New Roman"/>
-      <w:sz w:val="24"/>
-      <w:szCs w:val="24"/>
-      <w:lang w:eastAsia="da-DK"/>
-    </w:rPr>
-  </w:style>
-  <w:style w:type="paragraph" w:customStyle="1" w:styleId="C846A3EA767B480ABF83FFF4588470CA1">
-    <w:name w:val="C846A3EA767B480ABF83FFF4588470CA1"/>
-    <w:rsid w:val="00DE3B2A"/>
-    <w:pPr>
-      <w:spacing w:after="0" w:line="240" w:lineRule="auto"/>
-    </w:pPr>
-    <w:rPr>
-      <w:rFonts w:ascii="Arial" w:eastAsia="Times New Roman" w:hAnsi="Arial" w:cs="Times New Roman"/>
-      <w:sz w:val="24"/>
-      <w:szCs w:val="24"/>
-      <w:lang w:eastAsia="da-DK"/>
-    </w:rPr>
-  </w:style>
-  <w:style w:type="paragraph" w:customStyle="1" w:styleId="930D7BB93DE244C981535DB15F325F011">
-    <w:name w:val="930D7BB93DE244C981535DB15F325F011"/>
-    <w:rsid w:val="00DE3B2A"/>
-    <w:pPr>
-      <w:spacing w:after="0" w:line="240" w:lineRule="auto"/>
-    </w:pPr>
-    <w:rPr>
-      <w:rFonts w:ascii="Arial" w:eastAsia="Times New Roman" w:hAnsi="Arial" w:cs="Times New Roman"/>
-      <w:sz w:val="24"/>
-      <w:szCs w:val="24"/>
-      <w:lang w:eastAsia="da-DK"/>
-    </w:rPr>
-  </w:style>
-  <w:style w:type="paragraph" w:customStyle="1" w:styleId="269031E5ECA24761B7ED5080022C0C761">
-    <w:name w:val="269031E5ECA24761B7ED5080022C0C761"/>
-    <w:rsid w:val="00DE3B2A"/>
-    <w:pPr>
-      <w:spacing w:after="0" w:line="240" w:lineRule="auto"/>
-    </w:pPr>
-    <w:rPr>
-      <w:rFonts w:ascii="Arial" w:eastAsia="Times New Roman" w:hAnsi="Arial" w:cs="Times New Roman"/>
-      <w:sz w:val="24"/>
-      <w:szCs w:val="24"/>
-      <w:lang w:eastAsia="da-DK"/>
-    </w:rPr>
-  </w:style>
-  <w:style w:type="paragraph" w:customStyle="1" w:styleId="D366416F9F244DDAA6BCC987E99A1C3C1">
-    <w:name w:val="D366416F9F244DDAA6BCC987E99A1C3C1"/>
-    <w:rsid w:val="00DE3B2A"/>
-    <w:pPr>
-      <w:spacing w:after="0" w:line="240" w:lineRule="auto"/>
-    </w:pPr>
-    <w:rPr>
-      <w:rFonts w:ascii="Arial" w:eastAsia="Times New Roman" w:hAnsi="Arial" w:cs="Times New Roman"/>
-      <w:sz w:val="24"/>
-      <w:szCs w:val="24"/>
-      <w:lang w:eastAsia="da-DK"/>
-    </w:rPr>
-  </w:style>
-  <w:style w:type="paragraph" w:customStyle="1" w:styleId="AB000A8756714142ACD4E646F53D749D1">
-    <w:name w:val="AB000A8756714142ACD4E646F53D749D1"/>
-    <w:rsid w:val="00DE3B2A"/>
-    <w:pPr>
-      <w:spacing w:after="0" w:line="240" w:lineRule="auto"/>
-    </w:pPr>
-    <w:rPr>
-      <w:rFonts w:ascii="Arial" w:eastAsia="Times New Roman" w:hAnsi="Arial" w:cs="Times New Roman"/>
-      <w:sz w:val="24"/>
-      <w:szCs w:val="24"/>
-      <w:lang w:eastAsia="da-DK"/>
-    </w:rPr>
-  </w:style>
-  <w:style w:type="paragraph" w:customStyle="1" w:styleId="6C321688F1434ABABE0B672ED171D1541">
-    <w:name w:val="6C321688F1434ABABE0B672ED171D1541"/>
-    <w:rsid w:val="00DE3B2A"/>
-    <w:pPr>
-      <w:spacing w:after="0" w:line="240" w:lineRule="auto"/>
-    </w:pPr>
-    <w:rPr>
-      <w:rFonts w:ascii="Arial" w:eastAsia="Times New Roman" w:hAnsi="Arial" w:cs="Times New Roman"/>
-      <w:sz w:val="24"/>
-      <w:szCs w:val="24"/>
-      <w:lang w:eastAsia="da-DK"/>
-    </w:rPr>
-  </w:style>
-  <w:style w:type="paragraph" w:customStyle="1" w:styleId="C14622F95699487C8857F73CF88B1A901">
-    <w:name w:val="C14622F95699487C8857F73CF88B1A901"/>
-    <w:rsid w:val="00DE3B2A"/>
-    <w:pPr>
-      <w:spacing w:after="0" w:line="240" w:lineRule="auto"/>
-    </w:pPr>
-    <w:rPr>
-      <w:rFonts w:ascii="Arial" w:eastAsia="Times New Roman" w:hAnsi="Arial" w:cs="Times New Roman"/>
-      <w:sz w:val="24"/>
-      <w:szCs w:val="24"/>
-      <w:lang w:eastAsia="da-DK"/>
-    </w:rPr>
-  </w:style>
-  <w:style w:type="paragraph" w:customStyle="1" w:styleId="AF1CD9E5010E4C38935474EE0B75C4DD">
-    <w:name w:val="AF1CD9E5010E4C38935474EE0B75C4DD"/>
-    <w:rsid w:val="00DE3B2A"/>
-    <w:pPr>
-      <w:spacing w:after="0" w:line="240" w:lineRule="auto"/>
-    </w:pPr>
-    <w:rPr>
-      <w:rFonts w:ascii="Arial" w:eastAsia="Times New Roman" w:hAnsi="Arial" w:cs="Times New Roman"/>
-      <w:sz w:val="24"/>
-      <w:szCs w:val="24"/>
-      <w:lang w:eastAsia="da-DK"/>
-    </w:rPr>
-  </w:style>
-  <w:style w:type="paragraph" w:customStyle="1" w:styleId="3F1E4B4FD20F42B2800A0A442D43845B">
-    <w:name w:val="3F1E4B4FD20F42B2800A0A442D43845B"/>
-    <w:rsid w:val="00DE3B2A"/>
-    <w:pPr>
-      <w:spacing w:after="0" w:line="240" w:lineRule="auto"/>
-    </w:pPr>
-    <w:rPr>
-      <w:rFonts w:ascii="Arial" w:eastAsia="Times New Roman" w:hAnsi="Arial" w:cs="Times New Roman"/>
-      <w:sz w:val="24"/>
-      <w:szCs w:val="24"/>
-      <w:lang w:eastAsia="da-DK"/>
-    </w:rPr>
-  </w:style>
-  <w:style w:type="paragraph" w:customStyle="1" w:styleId="CBE8DF91F3924C18B724A44746A54D94">
-    <w:name w:val="CBE8DF91F3924C18B724A44746A54D94"/>
-    <w:rsid w:val="00DE3B2A"/>
-    <w:pPr>
-      <w:spacing w:after="0" w:line="240" w:lineRule="auto"/>
-    </w:pPr>
-    <w:rPr>
-      <w:rFonts w:ascii="Arial" w:eastAsia="Times New Roman" w:hAnsi="Arial" w:cs="Times New Roman"/>
-      <w:sz w:val="24"/>
-      <w:szCs w:val="24"/>
-      <w:lang w:eastAsia="da-DK"/>
-    </w:rPr>
-  </w:style>
-  <w:style w:type="paragraph" w:customStyle="1" w:styleId="73FA092CA92D48F6B88CB5A196FC5AD7">
-    <w:name w:val="73FA092CA92D48F6B88CB5A196FC5AD7"/>
-    <w:rsid w:val="00DE3B2A"/>
-    <w:pPr>
-      <w:spacing w:after="0" w:line="240" w:lineRule="auto"/>
-    </w:pPr>
-    <w:rPr>
-      <w:rFonts w:ascii="Arial" w:eastAsia="Times New Roman" w:hAnsi="Arial" w:cs="Times New Roman"/>
-      <w:sz w:val="24"/>
-      <w:szCs w:val="24"/>
-      <w:lang w:eastAsia="da-DK"/>
-    </w:rPr>
-  </w:style>
-  <w:style w:type="paragraph" w:customStyle="1" w:styleId="7D82BB875CD449918620DD4A598E4ECF">
-    <w:name w:val="7D82BB875CD449918620DD4A598E4ECF"/>
-    <w:rsid w:val="00DE3B2A"/>
-    <w:pPr>
-      <w:spacing w:after="0" w:line="240" w:lineRule="auto"/>
-    </w:pPr>
-    <w:rPr>
-      <w:rFonts w:ascii="Arial" w:eastAsia="Times New Roman" w:hAnsi="Arial" w:cs="Times New Roman"/>
-      <w:sz w:val="24"/>
-      <w:szCs w:val="24"/>
-      <w:lang w:eastAsia="da-DK"/>
-    </w:rPr>
-  </w:style>
-  <w:style w:type="paragraph" w:customStyle="1" w:styleId="8578B918CF144CD59C07FD2309876C84">
-    <w:name w:val="8578B918CF144CD59C07FD2309876C84"/>
-    <w:rsid w:val="00DE3B2A"/>
-    <w:pPr>
-      <w:spacing w:after="0" w:line="240" w:lineRule="auto"/>
-    </w:pPr>
-    <w:rPr>
-      <w:rFonts w:ascii="Arial" w:eastAsia="Times New Roman" w:hAnsi="Arial" w:cs="Times New Roman"/>
-      <w:sz w:val="24"/>
-      <w:szCs w:val="24"/>
-      <w:lang w:eastAsia="da-DK"/>
-    </w:rPr>
-  </w:style>
-  <w:style w:type="paragraph" w:customStyle="1" w:styleId="8C4770EB029D4E9C903033966B69B3DD">
-    <w:name w:val="8C4770EB029D4E9C903033966B69B3DD"/>
-    <w:rsid w:val="00DE3B2A"/>
-    <w:pPr>
-      <w:spacing w:after="0" w:line="240" w:lineRule="auto"/>
-    </w:pPr>
-    <w:rPr>
-      <w:rFonts w:ascii="Arial" w:eastAsia="Times New Roman" w:hAnsi="Arial" w:cs="Times New Roman"/>
-      <w:sz w:val="24"/>
-      <w:szCs w:val="24"/>
-      <w:lang w:eastAsia="da-DK"/>
-    </w:rPr>
-  </w:style>
-  <w:style w:type="paragraph" w:customStyle="1" w:styleId="20616CBF9ED246E4AABBC8EA2B315BAF">
-    <w:name w:val="20616CBF9ED246E4AABBC8EA2B315BAF"/>
-    <w:rsid w:val="00DE3B2A"/>
-    <w:pPr>
-      <w:spacing w:after="0" w:line="240" w:lineRule="auto"/>
-    </w:pPr>
-    <w:rPr>
-      <w:rFonts w:ascii="Arial" w:eastAsia="Times New Roman" w:hAnsi="Arial" w:cs="Times New Roman"/>
-      <w:sz w:val="24"/>
-      <w:szCs w:val="24"/>
-      <w:lang w:eastAsia="da-DK"/>
-    </w:rPr>
-  </w:style>
-  <w:style w:type="paragraph" w:customStyle="1" w:styleId="3A105F6F9C174434A43E1FE76912795B">
-    <w:name w:val="3A105F6F9C174434A43E1FE76912795B"/>
-    <w:rsid w:val="00DE3B2A"/>
-    <w:pPr>
-      <w:spacing w:after="0" w:line="240" w:lineRule="auto"/>
-    </w:pPr>
-    <w:rPr>
-      <w:rFonts w:ascii="Arial" w:eastAsia="Times New Roman" w:hAnsi="Arial" w:cs="Times New Roman"/>
-      <w:sz w:val="24"/>
-      <w:szCs w:val="24"/>
-      <w:lang w:eastAsia="da-DK"/>
-    </w:rPr>
-  </w:style>
-  <w:style w:type="paragraph" w:customStyle="1" w:styleId="337D93669CE44C4C9CA64BB8AFCE45FA">
-    <w:name w:val="337D93669CE44C4C9CA64BB8AFCE45FA"/>
-    <w:rsid w:val="00DE3B2A"/>
-    <w:pPr>
-      <w:spacing w:after="0" w:line="240" w:lineRule="auto"/>
-    </w:pPr>
-    <w:rPr>
-      <w:rFonts w:ascii="Arial" w:eastAsia="Times New Roman" w:hAnsi="Arial" w:cs="Times New Roman"/>
-      <w:sz w:val="24"/>
-      <w:szCs w:val="24"/>
-      <w:lang w:eastAsia="da-DK"/>
-    </w:rPr>
-  </w:style>
-  <w:style w:type="paragraph" w:customStyle="1" w:styleId="1DC26B5A8EC743C7A736C3DB9AE3EF18">
-    <w:name w:val="1DC26B5A8EC743C7A736C3DB9AE3EF18"/>
-    <w:rsid w:val="00DE3B2A"/>
-    <w:pPr>
-      <w:spacing w:after="0" w:line="240" w:lineRule="auto"/>
-    </w:pPr>
-    <w:rPr>
-      <w:rFonts w:ascii="Arial" w:eastAsia="Times New Roman" w:hAnsi="Arial" w:cs="Times New Roman"/>
-      <w:sz w:val="24"/>
-      <w:szCs w:val="24"/>
-      <w:lang w:eastAsia="da-DK"/>
-    </w:rPr>
-  </w:style>
-  <w:style w:type="paragraph" w:customStyle="1" w:styleId="92AA4D7F7B144A7D8F12F3D00EB74034">
-    <w:name w:val="92AA4D7F7B144A7D8F12F3D00EB74034"/>
-    <w:rsid w:val="00DE3B2A"/>
-    <w:pPr>
-      <w:spacing w:after="0" w:line="240" w:lineRule="auto"/>
-    </w:pPr>
-    <w:rPr>
-      <w:rFonts w:ascii="Arial" w:eastAsia="Times New Roman" w:hAnsi="Arial" w:cs="Times New Roman"/>
-      <w:sz w:val="24"/>
-      <w:szCs w:val="24"/>
-      <w:lang w:eastAsia="da-DK"/>
-    </w:rPr>
-  </w:style>
-  <w:style w:type="paragraph" w:customStyle="1" w:styleId="FD6AC3F6FCFF404088B9C59801F308F7">
-    <w:name w:val="FD6AC3F6FCFF404088B9C59801F308F7"/>
-    <w:rsid w:val="00DE3B2A"/>
-    <w:pPr>
-      <w:spacing w:after="0" w:line="240" w:lineRule="auto"/>
-    </w:pPr>
-    <w:rPr>
-      <w:rFonts w:ascii="Arial" w:eastAsia="Times New Roman" w:hAnsi="Arial" w:cs="Times New Roman"/>
-      <w:sz w:val="24"/>
-      <w:szCs w:val="24"/>
-      <w:lang w:eastAsia="da-DK"/>
-    </w:rPr>
-  </w:style>
-  <w:style w:type="paragraph" w:customStyle="1" w:styleId="0B9EF520AD7C4B0BB3DD9EBB5556147C">
-    <w:name w:val="0B9EF520AD7C4B0BB3DD9EBB5556147C"/>
-    <w:rsid w:val="00DE3B2A"/>
-    <w:pPr>
-      <w:spacing w:after="0" w:line="240" w:lineRule="auto"/>
-    </w:pPr>
-    <w:rPr>
-      <w:rFonts w:ascii="Arial" w:eastAsia="Times New Roman" w:hAnsi="Arial" w:cs="Times New Roman"/>
-      <w:sz w:val="24"/>
-      <w:szCs w:val="24"/>
-      <w:lang w:eastAsia="da-DK"/>
-    </w:rPr>
-  </w:style>
-  <w:style w:type="paragraph" w:customStyle="1" w:styleId="B309D4AFE4A84DBCB0C6282E3CC74250">
-    <w:name w:val="B309D4AFE4A84DBCB0C6282E3CC74250"/>
-    <w:rsid w:val="00DE3B2A"/>
-    <w:pPr>
-      <w:spacing w:after="0" w:line="240" w:lineRule="auto"/>
-    </w:pPr>
-    <w:rPr>
-      <w:rFonts w:ascii="Arial" w:eastAsia="Times New Roman" w:hAnsi="Arial" w:cs="Times New Roman"/>
-      <w:sz w:val="24"/>
-      <w:szCs w:val="24"/>
-      <w:lang w:eastAsia="da-DK"/>
-    </w:rPr>
-  </w:style>
-  <w:style w:type="paragraph" w:customStyle="1" w:styleId="291560240C4446B48EBDD6D37FF18391">
-    <w:name w:val="291560240C4446B48EBDD6D37FF18391"/>
-    <w:rsid w:val="00DE3B2A"/>
-    <w:pPr>
-      <w:spacing w:after="0" w:line="240" w:lineRule="auto"/>
-    </w:pPr>
-    <w:rPr>
-      <w:rFonts w:ascii="Arial" w:eastAsia="Times New Roman" w:hAnsi="Arial" w:cs="Times New Roman"/>
-      <w:sz w:val="24"/>
-      <w:szCs w:val="24"/>
-      <w:lang w:eastAsia="da-DK"/>
-    </w:rPr>
-  </w:style>
-  <w:style w:type="paragraph" w:customStyle="1" w:styleId="BB28B2DBF2DF42F68A2075F74CC8B9B1">
-    <w:name w:val="BB28B2DBF2DF42F68A2075F74CC8B9B1"/>
-    <w:rsid w:val="00DE3B2A"/>
-    <w:pPr>
-      <w:spacing w:after="0" w:line="240" w:lineRule="auto"/>
-    </w:pPr>
-    <w:rPr>
-      <w:rFonts w:ascii="Arial" w:eastAsia="Times New Roman" w:hAnsi="Arial" w:cs="Times New Roman"/>
-      <w:sz w:val="24"/>
-      <w:szCs w:val="24"/>
-      <w:lang w:eastAsia="da-DK"/>
-    </w:rPr>
-  </w:style>
-  <w:style w:type="paragraph" w:customStyle="1" w:styleId="CC5F63419CF9417782319CB858BCE4AF">
-    <w:name w:val="CC5F63419CF9417782319CB858BCE4AF"/>
-    <w:rsid w:val="00DE3B2A"/>
-    <w:pPr>
-      <w:spacing w:after="0" w:line="240" w:lineRule="auto"/>
-    </w:pPr>
-    <w:rPr>
-      <w:rFonts w:ascii="Arial" w:eastAsia="Times New Roman" w:hAnsi="Arial" w:cs="Times New Roman"/>
-      <w:sz w:val="24"/>
-      <w:szCs w:val="24"/>
-      <w:lang w:eastAsia="da-DK"/>
-    </w:rPr>
-  </w:style>
-  <w:style w:type="paragraph" w:customStyle="1" w:styleId="F9E4410468514579A20968749045F42D">
-    <w:name w:val="F9E4410468514579A20968749045F42D"/>
-    <w:rsid w:val="00DE3B2A"/>
-    <w:pPr>
-      <w:spacing w:after="0" w:line="240" w:lineRule="auto"/>
-    </w:pPr>
-    <w:rPr>
-      <w:rFonts w:ascii="Arial" w:eastAsia="Times New Roman" w:hAnsi="Arial" w:cs="Times New Roman"/>
-      <w:sz w:val="24"/>
-      <w:szCs w:val="24"/>
-      <w:lang w:eastAsia="da-DK"/>
-    </w:rPr>
-  </w:style>
-  <w:style w:type="paragraph" w:customStyle="1" w:styleId="50904DB7F33C44A5A4D351D2648C492E">
-    <w:name w:val="50904DB7F33C44A5A4D351D2648C492E"/>
-    <w:rsid w:val="00DE3B2A"/>
-    <w:pPr>
-      <w:spacing w:after="0" w:line="240" w:lineRule="auto"/>
-    </w:pPr>
-    <w:rPr>
-      <w:rFonts w:ascii="Arial" w:eastAsia="Times New Roman" w:hAnsi="Arial" w:cs="Times New Roman"/>
-      <w:sz w:val="24"/>
-      <w:szCs w:val="24"/>
-      <w:lang w:eastAsia="da-DK"/>
-    </w:rPr>
-  </w:style>
-  <w:style w:type="paragraph" w:customStyle="1" w:styleId="F8C1C8D2A1B84BCD88C548A2F4DD4817">
-    <w:name w:val="F8C1C8D2A1B84BCD88C548A2F4DD4817"/>
-    <w:rsid w:val="00DE3B2A"/>
-    <w:pPr>
-      <w:spacing w:after="0" w:line="240" w:lineRule="auto"/>
-    </w:pPr>
-    <w:rPr>
-      <w:rFonts w:ascii="Arial" w:eastAsia="Times New Roman" w:hAnsi="Arial" w:cs="Times New Roman"/>
-      <w:sz w:val="24"/>
-      <w:szCs w:val="24"/>
-      <w:lang w:eastAsia="da-DK"/>
-    </w:rPr>
-  </w:style>
-  <w:style w:type="paragraph" w:customStyle="1" w:styleId="03BD9441A0994B46A06807F885C1ADB9">
-    <w:name w:val="03BD9441A0994B46A06807F885C1ADB9"/>
-    <w:rsid w:val="00DE3B2A"/>
-    <w:pPr>
-      <w:spacing w:after="0" w:line="240" w:lineRule="auto"/>
-    </w:pPr>
-    <w:rPr>
-      <w:rFonts w:ascii="Arial" w:eastAsia="Times New Roman" w:hAnsi="Arial" w:cs="Times New Roman"/>
-      <w:sz w:val="24"/>
-      <w:szCs w:val="24"/>
-      <w:lang w:eastAsia="da-DK"/>
-    </w:rPr>
-  </w:style>
-  <w:style w:type="paragraph" w:customStyle="1" w:styleId="A57FDEA8E4264283A572E122119EDAD5">
-    <w:name w:val="A57FDEA8E4264283A572E122119EDAD5"/>
-    <w:rsid w:val="00DE3B2A"/>
-    <w:pPr>
-      <w:spacing w:after="0" w:line="240" w:lineRule="auto"/>
-    </w:pPr>
-    <w:rPr>
-      <w:rFonts w:ascii="Arial" w:eastAsia="Times New Roman" w:hAnsi="Arial" w:cs="Times New Roman"/>
-      <w:sz w:val="24"/>
-      <w:szCs w:val="24"/>
-      <w:lang w:eastAsia="da-DK"/>
-    </w:rPr>
-  </w:style>
-  <w:style w:type="paragraph" w:customStyle="1" w:styleId="8236B032784A47A9B44A7ECFE225D5B8">
-    <w:name w:val="8236B032784A47A9B44A7ECFE225D5B8"/>
-    <w:rsid w:val="00DE3B2A"/>
-    <w:pPr>
-      <w:spacing w:after="0" w:line="240" w:lineRule="auto"/>
-    </w:pPr>
-    <w:rPr>
-      <w:rFonts w:ascii="Arial" w:eastAsia="Times New Roman" w:hAnsi="Arial" w:cs="Times New Roman"/>
-      <w:sz w:val="24"/>
-      <w:szCs w:val="24"/>
-      <w:lang w:eastAsia="da-DK"/>
-    </w:rPr>
-  </w:style>
-  <w:style w:type="paragraph" w:customStyle="1" w:styleId="599F809062D2480A82330F27D366D35D">
-    <w:name w:val="599F809062D2480A82330F27D366D35D"/>
-    <w:rsid w:val="00DE3B2A"/>
-    <w:pPr>
-      <w:spacing w:after="0" w:line="240" w:lineRule="auto"/>
-    </w:pPr>
-    <w:rPr>
-      <w:rFonts w:ascii="Arial" w:eastAsia="Times New Roman" w:hAnsi="Arial" w:cs="Times New Roman"/>
-      <w:sz w:val="24"/>
-      <w:szCs w:val="24"/>
-      <w:lang w:eastAsia="da-DK"/>
-    </w:rPr>
-  </w:style>
-  <w:style w:type="paragraph" w:customStyle="1" w:styleId="30BB37F8F588403592013DA3FE79F20F">
-    <w:name w:val="30BB37F8F588403592013DA3FE79F20F"/>
-    <w:rsid w:val="00DE3B2A"/>
-    <w:pPr>
-      <w:spacing w:after="0" w:line="240" w:lineRule="auto"/>
-    </w:pPr>
-    <w:rPr>
-      <w:rFonts w:ascii="Arial" w:eastAsia="Times New Roman" w:hAnsi="Arial" w:cs="Times New Roman"/>
-      <w:sz w:val="24"/>
-      <w:szCs w:val="24"/>
-      <w:lang w:eastAsia="da-DK"/>
-    </w:rPr>
-  </w:style>
-  <w:style w:type="paragraph" w:customStyle="1" w:styleId="8021FFCC13C44CF3869371DDD7C57130">
-    <w:name w:val="8021FFCC13C44CF3869371DDD7C57130"/>
-    <w:rsid w:val="00DE3B2A"/>
-    <w:pPr>
-      <w:spacing w:after="0" w:line="240" w:lineRule="auto"/>
-    </w:pPr>
-    <w:rPr>
-      <w:rFonts w:ascii="Arial" w:eastAsia="Times New Roman" w:hAnsi="Arial" w:cs="Times New Roman"/>
-      <w:sz w:val="24"/>
-      <w:szCs w:val="24"/>
-      <w:lang w:eastAsia="da-DK"/>
-    </w:rPr>
-  </w:style>
-  <w:style w:type="paragraph" w:customStyle="1" w:styleId="A10B438F462E498A916A3E10EF36E8E0">
-    <w:name w:val="A10B438F462E498A916A3E10EF36E8E0"/>
-    <w:rsid w:val="00DE3B2A"/>
-    <w:pPr>
-      <w:spacing w:after="0" w:line="240" w:lineRule="auto"/>
-    </w:pPr>
-    <w:rPr>
-      <w:rFonts w:ascii="Arial" w:eastAsia="Times New Roman" w:hAnsi="Arial" w:cs="Times New Roman"/>
-      <w:sz w:val="24"/>
-      <w:szCs w:val="24"/>
-      <w:lang w:eastAsia="da-DK"/>
-    </w:rPr>
-  </w:style>
-  <w:style w:type="paragraph" w:customStyle="1" w:styleId="7D7819A44D3244EA9E01AB1E5F03DF5A">
-    <w:name w:val="7D7819A44D3244EA9E01AB1E5F03DF5A"/>
-    <w:rsid w:val="00DE3B2A"/>
-    <w:pPr>
-      <w:spacing w:after="0" w:line="240" w:lineRule="auto"/>
-    </w:pPr>
-    <w:rPr>
-      <w:rFonts w:ascii="Arial" w:eastAsia="Times New Roman" w:hAnsi="Arial" w:cs="Times New Roman"/>
-      <w:sz w:val="24"/>
-      <w:szCs w:val="24"/>
-      <w:lang w:eastAsia="da-DK"/>
-    </w:rPr>
-  </w:style>
-  <w:style w:type="paragraph" w:customStyle="1" w:styleId="A1DB5985ED9048A7BA9296675E3A1081">
-    <w:name w:val="A1DB5985ED9048A7BA9296675E3A1081"/>
-    <w:rsid w:val="00DE3B2A"/>
-    <w:pPr>
-      <w:spacing w:after="0" w:line="240" w:lineRule="auto"/>
-    </w:pPr>
-    <w:rPr>
-      <w:rFonts w:ascii="Arial" w:eastAsia="Times New Roman" w:hAnsi="Arial" w:cs="Times New Roman"/>
-      <w:sz w:val="24"/>
-      <w:szCs w:val="24"/>
-      <w:lang w:eastAsia="da-DK"/>
-    </w:rPr>
-  </w:style>
-  <w:style w:type="paragraph" w:customStyle="1" w:styleId="EE425EFE7DBE47D19EC13DC75E024151">
-    <w:name w:val="EE425EFE7DBE47D19EC13DC75E024151"/>
-    <w:rsid w:val="00DE3B2A"/>
-    <w:pPr>
-      <w:spacing w:after="0" w:line="240" w:lineRule="auto"/>
-    </w:pPr>
-    <w:rPr>
-      <w:rFonts w:ascii="Arial" w:eastAsia="Times New Roman" w:hAnsi="Arial" w:cs="Times New Roman"/>
-      <w:sz w:val="24"/>
-      <w:szCs w:val="24"/>
-      <w:lang w:eastAsia="da-DK"/>
-    </w:rPr>
-  </w:style>
-  <w:style w:type="paragraph" w:customStyle="1" w:styleId="5907298E82B94AF0A824C8D9C903218F">
-    <w:name w:val="5907298E82B94AF0A824C8D9C903218F"/>
-    <w:rsid w:val="00DE3B2A"/>
-    <w:pPr>
-      <w:spacing w:after="0" w:line="240" w:lineRule="auto"/>
-    </w:pPr>
-    <w:rPr>
-      <w:rFonts w:ascii="Arial" w:eastAsia="Times New Roman" w:hAnsi="Arial" w:cs="Times New Roman"/>
-      <w:sz w:val="24"/>
-      <w:szCs w:val="24"/>
-      <w:lang w:eastAsia="da-DK"/>
-    </w:rPr>
-  </w:style>
-  <w:style w:type="paragraph" w:customStyle="1" w:styleId="C9CCD6BEFFDA4E299B466E9C47703A58">
-    <w:name w:val="C9CCD6BEFFDA4E299B466E9C47703A58"/>
-    <w:rsid w:val="00DE3B2A"/>
-    <w:pPr>
-      <w:spacing w:after="0" w:line="240" w:lineRule="auto"/>
-    </w:pPr>
-    <w:rPr>
-      <w:rFonts w:ascii="Arial" w:eastAsia="Times New Roman" w:hAnsi="Arial" w:cs="Times New Roman"/>
-      <w:sz w:val="24"/>
-      <w:szCs w:val="24"/>
-      <w:lang w:eastAsia="da-DK"/>
-    </w:rPr>
-  </w:style>
-  <w:style w:type="paragraph" w:customStyle="1" w:styleId="58CC2B8A956145CD8B01D18D465EEE3E">
-    <w:name w:val="58CC2B8A956145CD8B01D18D465EEE3E"/>
-    <w:rsid w:val="00DE3B2A"/>
-    <w:pPr>
-      <w:spacing w:after="0" w:line="240" w:lineRule="auto"/>
-    </w:pPr>
-    <w:rPr>
-      <w:rFonts w:ascii="Arial" w:eastAsia="Times New Roman" w:hAnsi="Arial" w:cs="Times New Roman"/>
-      <w:sz w:val="24"/>
-      <w:szCs w:val="24"/>
-      <w:lang w:eastAsia="da-DK"/>
-    </w:rPr>
-  </w:style>
-  <w:style w:type="paragraph" w:customStyle="1" w:styleId="D690019E241C4654B50C02BB5D89C4F7">
-    <w:name w:val="D690019E241C4654B50C02BB5D89C4F7"/>
-    <w:rsid w:val="00DE3B2A"/>
-    <w:pPr>
-      <w:spacing w:after="0" w:line="240" w:lineRule="auto"/>
-    </w:pPr>
-    <w:rPr>
-      <w:rFonts w:ascii="Arial" w:eastAsia="Times New Roman" w:hAnsi="Arial" w:cs="Times New Roman"/>
-      <w:sz w:val="24"/>
-      <w:szCs w:val="24"/>
-      <w:lang w:eastAsia="da-DK"/>
-    </w:rPr>
-  </w:style>
-  <w:style w:type="paragraph" w:customStyle="1" w:styleId="AA2A3871FED64946B97B3D0B6BE8AE9B">
-    <w:name w:val="AA2A3871FED64946B97B3D0B6BE8AE9B"/>
-    <w:rsid w:val="00DE3B2A"/>
-    <w:pPr>
-      <w:spacing w:after="0" w:line="240" w:lineRule="auto"/>
-    </w:pPr>
-    <w:rPr>
-      <w:rFonts w:ascii="Arial" w:eastAsia="Times New Roman" w:hAnsi="Arial" w:cs="Times New Roman"/>
-      <w:sz w:val="24"/>
-      <w:szCs w:val="24"/>
-      <w:lang w:eastAsia="da-DK"/>
-    </w:rPr>
-  </w:style>
-  <w:style w:type="paragraph" w:customStyle="1" w:styleId="1955ABFB6C1D4B16B103E0F7309B3BDD">
-    <w:name w:val="1955ABFB6C1D4B16B103E0F7309B3BDD"/>
-    <w:rsid w:val="00DE3B2A"/>
-    <w:pPr>
-      <w:spacing w:after="0" w:line="240" w:lineRule="auto"/>
-    </w:pPr>
-    <w:rPr>
-      <w:rFonts w:ascii="Arial" w:eastAsia="Times New Roman" w:hAnsi="Arial" w:cs="Times New Roman"/>
-      <w:sz w:val="24"/>
-      <w:szCs w:val="24"/>
-      <w:lang w:eastAsia="da-DK"/>
-    </w:rPr>
-  </w:style>
-  <w:style w:type="paragraph" w:customStyle="1" w:styleId="857C51A516614B198A1DD04CFFD5FA1A">
-    <w:name w:val="857C51A516614B198A1DD04CFFD5FA1A"/>
-    <w:rsid w:val="00DE3B2A"/>
-    <w:pPr>
-      <w:spacing w:after="0" w:line="240" w:lineRule="auto"/>
-    </w:pPr>
-    <w:rPr>
-      <w:rFonts w:ascii="Arial" w:eastAsia="Times New Roman" w:hAnsi="Arial" w:cs="Times New Roman"/>
-      <w:sz w:val="24"/>
-      <w:szCs w:val="24"/>
-      <w:lang w:eastAsia="da-DK"/>
-    </w:rPr>
-  </w:style>
-  <w:style w:type="paragraph" w:customStyle="1" w:styleId="0B2D0075FFDF4C8A8B472E996B0ED348">
-    <w:name w:val="0B2D0075FFDF4C8A8B472E996B0ED348"/>
-    <w:rsid w:val="00DE3B2A"/>
-    <w:pPr>
-      <w:spacing w:after="0" w:line="240" w:lineRule="auto"/>
-    </w:pPr>
-    <w:rPr>
-      <w:rFonts w:ascii="Arial" w:eastAsia="Times New Roman" w:hAnsi="Arial" w:cs="Times New Roman"/>
-      <w:sz w:val="24"/>
-      <w:szCs w:val="24"/>
-      <w:lang w:eastAsia="da-DK"/>
-    </w:rPr>
-  </w:style>
-  <w:style w:type="paragraph" w:customStyle="1" w:styleId="98FEB4995AD7440DA50BFE31C84A1041">
-    <w:name w:val="98FEB4995AD7440DA50BFE31C84A1041"/>
-    <w:rsid w:val="00DE3B2A"/>
-    <w:pPr>
-      <w:spacing w:after="0" w:line="240" w:lineRule="auto"/>
-    </w:pPr>
-    <w:rPr>
-      <w:rFonts w:ascii="Arial" w:eastAsia="Times New Roman" w:hAnsi="Arial" w:cs="Times New Roman"/>
-      <w:sz w:val="24"/>
-      <w:szCs w:val="24"/>
-      <w:lang w:eastAsia="da-DK"/>
-    </w:rPr>
-  </w:style>
-  <w:style w:type="paragraph" w:customStyle="1" w:styleId="8CA8FD7655B84C62B79B0572102CA644">
-    <w:name w:val="8CA8FD7655B84C62B79B0572102CA644"/>
-    <w:rsid w:val="00DE3B2A"/>
-    <w:pPr>
-      <w:spacing w:after="0" w:line="240" w:lineRule="auto"/>
-    </w:pPr>
-    <w:rPr>
-      <w:rFonts w:ascii="Arial" w:eastAsia="Times New Roman" w:hAnsi="Arial" w:cs="Times New Roman"/>
-      <w:sz w:val="24"/>
-      <w:szCs w:val="24"/>
-      <w:lang w:eastAsia="da-DK"/>
-    </w:rPr>
-  </w:style>
-  <w:style w:type="paragraph" w:customStyle="1" w:styleId="8D7DC26959624F8897505657F30B088D">
-    <w:name w:val="8D7DC26959624F8897505657F30B088D"/>
-    <w:rsid w:val="00DE3B2A"/>
-    <w:pPr>
-      <w:spacing w:after="0" w:line="240" w:lineRule="auto"/>
-    </w:pPr>
-    <w:rPr>
-      <w:rFonts w:ascii="Arial" w:eastAsia="Times New Roman" w:hAnsi="Arial" w:cs="Times New Roman"/>
-      <w:sz w:val="24"/>
-      <w:szCs w:val="24"/>
-      <w:lang w:eastAsia="da-DK"/>
-    </w:rPr>
-  </w:style>
-  <w:style w:type="paragraph" w:customStyle="1" w:styleId="0B682D48C7DF41DDBF68E9914C288589">
-    <w:name w:val="0B682D48C7DF41DDBF68E9914C288589"/>
-    <w:rsid w:val="00DE3B2A"/>
-    <w:pPr>
-      <w:spacing w:after="0" w:line="240" w:lineRule="auto"/>
-    </w:pPr>
-    <w:rPr>
-      <w:rFonts w:ascii="Arial" w:eastAsia="Times New Roman" w:hAnsi="Arial" w:cs="Times New Roman"/>
-      <w:sz w:val="24"/>
-      <w:szCs w:val="24"/>
-      <w:lang w:eastAsia="da-DK"/>
-    </w:rPr>
-  </w:style>
-  <w:style w:type="paragraph" w:customStyle="1" w:styleId="5317674E9C0E46A391C230DC69E3CAE1">
-    <w:name w:val="5317674E9C0E46A391C230DC69E3CAE1"/>
-    <w:rsid w:val="003E7F6A"/>
-    <w:rPr>
-      <w:lang w:val="en-IN" w:eastAsia="en-IN"/>
-    </w:rPr>
-  </w:style>
-  <w:style w:type="paragraph" w:customStyle="1" w:styleId="6A8E5EBCD0A7478B8BEDA053BF6975E7">
-    <w:name w:val="6A8E5EBCD0A7478B8BEDA053BF6975E7"/>
-    <w:rsid w:val="003E7F6A"/>
-    <w:rPr>
-      <w:lang w:val="en-IN" w:eastAsia="en-IN"/>
-    </w:rPr>
-  </w:style>
-  <w:style w:type="paragraph" w:customStyle="1" w:styleId="ABDE17FABE5A41F4A0C69F961FBF6ECD">
-    <w:name w:val="ABDE17FABE5A41F4A0C69F961FBF6ECD"/>
-    <w:rsid w:val="00B91BB3"/>
-    <w:rPr>
-      <w:lang w:val="en-IN" w:eastAsia="en-IN"/>
-    </w:rPr>
-  </w:style>
-  <w:style w:type="paragraph" w:customStyle="1" w:styleId="8AC841EE45CD420F9F3C821BABF6C708">
-    <w:name w:val="8AC841EE45CD420F9F3C821BABF6C708"/>
-    <w:rsid w:val="00B91BB3"/>
-    <w:rPr>
-      <w:lang w:val="en-IN" w:eastAsia="en-IN"/>
-    </w:rPr>
-  </w:style>
-  <w:style w:type="paragraph" w:customStyle="1" w:styleId="A51DAC45E8BB47FBA9D7B1478FC90765">
-    <w:name w:val="A51DAC45E8BB47FBA9D7B1478FC90765"/>
-    <w:rsid w:val="00B91BB3"/>
-    <w:rPr>
-      <w:lang w:val="en-IN" w:eastAsia="en-IN"/>
-    </w:rPr>
-  </w:style>
-  <w:style w:type="paragraph" w:customStyle="1" w:styleId="13AD9F8782EE477E863893DDF7BD0F49">
-    <w:name w:val="13AD9F8782EE477E863893DDF7BD0F49"/>
-    <w:rsid w:val="00B91BB3"/>
-    <w:rPr>
-      <w:lang w:val="en-IN" w:eastAsia="en-IN"/>
-    </w:rPr>
-  </w:style>
-  <w:style w:type="paragraph" w:customStyle="1" w:styleId="178235D3D21145DFA673A4133D0BBC20">
-    <w:name w:val="178235D3D21145DFA673A4133D0BBC20"/>
-    <w:rsid w:val="00B91BB3"/>
-    <w:rPr>
-      <w:lang w:val="en-IN" w:eastAsia="en-IN"/>
     </w:rPr>
   </w:style>
   <w:style w:type="paragraph" w:customStyle="1" w:styleId="2B52647435D14BE880860249FCC7A302">
@@ -28688,19 +27283,6 @@
       <w:lang w:eastAsia="da-DK"/>
     </w:rPr>
   </w:style>
-  <w:style w:type="paragraph" w:customStyle="1" w:styleId="0B682D48C7DF41DDBF68E9914C2885891">
-    <w:name w:val="0B682D48C7DF41DDBF68E9914C2885891"/>
-    <w:rsid w:val="00B91BB3"/>
-    <w:pPr>
-      <w:spacing w:after="0" w:line="240" w:lineRule="auto"/>
-    </w:pPr>
-    <w:rPr>
-      <w:rFonts w:ascii="Arial" w:eastAsia="Times New Roman" w:hAnsi="Arial" w:cs="Times New Roman"/>
-      <w:sz w:val="24"/>
-      <w:szCs w:val="24"/>
-      <w:lang w:eastAsia="da-DK"/>
-    </w:rPr>
-  </w:style>
 </w:styles>
 </file>
 

</xml_diff>

<commit_message>
Document generation with page break
</commit_message>
<xml_diff>
--- a/Code/DocumentGenerate/Templates/GoldenTemplate.docx
+++ b/Code/DocumentGenerate/Templates/GoldenTemplate.docx
@@ -6033,7 +6033,6 @@
             <w:placeholder>
               <w:docPart w:val="286E7DB018E446B79EF1E76A7747D429"/>
             </w:placeholder>
-            <w:showingPlcHdr/>
             <w:text/>
           </w:sdtPr>
           <w:sdtEndPr/>
@@ -6052,9 +6051,10 @@
                 </w:pPr>
                 <w:r>
                   <w:rPr>
-                    <w:rStyle w:val="PlaceholderText"/>
-                  </w:rPr>
-                  <w:t>Click or tap here to enter text.</w:t>
+                    <w:rFonts w:ascii="Calibri" w:hAnsi="Calibri" w:cs="Calibri"/>
+                    <w:sz w:val="22"/>
+                  </w:rPr>
+                  <w:t xml:space="preserve"> </w:t>
                 </w:r>
               </w:p>
             </w:tc>
@@ -6072,7 +6072,6 @@
             <w:placeholder>
               <w:docPart w:val="C2B9D4CF39DD4619A19EC7DB4EF4177A"/>
             </w:placeholder>
-            <w:showingPlcHdr/>
             <w:text/>
           </w:sdtPr>
           <w:sdtEndPr/>
@@ -6091,9 +6090,10 @@
                 </w:pPr>
                 <w:r>
                   <w:rPr>
-                    <w:rStyle w:val="PlaceholderText"/>
-                  </w:rPr>
-                  <w:t>Click or tap here to enter text.</w:t>
+                    <w:rFonts w:ascii="Calibri" w:hAnsi="Calibri" w:cs="Calibri"/>
+                    <w:sz w:val="22"/>
+                  </w:rPr>
+                  <w:t xml:space="preserve"> </w:t>
                 </w:r>
               </w:p>
             </w:tc>
@@ -6111,7 +6111,6 @@
             <w:placeholder>
               <w:docPart w:val="5845A7705B22414DB66033C1A303BE8A"/>
             </w:placeholder>
-            <w:showingPlcHdr/>
             <w:text/>
           </w:sdtPr>
           <w:sdtEndPr/>
@@ -6130,9 +6129,10 @@
                 </w:pPr>
                 <w:r>
                   <w:rPr>
-                    <w:rStyle w:val="PlaceholderText"/>
-                  </w:rPr>
-                  <w:t>Click or tap here to enter text.</w:t>
+                    <w:rFonts w:ascii="Calibri" w:hAnsi="Calibri" w:cs="Calibri"/>
+                    <w:sz w:val="22"/>
+                  </w:rPr>
+                  <w:t xml:space="preserve"> </w:t>
                 </w:r>
               </w:p>
             </w:tc>
@@ -6150,7 +6150,6 @@
             <w:placeholder>
               <w:docPart w:val="643DE87344BB4A13BE332EAB31538F20"/>
             </w:placeholder>
-            <w:showingPlcHdr/>
             <w:text/>
           </w:sdtPr>
           <w:sdtEndPr/>
@@ -6169,9 +6168,10 @@
                 </w:pPr>
                 <w:r>
                   <w:rPr>
-                    <w:rStyle w:val="PlaceholderText"/>
-                  </w:rPr>
-                  <w:t>Click or tap here to enter text.</w:t>
+                    <w:rFonts w:ascii="Calibri" w:hAnsi="Calibri" w:cs="Calibri"/>
+                    <w:sz w:val="22"/>
+                  </w:rPr>
+                  <w:t xml:space="preserve"> </w:t>
                 </w:r>
               </w:p>
             </w:tc>
@@ -6189,7 +6189,6 @@
             <w:placeholder>
               <w:docPart w:val="97514134FFF746C6BBD60A59C74E183A"/>
             </w:placeholder>
-            <w:showingPlcHdr/>
             <w:text/>
           </w:sdtPr>
           <w:sdtEndPr/>
@@ -6208,9 +6207,10 @@
                 </w:pPr>
                 <w:r>
                   <w:rPr>
-                    <w:rStyle w:val="PlaceholderText"/>
-                  </w:rPr>
-                  <w:t>Click or tap here to enter text.</w:t>
+                    <w:rFonts w:ascii="Calibri" w:hAnsi="Calibri" w:cs="Calibri"/>
+                    <w:sz w:val="22"/>
+                  </w:rPr>
+                  <w:t xml:space="preserve"> </w:t>
                 </w:r>
               </w:p>
             </w:tc>
@@ -6228,7 +6228,6 @@
             <w:placeholder>
               <w:docPart w:val="EB5D3A45E582419B9CE517F04B5C1419"/>
             </w:placeholder>
-            <w:showingPlcHdr/>
             <w:text/>
           </w:sdtPr>
           <w:sdtEndPr/>
@@ -6247,9 +6246,10 @@
                 </w:pPr>
                 <w:r>
                   <w:rPr>
-                    <w:rStyle w:val="PlaceholderText"/>
-                  </w:rPr>
-                  <w:t>Click or tap here to enter text.</w:t>
+                    <w:rFonts w:ascii="Calibri" w:hAnsi="Calibri" w:cs="Calibri"/>
+                    <w:sz w:val="22"/>
+                  </w:rPr>
+                  <w:t xml:space="preserve"> </w:t>
                 </w:r>
               </w:p>
             </w:tc>
@@ -6267,7 +6267,6 @@
             <w:placeholder>
               <w:docPart w:val="73A715EC51BB4B8A892DAEF2E2FB4C5F"/>
             </w:placeholder>
-            <w:showingPlcHdr/>
             <w:text/>
           </w:sdtPr>
           <w:sdtEndPr/>
@@ -6286,9 +6285,10 @@
                 </w:pPr>
                 <w:r>
                   <w:rPr>
-                    <w:rStyle w:val="PlaceholderText"/>
-                  </w:rPr>
-                  <w:t>Click or tap here to enter text.</w:t>
+                    <w:rFonts w:ascii="Calibri" w:hAnsi="Calibri" w:cs="Calibri"/>
+                    <w:sz w:val="22"/>
+                  </w:rPr>
+                  <w:t xml:space="preserve"> </w:t>
                 </w:r>
               </w:p>
             </w:tc>
@@ -6306,7 +6306,6 @@
             <w:placeholder>
               <w:docPart w:val="ABD0DF35BC4A4A309C64F6B6848232CE"/>
             </w:placeholder>
-            <w:showingPlcHdr/>
             <w:text/>
           </w:sdtPr>
           <w:sdtEndPr/>
@@ -6326,9 +6325,10 @@
                 </w:pPr>
                 <w:r>
                   <w:rPr>
-                    <w:rStyle w:val="PlaceholderText"/>
-                  </w:rPr>
-                  <w:t>Click or tap here to enter text.</w:t>
+                    <w:rFonts w:ascii="Calibri" w:hAnsi="Calibri" w:cs="Calibri"/>
+                    <w:sz w:val="22"/>
+                  </w:rPr>
+                  <w:t xml:space="preserve"> </w:t>
                 </w:r>
               </w:p>
             </w:tc>
@@ -6346,7 +6346,6 @@
             <w:placeholder>
               <w:docPart w:val="17C20DA9CD584E01A00FF21300BCC5F3"/>
             </w:placeholder>
-            <w:showingPlcHdr/>
             <w:text/>
           </w:sdtPr>
           <w:sdtEndPr/>
@@ -6366,9 +6365,10 @@
                 </w:pPr>
                 <w:r>
                   <w:rPr>
-                    <w:rStyle w:val="PlaceholderText"/>
-                  </w:rPr>
-                  <w:t>Click or tap here to enter text.</w:t>
+                    <w:rFonts w:ascii="Calibri" w:hAnsi="Calibri" w:cs="Calibri"/>
+                    <w:sz w:val="22"/>
+                  </w:rPr>
+                  <w:t xml:space="preserve"> </w:t>
                 </w:r>
               </w:p>
             </w:tc>
@@ -6386,7 +6386,6 @@
             <w:placeholder>
               <w:docPart w:val="AE77E39BCE654433BE8428DE736A93A3"/>
             </w:placeholder>
-            <w:showingPlcHdr/>
             <w:text/>
           </w:sdtPr>
           <w:sdtEndPr/>
@@ -6406,9 +6405,10 @@
                 </w:pPr>
                 <w:r>
                   <w:rPr>
-                    <w:rStyle w:val="PlaceholderText"/>
-                  </w:rPr>
-                  <w:t>Click or tap here to enter text.</w:t>
+                    <w:rFonts w:ascii="Calibri" w:hAnsi="Calibri" w:cs="Calibri"/>
+                    <w:sz w:val="22"/>
+                  </w:rPr>
+                  <w:t xml:space="preserve"> </w:t>
                 </w:r>
               </w:p>
             </w:tc>
@@ -6426,7 +6426,6 @@
             <w:placeholder>
               <w:docPart w:val="49ADF8C592044D8DB13E7C1BD014A791"/>
             </w:placeholder>
-            <w:showingPlcHdr/>
             <w:text/>
           </w:sdtPr>
           <w:sdtEndPr/>
@@ -6449,9 +6448,10 @@
                 </w:pPr>
                 <w:r>
                   <w:rPr>
-                    <w:rStyle w:val="PlaceholderText"/>
-                  </w:rPr>
-                  <w:t>Click or tap here to enter text.</w:t>
+                    <w:rFonts w:ascii="Calibri" w:hAnsi="Calibri" w:cs="Calibri"/>
+                    <w:sz w:val="22"/>
+                  </w:rPr>
+                  <w:t xml:space="preserve"> </w:t>
                 </w:r>
               </w:p>
             </w:tc>
@@ -6554,7 +6554,6 @@
             <w:placeholder>
               <w:docPart w:val="C871185E7A4F418A850CBC2648908CCD"/>
             </w:placeholder>
-            <w:showingPlcHdr/>
             <w:text/>
           </w:sdtPr>
           <w:sdtEndPr/>
@@ -6573,9 +6572,10 @@
                 </w:pPr>
                 <w:r>
                   <w:rPr>
-                    <w:rStyle w:val="PlaceholderText"/>
-                  </w:rPr>
-                  <w:t>Click or tap here to enter text.</w:t>
+                    <w:rFonts w:ascii="Calibri" w:hAnsi="Calibri" w:cs="Calibri"/>
+                    <w:sz w:val="22"/>
+                  </w:rPr>
+                  <w:t xml:space="preserve"> </w:t>
                 </w:r>
               </w:p>
             </w:tc>
@@ -6593,7 +6593,6 @@
             <w:placeholder>
               <w:docPart w:val="8AB5F8F44E1A489C8FDD332D3A34AA2F"/>
             </w:placeholder>
-            <w:showingPlcHdr/>
             <w:text/>
           </w:sdtPr>
           <w:sdtEndPr/>
@@ -6612,9 +6611,10 @@
                 </w:pPr>
                 <w:r>
                   <w:rPr>
-                    <w:rStyle w:val="PlaceholderText"/>
-                  </w:rPr>
-                  <w:t>Click or tap here to enter text.</w:t>
+                    <w:rFonts w:ascii="Calibri" w:hAnsi="Calibri" w:cs="Calibri"/>
+                    <w:sz w:val="22"/>
+                  </w:rPr>
+                  <w:t xml:space="preserve"> </w:t>
                 </w:r>
               </w:p>
             </w:tc>
@@ -6632,7 +6632,6 @@
             <w:placeholder>
               <w:docPart w:val="085AFB6BF4B94484A2EE7B6E7F535426"/>
             </w:placeholder>
-            <w:showingPlcHdr/>
             <w:text/>
           </w:sdtPr>
           <w:sdtEndPr/>
@@ -6651,9 +6650,10 @@
                 </w:pPr>
                 <w:r>
                   <w:rPr>
-                    <w:rStyle w:val="PlaceholderText"/>
-                  </w:rPr>
-                  <w:t>Click or tap here to enter text.</w:t>
+                    <w:rFonts w:ascii="Calibri" w:hAnsi="Calibri" w:cs="Calibri"/>
+                    <w:sz w:val="22"/>
+                  </w:rPr>
+                  <w:t xml:space="preserve"> </w:t>
                 </w:r>
               </w:p>
             </w:tc>
@@ -6671,7 +6671,6 @@
             <w:placeholder>
               <w:docPart w:val="C5158EDC03914F5FA514A16D39D63763"/>
             </w:placeholder>
-            <w:showingPlcHdr/>
             <w:text/>
           </w:sdtPr>
           <w:sdtEndPr/>
@@ -6690,9 +6689,10 @@
                 </w:pPr>
                 <w:r>
                   <w:rPr>
-                    <w:rStyle w:val="PlaceholderText"/>
-                  </w:rPr>
-                  <w:t>Click or tap here to enter text.</w:t>
+                    <w:rFonts w:ascii="Calibri" w:hAnsi="Calibri" w:cs="Calibri"/>
+                    <w:sz w:val="22"/>
+                  </w:rPr>
+                  <w:t xml:space="preserve"> </w:t>
                 </w:r>
               </w:p>
             </w:tc>
@@ -6710,7 +6710,6 @@
             <w:placeholder>
               <w:docPart w:val="E51ECA9844C540C9831A313C3FE0F4E0"/>
             </w:placeholder>
-            <w:showingPlcHdr/>
             <w:text/>
           </w:sdtPr>
           <w:sdtEndPr/>
@@ -6729,9 +6728,10 @@
                 </w:pPr>
                 <w:r>
                   <w:rPr>
-                    <w:rStyle w:val="PlaceholderText"/>
-                  </w:rPr>
-                  <w:t>Click or tap here to enter text.</w:t>
+                    <w:rFonts w:ascii="Calibri" w:hAnsi="Calibri" w:cs="Calibri"/>
+                    <w:sz w:val="22"/>
+                  </w:rPr>
+                  <w:t xml:space="preserve"> </w:t>
                 </w:r>
               </w:p>
             </w:tc>
@@ -6749,7 +6749,6 @@
             <w:placeholder>
               <w:docPart w:val="AA5434FE5AB148E8A8A13515F42DA865"/>
             </w:placeholder>
-            <w:showingPlcHdr/>
             <w:text/>
           </w:sdtPr>
           <w:sdtEndPr/>
@@ -6768,9 +6767,10 @@
                 </w:pPr>
                 <w:r>
                   <w:rPr>
-                    <w:rStyle w:val="PlaceholderText"/>
-                  </w:rPr>
-                  <w:t>Click or tap here to enter text.</w:t>
+                    <w:rFonts w:ascii="Calibri" w:hAnsi="Calibri" w:cs="Calibri"/>
+                    <w:sz w:val="22"/>
+                  </w:rPr>
+                  <w:t xml:space="preserve"> </w:t>
                 </w:r>
               </w:p>
             </w:tc>
@@ -6788,7 +6788,6 @@
             <w:placeholder>
               <w:docPart w:val="A7B927540A3C4488B3D50AE793784B33"/>
             </w:placeholder>
-            <w:showingPlcHdr/>
             <w:text/>
           </w:sdtPr>
           <w:sdtEndPr/>
@@ -6807,9 +6806,10 @@
                 </w:pPr>
                 <w:r>
                   <w:rPr>
-                    <w:rStyle w:val="PlaceholderText"/>
-                  </w:rPr>
-                  <w:t>Click or tap here to enter text.</w:t>
+                    <w:rFonts w:ascii="Calibri" w:hAnsi="Calibri" w:cs="Calibri"/>
+                    <w:sz w:val="22"/>
+                  </w:rPr>
+                  <w:t xml:space="preserve"> </w:t>
                 </w:r>
               </w:p>
             </w:tc>
@@ -6827,7 +6827,6 @@
             <w:placeholder>
               <w:docPart w:val="7D05C391CB5E4205B7AA9F7730F1D8E9"/>
             </w:placeholder>
-            <w:showingPlcHdr/>
             <w:text/>
           </w:sdtPr>
           <w:sdtEndPr/>
@@ -6850,9 +6849,10 @@
                 </w:pPr>
                 <w:r>
                   <w:rPr>
-                    <w:rStyle w:val="PlaceholderText"/>
-                  </w:rPr>
-                  <w:t>Click or tap here to enter text.</w:t>
+                    <w:rFonts w:ascii="Calibri" w:hAnsi="Calibri" w:cs="Calibri"/>
+                    <w:sz w:val="22"/>
+                  </w:rPr>
+                  <w:t xml:space="preserve"> </w:t>
                 </w:r>
               </w:p>
             </w:tc>
@@ -6870,7 +6870,6 @@
             <w:placeholder>
               <w:docPart w:val="71BA074FE74E42C299DC2A6F3D6D4740"/>
             </w:placeholder>
-            <w:showingPlcHdr/>
             <w:text/>
           </w:sdtPr>
           <w:sdtEndPr/>
@@ -6893,9 +6892,10 @@
                 </w:pPr>
                 <w:r>
                   <w:rPr>
-                    <w:rStyle w:val="PlaceholderText"/>
-                  </w:rPr>
-                  <w:t>Click or tap here to enter text.</w:t>
+                    <w:rFonts w:ascii="Calibri" w:hAnsi="Calibri" w:cs="Calibri"/>
+                    <w:sz w:val="22"/>
+                  </w:rPr>
+                  <w:t xml:space="preserve"> </w:t>
                 </w:r>
               </w:p>
             </w:tc>
@@ -6913,7 +6913,6 @@
             <w:placeholder>
               <w:docPart w:val="343876006FDD4CB38273E48B57DD8484"/>
             </w:placeholder>
-            <w:showingPlcHdr/>
             <w:text/>
           </w:sdtPr>
           <w:sdtEndPr/>
@@ -6933,9 +6932,10 @@
                 </w:pPr>
                 <w:r>
                   <w:rPr>
-                    <w:rStyle w:val="PlaceholderText"/>
-                  </w:rPr>
-                  <w:t>Click or tap here to enter text.</w:t>
+                    <w:rFonts w:ascii="Calibri" w:hAnsi="Calibri" w:cs="Calibri"/>
+                    <w:sz w:val="22"/>
+                  </w:rPr>
+                  <w:t xml:space="preserve"> </w:t>
                 </w:r>
               </w:p>
             </w:tc>
@@ -6953,7 +6953,6 @@
             <w:placeholder>
               <w:docPart w:val="74B6AD0B3AEC489BACF07116F9394247"/>
             </w:placeholder>
-            <w:showingPlcHdr/>
             <w:text/>
           </w:sdtPr>
           <w:sdtEndPr/>
@@ -6976,9 +6975,10 @@
                 </w:pPr>
                 <w:r>
                   <w:rPr>
-                    <w:rStyle w:val="PlaceholderText"/>
-                  </w:rPr>
-                  <w:t>Click or tap here to enter text.</w:t>
+                    <w:rFonts w:ascii="Calibri" w:hAnsi="Calibri" w:cs="Calibri"/>
+                    <w:sz w:val="22"/>
+                  </w:rPr>
+                  <w:t xml:space="preserve"> </w:t>
                 </w:r>
               </w:p>
             </w:tc>
@@ -7099,7 +7099,6 @@
             <w:placeholder>
               <w:docPart w:val="82FDF9D7C19840BAB543AC48326BA973"/>
             </w:placeholder>
-            <w:showingPlcHdr/>
             <w:text/>
           </w:sdtPr>
           <w:sdtEndPr/>
@@ -7118,9 +7117,10 @@
                 </w:pPr>
                 <w:r>
                   <w:rPr>
-                    <w:rStyle w:val="PlaceholderText"/>
-                  </w:rPr>
-                  <w:t>Click or tap here to enter text.</w:t>
+                    <w:rFonts w:ascii="Calibri" w:hAnsi="Calibri" w:cs="Calibri"/>
+                    <w:sz w:val="22"/>
+                  </w:rPr>
+                  <w:t xml:space="preserve"> </w:t>
                 </w:r>
               </w:p>
             </w:tc>
@@ -7138,7 +7138,6 @@
             <w:placeholder>
               <w:docPart w:val="A209F4B6320B420AA9D6DBBFA9258E01"/>
             </w:placeholder>
-            <w:showingPlcHdr/>
             <w:text/>
           </w:sdtPr>
           <w:sdtEndPr/>
@@ -7157,9 +7156,10 @@
                 </w:pPr>
                 <w:r>
                   <w:rPr>
-                    <w:rStyle w:val="PlaceholderText"/>
-                  </w:rPr>
-                  <w:t>Click or tap here to enter text.</w:t>
+                    <w:rFonts w:ascii="Calibri" w:hAnsi="Calibri" w:cs="Calibri"/>
+                    <w:sz w:val="22"/>
+                  </w:rPr>
+                  <w:t xml:space="preserve"> </w:t>
                 </w:r>
               </w:p>
             </w:tc>
@@ -7177,7 +7177,6 @@
             <w:placeholder>
               <w:docPart w:val="8725DF4F89B14A58B2598011D9B275DA"/>
             </w:placeholder>
-            <w:showingPlcHdr/>
             <w:text/>
           </w:sdtPr>
           <w:sdtEndPr/>
@@ -7196,9 +7195,10 @@
                 </w:pPr>
                 <w:r>
                   <w:rPr>
-                    <w:rStyle w:val="PlaceholderText"/>
-                  </w:rPr>
-                  <w:t>Click or tap here to enter text.</w:t>
+                    <w:rFonts w:ascii="Calibri" w:hAnsi="Calibri" w:cs="Calibri"/>
+                    <w:sz w:val="22"/>
+                  </w:rPr>
+                  <w:t xml:space="preserve"> </w:t>
                 </w:r>
               </w:p>
             </w:tc>
@@ -7216,7 +7216,6 @@
             <w:placeholder>
               <w:docPart w:val="A9783CC181D04DB48AF43D6EDB80063A"/>
             </w:placeholder>
-            <w:showingPlcHdr/>
             <w:text/>
           </w:sdtPr>
           <w:sdtEndPr/>
@@ -7235,9 +7234,10 @@
                 </w:pPr>
                 <w:r>
                   <w:rPr>
-                    <w:rStyle w:val="PlaceholderText"/>
-                  </w:rPr>
-                  <w:t>Click or tap here to enter text.</w:t>
+                    <w:rFonts w:ascii="Calibri" w:hAnsi="Calibri" w:cs="Calibri"/>
+                    <w:sz w:val="22"/>
+                  </w:rPr>
+                  <w:t xml:space="preserve"> </w:t>
                 </w:r>
               </w:p>
             </w:tc>
@@ -7255,7 +7255,6 @@
             <w:placeholder>
               <w:docPart w:val="1A4DAAB5305949FBADC9DE6249F664CD"/>
             </w:placeholder>
-            <w:showingPlcHdr/>
             <w:text/>
           </w:sdtPr>
           <w:sdtEndPr/>
@@ -7274,9 +7273,10 @@
                 </w:pPr>
                 <w:r>
                   <w:rPr>
-                    <w:rStyle w:val="PlaceholderText"/>
-                  </w:rPr>
-                  <w:t>Click or tap here to enter text.</w:t>
+                    <w:rFonts w:ascii="Calibri" w:hAnsi="Calibri" w:cs="Calibri"/>
+                    <w:sz w:val="22"/>
+                  </w:rPr>
+                  <w:t xml:space="preserve"> </w:t>
                 </w:r>
               </w:p>
             </w:tc>
@@ -7294,7 +7294,6 @@
             <w:placeholder>
               <w:docPart w:val="FA83185F2A1D4834B3F86F4C4B0610B4"/>
             </w:placeholder>
-            <w:showingPlcHdr/>
             <w:text/>
           </w:sdtPr>
           <w:sdtEndPr/>
@@ -7313,9 +7312,10 @@
                 </w:pPr>
                 <w:r>
                   <w:rPr>
-                    <w:rStyle w:val="PlaceholderText"/>
-                  </w:rPr>
-                  <w:t>Click or tap here to enter text.</w:t>
+                    <w:rFonts w:ascii="Calibri" w:hAnsi="Calibri" w:cs="Calibri"/>
+                    <w:sz w:val="22"/>
+                  </w:rPr>
+                  <w:t xml:space="preserve"> </w:t>
                 </w:r>
               </w:p>
             </w:tc>
@@ -7333,7 +7333,6 @@
             <w:placeholder>
               <w:docPart w:val="1D72E6394D6A448B9D6714B9E2216741"/>
             </w:placeholder>
-            <w:showingPlcHdr/>
             <w:text/>
           </w:sdtPr>
           <w:sdtEndPr/>
@@ -7352,9 +7351,10 @@
                 </w:pPr>
                 <w:r>
                   <w:rPr>
-                    <w:rStyle w:val="PlaceholderText"/>
-                  </w:rPr>
-                  <w:t>Click or tap here to enter text.</w:t>
+                    <w:rFonts w:ascii="Calibri" w:hAnsi="Calibri" w:cs="Calibri"/>
+                    <w:sz w:val="22"/>
+                  </w:rPr>
+                  <w:t xml:space="preserve"> </w:t>
                 </w:r>
               </w:p>
             </w:tc>
@@ -7372,7 +7372,6 @@
             <w:placeholder>
               <w:docPart w:val="6892AF87E21D49D6A0505D0F87A6373A"/>
             </w:placeholder>
-            <w:showingPlcHdr/>
             <w:text/>
           </w:sdtPr>
           <w:sdtEndPr/>
@@ -7395,9 +7394,10 @@
                 </w:pPr>
                 <w:r>
                   <w:rPr>
-                    <w:rStyle w:val="PlaceholderText"/>
-                  </w:rPr>
-                  <w:t>Click or tap here to enter text.</w:t>
+                    <w:rFonts w:ascii="Calibri" w:hAnsi="Calibri" w:cs="Calibri"/>
+                    <w:sz w:val="22"/>
+                  </w:rPr>
+                  <w:t xml:space="preserve"> </w:t>
                 </w:r>
               </w:p>
             </w:tc>
@@ -7415,7 +7415,6 @@
             <w:placeholder>
               <w:docPart w:val="6E60AB2DD00147318F2B44AB7AAA4BC1"/>
             </w:placeholder>
-            <w:showingPlcHdr/>
             <w:text/>
           </w:sdtPr>
           <w:sdtEndPr/>
@@ -7438,9 +7437,10 @@
                 </w:pPr>
                 <w:r>
                   <w:rPr>
-                    <w:rStyle w:val="PlaceholderText"/>
-                  </w:rPr>
-                  <w:t>Click or tap here to enter text.</w:t>
+                    <w:rFonts w:ascii="Calibri" w:hAnsi="Calibri" w:cs="Calibri"/>
+                    <w:sz w:val="22"/>
+                  </w:rPr>
+                  <w:t xml:space="preserve"> </w:t>
                 </w:r>
               </w:p>
             </w:tc>
@@ -7458,7 +7458,6 @@
             <w:placeholder>
               <w:docPart w:val="37A0E71689F94686A1B0C95FDCD5ABCE"/>
             </w:placeholder>
-            <w:showingPlcHdr/>
             <w:text/>
           </w:sdtPr>
           <w:sdtEndPr/>
@@ -7481,9 +7480,10 @@
                 </w:pPr>
                 <w:r>
                   <w:rPr>
-                    <w:rStyle w:val="PlaceholderText"/>
-                  </w:rPr>
-                  <w:t>Click or tap here to enter text.</w:t>
+                    <w:rFonts w:ascii="Calibri" w:hAnsi="Calibri" w:cs="Calibri"/>
+                    <w:sz w:val="22"/>
+                  </w:rPr>
+                  <w:t xml:space="preserve"> </w:t>
                 </w:r>
               </w:p>
             </w:tc>
@@ -7501,7 +7501,6 @@
             <w:placeholder>
               <w:docPart w:val="FE3C872129E94419999E7F4ABED7914E"/>
             </w:placeholder>
-            <w:showingPlcHdr/>
             <w:text/>
           </w:sdtPr>
           <w:sdtEndPr/>
@@ -7524,9 +7523,10 @@
                 </w:pPr>
                 <w:r>
                   <w:rPr>
-                    <w:rStyle w:val="PlaceholderText"/>
-                  </w:rPr>
-                  <w:t>Click or tap here to enter text.</w:t>
+                    <w:rFonts w:ascii="Calibri" w:hAnsi="Calibri" w:cs="Calibri"/>
+                    <w:sz w:val="22"/>
+                  </w:rPr>
+                  <w:t xml:space="preserve"> </w:t>
                 </w:r>
               </w:p>
             </w:tc>
@@ -7630,7 +7630,6 @@
             <w:placeholder>
               <w:docPart w:val="ABFF35FE42614E03B5197E8764828936"/>
             </w:placeholder>
-            <w:showingPlcHdr/>
             <w:text/>
           </w:sdtPr>
           <w:sdtEndPr/>
@@ -7649,9 +7648,10 @@
                 </w:pPr>
                 <w:r>
                   <w:rPr>
-                    <w:rStyle w:val="PlaceholderText"/>
-                  </w:rPr>
-                  <w:t>Click or tap here to enter text.</w:t>
+                    <w:rFonts w:ascii="Calibri" w:hAnsi="Calibri" w:cs="Calibri"/>
+                    <w:sz w:val="22"/>
+                  </w:rPr>
+                  <w:t xml:space="preserve"> </w:t>
                 </w:r>
               </w:p>
             </w:tc>
@@ -7669,7 +7669,6 @@
             <w:placeholder>
               <w:docPart w:val="0E29F50B00874BA5AF1F080EFDBF3A9A"/>
             </w:placeholder>
-            <w:showingPlcHdr/>
             <w:text/>
           </w:sdtPr>
           <w:sdtEndPr/>
@@ -7688,9 +7687,10 @@
                 </w:pPr>
                 <w:r>
                   <w:rPr>
-                    <w:rStyle w:val="PlaceholderText"/>
-                  </w:rPr>
-                  <w:t>Click or tap here to enter text.</w:t>
+                    <w:rFonts w:ascii="Calibri" w:hAnsi="Calibri" w:cs="Calibri"/>
+                    <w:sz w:val="22"/>
+                  </w:rPr>
+                  <w:t xml:space="preserve"> </w:t>
                 </w:r>
               </w:p>
             </w:tc>
@@ -7708,7 +7708,6 @@
             <w:placeholder>
               <w:docPart w:val="B91A270278FE458AA7E457E3F2A7691D"/>
             </w:placeholder>
-            <w:showingPlcHdr/>
             <w:text/>
           </w:sdtPr>
           <w:sdtEndPr/>
@@ -7727,9 +7726,10 @@
                 </w:pPr>
                 <w:r>
                   <w:rPr>
-                    <w:rStyle w:val="PlaceholderText"/>
-                  </w:rPr>
-                  <w:t>Click or tap here to enter text.</w:t>
+                    <w:rFonts w:ascii="Calibri" w:hAnsi="Calibri" w:cs="Calibri"/>
+                    <w:sz w:val="22"/>
+                  </w:rPr>
+                  <w:t xml:space="preserve"> </w:t>
                 </w:r>
               </w:p>
             </w:tc>
@@ -7747,7 +7747,6 @@
             <w:placeholder>
               <w:docPart w:val="DE300D54C3284BCDACBA211AA56C2EE5"/>
             </w:placeholder>
-            <w:showingPlcHdr/>
             <w:text/>
           </w:sdtPr>
           <w:sdtEndPr/>
@@ -7766,9 +7765,10 @@
                 </w:pPr>
                 <w:r>
                   <w:rPr>
-                    <w:rStyle w:val="PlaceholderText"/>
-                  </w:rPr>
-                  <w:t>Click or tap here to enter text.</w:t>
+                    <w:rFonts w:ascii="Calibri" w:hAnsi="Calibri" w:cs="Calibri"/>
+                    <w:sz w:val="22"/>
+                  </w:rPr>
+                  <w:t xml:space="preserve"> </w:t>
                 </w:r>
               </w:p>
             </w:tc>
@@ -7786,7 +7786,6 @@
             <w:placeholder>
               <w:docPart w:val="BE807DD9605B42DE88246EA79423781D"/>
             </w:placeholder>
-            <w:showingPlcHdr/>
             <w:text/>
           </w:sdtPr>
           <w:sdtEndPr/>
@@ -7805,9 +7804,10 @@
                 </w:pPr>
                 <w:r>
                   <w:rPr>
-                    <w:rStyle w:val="PlaceholderText"/>
-                  </w:rPr>
-                  <w:t>Click or tap here to enter text.</w:t>
+                    <w:rFonts w:ascii="Calibri" w:hAnsi="Calibri" w:cs="Calibri"/>
+                    <w:sz w:val="22"/>
+                  </w:rPr>
+                  <w:t xml:space="preserve"> </w:t>
                 </w:r>
               </w:p>
             </w:tc>
@@ -7825,7 +7825,6 @@
             <w:placeholder>
               <w:docPart w:val="CEF8ECD2C65D4C31841C26833C266E22"/>
             </w:placeholder>
-            <w:showingPlcHdr/>
             <w:text/>
           </w:sdtPr>
           <w:sdtEndPr/>
@@ -7844,9 +7843,10 @@
                 </w:pPr>
                 <w:r>
                   <w:rPr>
-                    <w:rStyle w:val="PlaceholderText"/>
-                  </w:rPr>
-                  <w:t>Click or tap here to enter text.</w:t>
+                    <w:rFonts w:ascii="Calibri" w:hAnsi="Calibri" w:cs="Calibri"/>
+                    <w:sz w:val="22"/>
+                  </w:rPr>
+                  <w:t xml:space="preserve"> </w:t>
                 </w:r>
               </w:p>
             </w:tc>
@@ -7864,7 +7864,6 @@
             <w:placeholder>
               <w:docPart w:val="33B3CE7E9B35412793583CF0707C0477"/>
             </w:placeholder>
-            <w:showingPlcHdr/>
             <w:text/>
           </w:sdtPr>
           <w:sdtEndPr/>
@@ -7883,9 +7882,10 @@
                 </w:pPr>
                 <w:r>
                   <w:rPr>
-                    <w:rStyle w:val="PlaceholderText"/>
-                  </w:rPr>
-                  <w:t>Click or tap here to enter text.</w:t>
+                    <w:rFonts w:ascii="Calibri" w:hAnsi="Calibri" w:cs="Calibri"/>
+                    <w:sz w:val="22"/>
+                  </w:rPr>
+                  <w:t xml:space="preserve"> </w:t>
                 </w:r>
               </w:p>
             </w:tc>
@@ -7903,7 +7903,6 @@
             <w:placeholder>
               <w:docPart w:val="3EFB53DD0D63445D9982E06DFF79CF24"/>
             </w:placeholder>
-            <w:showingPlcHdr/>
             <w:text/>
           </w:sdtPr>
           <w:sdtEndPr/>
@@ -7923,9 +7922,10 @@
                 </w:pPr>
                 <w:r>
                   <w:rPr>
-                    <w:rStyle w:val="PlaceholderText"/>
-                  </w:rPr>
-                  <w:t>Click or tap here to enter text.</w:t>
+                    <w:rFonts w:ascii="Calibri" w:hAnsi="Calibri" w:cs="Calibri"/>
+                    <w:sz w:val="22"/>
+                  </w:rPr>
+                  <w:t xml:space="preserve"> </w:t>
                 </w:r>
               </w:p>
             </w:tc>
@@ -7943,7 +7943,6 @@
             <w:placeholder>
               <w:docPart w:val="4EA171285EA8485FB3902FE7305D8A1E"/>
             </w:placeholder>
-            <w:showingPlcHdr/>
             <w:text/>
           </w:sdtPr>
           <w:sdtEndPr/>
@@ -7963,9 +7962,10 @@
                 </w:pPr>
                 <w:r>
                   <w:rPr>
-                    <w:rStyle w:val="PlaceholderText"/>
-                  </w:rPr>
-                  <w:t>Click or tap here to enter text.</w:t>
+                    <w:rFonts w:ascii="Calibri" w:hAnsi="Calibri" w:cs="Calibri"/>
+                    <w:sz w:val="22"/>
+                  </w:rPr>
+                  <w:t xml:space="preserve"> </w:t>
                 </w:r>
               </w:p>
             </w:tc>
@@ -7983,7 +7983,6 @@
             <w:placeholder>
               <w:docPart w:val="C06955415C6447CEB7337DC3F1238DE6"/>
             </w:placeholder>
-            <w:showingPlcHdr/>
             <w:text/>
           </w:sdtPr>
           <w:sdtEndPr/>
@@ -8006,9 +8005,10 @@
                 </w:pPr>
                 <w:r>
                   <w:rPr>
-                    <w:rStyle w:val="PlaceholderText"/>
-                  </w:rPr>
-                  <w:t>Click or tap here to enter text.</w:t>
+                    <w:rFonts w:ascii="Calibri" w:hAnsi="Calibri" w:cs="Calibri"/>
+                    <w:sz w:val="22"/>
+                  </w:rPr>
+                  <w:t xml:space="preserve"> </w:t>
                 </w:r>
               </w:p>
             </w:tc>
@@ -8026,7 +8026,6 @@
             <w:placeholder>
               <w:docPart w:val="9FD740CED97742C6BA6AC74689B63EFF"/>
             </w:placeholder>
-            <w:showingPlcHdr/>
             <w:text/>
           </w:sdtPr>
           <w:sdtEndPr/>
@@ -8050,9 +8049,10 @@
                 </w:pPr>
                 <w:r>
                   <w:rPr>
-                    <w:rStyle w:val="PlaceholderText"/>
-                  </w:rPr>
-                  <w:t>Click or tap here to enter text.</w:t>
+                    <w:rFonts w:ascii="Calibri" w:hAnsi="Calibri" w:cs="Calibri"/>
+                    <w:sz w:val="22"/>
+                  </w:rPr>
+                  <w:t xml:space="preserve"> </w:t>
                 </w:r>
               </w:p>
             </w:tc>
@@ -8155,7 +8155,6 @@
             <w:placeholder>
               <w:docPart w:val="D4DCD5DC73D249A2A9C3F16874D2F15F"/>
             </w:placeholder>
-            <w:showingPlcHdr/>
             <w:text/>
           </w:sdtPr>
           <w:sdtEndPr/>
@@ -8174,9 +8173,10 @@
                 </w:pPr>
                 <w:r>
                   <w:rPr>
-                    <w:rStyle w:val="PlaceholderText"/>
-                  </w:rPr>
-                  <w:t>Click or tap here to enter text.</w:t>
+                    <w:rFonts w:ascii="Calibri" w:hAnsi="Calibri" w:cs="Calibri"/>
+                    <w:sz w:val="22"/>
+                  </w:rPr>
+                  <w:t xml:space="preserve"> </w:t>
                 </w:r>
               </w:p>
             </w:tc>
@@ -8194,7 +8194,6 @@
             <w:placeholder>
               <w:docPart w:val="15631697215A401AAB32274BCEE80ED8"/>
             </w:placeholder>
-            <w:showingPlcHdr/>
             <w:text/>
           </w:sdtPr>
           <w:sdtEndPr/>
@@ -8213,9 +8212,10 @@
                 </w:pPr>
                 <w:r>
                   <w:rPr>
-                    <w:rStyle w:val="PlaceholderText"/>
-                  </w:rPr>
-                  <w:t>Click or tap here to enter text.</w:t>
+                    <w:rFonts w:ascii="Calibri" w:hAnsi="Calibri" w:cs="Calibri"/>
+                    <w:sz w:val="22"/>
+                  </w:rPr>
+                  <w:t xml:space="preserve"> </w:t>
                 </w:r>
               </w:p>
             </w:tc>
@@ -8233,7 +8233,6 @@
             <w:placeholder>
               <w:docPart w:val="76D4F8AE043245B08AD1C9A2F339FF98"/>
             </w:placeholder>
-            <w:showingPlcHdr/>
             <w:text/>
           </w:sdtPr>
           <w:sdtEndPr/>
@@ -8252,9 +8251,10 @@
                 </w:pPr>
                 <w:r>
                   <w:rPr>
-                    <w:rStyle w:val="PlaceholderText"/>
-                  </w:rPr>
-                  <w:t>Click or tap here to enter text.</w:t>
+                    <w:rFonts w:ascii="Calibri" w:hAnsi="Calibri" w:cs="Calibri"/>
+                    <w:sz w:val="22"/>
+                  </w:rPr>
+                  <w:t xml:space="preserve"> </w:t>
                 </w:r>
               </w:p>
             </w:tc>
@@ -8272,7 +8272,6 @@
             <w:placeholder>
               <w:docPart w:val="E979E60E2EBD445B811736D4C4CE16CB"/>
             </w:placeholder>
-            <w:showingPlcHdr/>
             <w:text/>
           </w:sdtPr>
           <w:sdtEndPr/>
@@ -8291,9 +8290,10 @@
                 </w:pPr>
                 <w:r>
                   <w:rPr>
-                    <w:rStyle w:val="PlaceholderText"/>
-                  </w:rPr>
-                  <w:t>Click or tap here to enter text.</w:t>
+                    <w:rFonts w:ascii="Calibri" w:hAnsi="Calibri" w:cs="Calibri"/>
+                    <w:sz w:val="22"/>
+                  </w:rPr>
+                  <w:t xml:space="preserve"> </w:t>
                 </w:r>
               </w:p>
             </w:tc>
@@ -8311,7 +8311,6 @@
             <w:placeholder>
               <w:docPart w:val="C846A3EA767B480ABF83FFF4588470CA"/>
             </w:placeholder>
-            <w:showingPlcHdr/>
             <w:text/>
           </w:sdtPr>
           <w:sdtEndPr/>
@@ -8330,9 +8329,10 @@
                 </w:pPr>
                 <w:r>
                   <w:rPr>
-                    <w:rStyle w:val="PlaceholderText"/>
-                  </w:rPr>
-                  <w:t>Click or tap here to enter text.</w:t>
+                    <w:rFonts w:ascii="Calibri" w:hAnsi="Calibri" w:cs="Calibri"/>
+                    <w:sz w:val="22"/>
+                  </w:rPr>
+                  <w:t xml:space="preserve"> </w:t>
                 </w:r>
               </w:p>
             </w:tc>
@@ -8350,7 +8350,6 @@
             <w:placeholder>
               <w:docPart w:val="930D7BB93DE244C981535DB15F325F01"/>
             </w:placeholder>
-            <w:showingPlcHdr/>
             <w:text/>
           </w:sdtPr>
           <w:sdtEndPr/>
@@ -8369,9 +8368,10 @@
                 </w:pPr>
                 <w:r>
                   <w:rPr>
-                    <w:rStyle w:val="PlaceholderText"/>
-                  </w:rPr>
-                  <w:t>Click or tap here to enter text.</w:t>
+                    <w:rFonts w:ascii="Calibri" w:hAnsi="Calibri" w:cs="Calibri"/>
+                    <w:sz w:val="22"/>
+                  </w:rPr>
+                  <w:t xml:space="preserve"> </w:t>
                 </w:r>
               </w:p>
             </w:tc>
@@ -8389,7 +8389,6 @@
             <w:placeholder>
               <w:docPart w:val="269031E5ECA24761B7ED5080022C0C76"/>
             </w:placeholder>
-            <w:showingPlcHdr/>
             <w:text/>
           </w:sdtPr>
           <w:sdtEndPr/>
@@ -8408,9 +8407,10 @@
                 </w:pPr>
                 <w:r>
                   <w:rPr>
-                    <w:rStyle w:val="PlaceholderText"/>
-                  </w:rPr>
-                  <w:t>Click or tap here to enter text.</w:t>
+                    <w:rFonts w:ascii="Calibri" w:hAnsi="Calibri" w:cs="Calibri"/>
+                    <w:sz w:val="22"/>
+                  </w:rPr>
+                  <w:t xml:space="preserve"> </w:t>
                 </w:r>
               </w:p>
             </w:tc>
@@ -8428,7 +8428,6 @@
             <w:placeholder>
               <w:docPart w:val="D366416F9F244DDAA6BCC987E99A1C3C"/>
             </w:placeholder>
-            <w:showingPlcHdr/>
             <w:text/>
           </w:sdtPr>
           <w:sdtEndPr/>
@@ -8448,9 +8447,10 @@
                 </w:pPr>
                 <w:r>
                   <w:rPr>
-                    <w:rStyle w:val="PlaceholderText"/>
-                  </w:rPr>
-                  <w:t>Click or tap here to enter text.</w:t>
+                    <w:rFonts w:ascii="Calibri" w:hAnsi="Calibri" w:cs="Calibri"/>
+                    <w:sz w:val="22"/>
+                  </w:rPr>
+                  <w:t xml:space="preserve"> </w:t>
                 </w:r>
               </w:p>
             </w:tc>
@@ -8468,7 +8468,6 @@
             <w:placeholder>
               <w:docPart w:val="AB000A8756714142ACD4E646F53D749D"/>
             </w:placeholder>
-            <w:showingPlcHdr/>
             <w:text/>
           </w:sdtPr>
           <w:sdtEndPr/>
@@ -8488,9 +8487,10 @@
                 </w:pPr>
                 <w:r>
                   <w:rPr>
-                    <w:rStyle w:val="PlaceholderText"/>
-                  </w:rPr>
-                  <w:t>Click or tap here to enter text.</w:t>
+                    <w:rFonts w:ascii="Calibri" w:hAnsi="Calibri" w:cs="Calibri"/>
+                    <w:sz w:val="22"/>
+                  </w:rPr>
+                  <w:t xml:space="preserve"> </w:t>
                 </w:r>
               </w:p>
             </w:tc>
@@ -8508,7 +8508,6 @@
             <w:placeholder>
               <w:docPart w:val="6C321688F1434ABABE0B672ED171D154"/>
             </w:placeholder>
-            <w:showingPlcHdr/>
             <w:text/>
           </w:sdtPr>
           <w:sdtEndPr/>
@@ -8528,9 +8527,10 @@
                 </w:pPr>
                 <w:r>
                   <w:rPr>
-                    <w:rStyle w:val="PlaceholderText"/>
-                  </w:rPr>
-                  <w:t>Click or tap here to enter text.</w:t>
+                    <w:rFonts w:ascii="Calibri" w:hAnsi="Calibri" w:cs="Calibri"/>
+                    <w:sz w:val="22"/>
+                  </w:rPr>
+                  <w:t xml:space="preserve"> </w:t>
                 </w:r>
               </w:p>
             </w:tc>
@@ -8548,7 +8548,6 @@
             <w:placeholder>
               <w:docPart w:val="C14622F95699487C8857F73CF88B1A90"/>
             </w:placeholder>
-            <w:showingPlcHdr/>
             <w:text/>
           </w:sdtPr>
           <w:sdtEndPr/>
@@ -8571,9 +8570,10 @@
                 </w:pPr>
                 <w:r>
                   <w:rPr>
-                    <w:rStyle w:val="PlaceholderText"/>
-                  </w:rPr>
-                  <w:t>Click or tap here to enter text.</w:t>
+                    <w:rFonts w:ascii="Calibri" w:hAnsi="Calibri" w:cs="Calibri"/>
+                    <w:sz w:val="22"/>
+                  </w:rPr>
+                  <w:t xml:space="preserve"> </w:t>
                 </w:r>
               </w:p>
             </w:tc>
@@ -8781,7 +8781,6 @@
             <w:placeholder>
               <w:docPart w:val="AF1CD9E5010E4C38935474EE0B75C4DD"/>
             </w:placeholder>
-            <w:showingPlcHdr/>
             <w:text/>
           </w:sdtPr>
           <w:sdtEndPr/>
@@ -8805,9 +8804,10 @@
                 </w:pPr>
                 <w:r>
                   <w:rPr>
-                    <w:rStyle w:val="PlaceholderText"/>
-                  </w:rPr>
-                  <w:t>Click or tap here to enter text.</w:t>
+                    <w:rFonts w:ascii="Calibri" w:hAnsi="Calibri" w:cs="Calibri"/>
+                    <w:sz w:val="22"/>
+                  </w:rPr>
+                  <w:t xml:space="preserve"> </w:t>
                 </w:r>
               </w:p>
             </w:tc>
@@ -8825,7 +8825,6 @@
             <w:placeholder>
               <w:docPart w:val="3F1E4B4FD20F42B2800A0A442D43845B"/>
             </w:placeholder>
-            <w:showingPlcHdr/>
             <w:text/>
           </w:sdtPr>
           <w:sdtEndPr/>
@@ -8849,9 +8848,10 @@
                 </w:pPr>
                 <w:r>
                   <w:rPr>
-                    <w:rStyle w:val="PlaceholderText"/>
-                  </w:rPr>
-                  <w:t>Click or tap here to enter text.</w:t>
+                    <w:rFonts w:ascii="Calibri" w:hAnsi="Calibri" w:cs="Calibri"/>
+                    <w:sz w:val="22"/>
+                  </w:rPr>
+                  <w:t xml:space="preserve"> </w:t>
                 </w:r>
               </w:p>
             </w:tc>
@@ -8936,7 +8936,6 @@
             <w:placeholder>
               <w:docPart w:val="CBE8DF91F3924C18B724A44746A54D94"/>
             </w:placeholder>
-            <w:showingPlcHdr/>
             <w:text/>
           </w:sdtPr>
           <w:sdtEndPr/>
@@ -8960,9 +8959,10 @@
                 </w:pPr>
                 <w:r>
                   <w:rPr>
-                    <w:rStyle w:val="PlaceholderText"/>
-                  </w:rPr>
-                  <w:t>Click or tap here to enter text.</w:t>
+                    <w:rFonts w:ascii="Calibri" w:hAnsi="Calibri" w:cs="Calibri"/>
+                    <w:sz w:val="22"/>
+                  </w:rPr>
+                  <w:t xml:space="preserve"> </w:t>
                 </w:r>
               </w:p>
             </w:tc>
@@ -8980,7 +8980,6 @@
             <w:placeholder>
               <w:docPart w:val="73FA092CA92D48F6B88CB5A196FC5AD7"/>
             </w:placeholder>
-            <w:showingPlcHdr/>
             <w:text/>
           </w:sdtPr>
           <w:sdtEndPr/>
@@ -9005,9 +9004,10 @@
                 </w:pPr>
                 <w:r>
                   <w:rPr>
-                    <w:rStyle w:val="PlaceholderText"/>
-                  </w:rPr>
-                  <w:t>Click or tap here to enter text.</w:t>
+                    <w:rFonts w:ascii="Calibri" w:hAnsi="Calibri" w:cs="Calibri"/>
+                    <w:sz w:val="22"/>
+                  </w:rPr>
+                  <w:t xml:space="preserve"> </w:t>
                 </w:r>
               </w:p>
             </w:tc>
@@ -9146,7 +9146,6 @@
             <w:placeholder>
               <w:docPart w:val="7D82BB875CD449918620DD4A598E4ECF"/>
             </w:placeholder>
-            <w:showingPlcHdr/>
             <w:text/>
           </w:sdtPr>
           <w:sdtEndPr/>
@@ -9170,9 +9169,10 @@
                 </w:pPr>
                 <w:r>
                   <w:rPr>
-                    <w:rStyle w:val="PlaceholderText"/>
-                  </w:rPr>
-                  <w:t>Click or tap here to enter text.</w:t>
+                    <w:rFonts w:ascii="Calibri" w:hAnsi="Calibri" w:cs="Calibri"/>
+                    <w:sz w:val="22"/>
+                  </w:rPr>
+                  <w:t xml:space="preserve"> </w:t>
                 </w:r>
               </w:p>
             </w:tc>
@@ -9190,7 +9190,6 @@
             <w:placeholder>
               <w:docPart w:val="8578B918CF144CD59C07FD2309876C84"/>
             </w:placeholder>
-            <w:showingPlcHdr/>
             <w:text/>
           </w:sdtPr>
           <w:sdtEndPr/>
@@ -9214,9 +9213,10 @@
                 </w:pPr>
                 <w:r>
                   <w:rPr>
-                    <w:rStyle w:val="PlaceholderText"/>
-                  </w:rPr>
-                  <w:t>Click or tap here to enter text.</w:t>
+                    <w:rFonts w:ascii="Calibri" w:hAnsi="Calibri" w:cs="Calibri"/>
+                    <w:sz w:val="22"/>
+                  </w:rPr>
+                  <w:t xml:space="preserve"> </w:t>
                 </w:r>
               </w:p>
             </w:tc>
@@ -9301,7 +9301,6 @@
             <w:placeholder>
               <w:docPart w:val="8C4770EB029D4E9C903033966B69B3DD"/>
             </w:placeholder>
-            <w:showingPlcHdr/>
             <w:text/>
           </w:sdtPr>
           <w:sdtEndPr/>
@@ -9326,9 +9325,10 @@
                 </w:pPr>
                 <w:r>
                   <w:rPr>
-                    <w:rStyle w:val="PlaceholderText"/>
-                  </w:rPr>
-                  <w:t>Click or tap here to enter text.</w:t>
+                    <w:rFonts w:ascii="Calibri" w:hAnsi="Calibri" w:cs="Calibri"/>
+                    <w:sz w:val="22"/>
+                  </w:rPr>
+                  <w:t xml:space="preserve"> </w:t>
                 </w:r>
               </w:p>
             </w:tc>
@@ -9346,7 +9346,6 @@
             <w:placeholder>
               <w:docPart w:val="20616CBF9ED246E4AABBC8EA2B315BAF"/>
             </w:placeholder>
-            <w:showingPlcHdr/>
             <w:text/>
           </w:sdtPr>
           <w:sdtEndPr/>
@@ -9371,9 +9370,10 @@
                 </w:pPr>
                 <w:r>
                   <w:rPr>
-                    <w:rStyle w:val="PlaceholderText"/>
-                  </w:rPr>
-                  <w:t>Click or tap here to enter text.</w:t>
+                    <w:rFonts w:ascii="Calibri" w:hAnsi="Calibri" w:cs="Calibri"/>
+                    <w:sz w:val="22"/>
+                  </w:rPr>
+                  <w:t xml:space="preserve"> </w:t>
                 </w:r>
               </w:p>
             </w:tc>
@@ -9813,18 +9813,6 @@
         </w:rPr>
       </w:pPr>
     </w:p>
-    <w:p>
-      <w:pPr>
-        <w:rPr>
-          <w:rFonts w:ascii="Calibri" w:hAnsi="Calibri" w:cs="Calibri"/>
-          <w:b/>
-          <w:bCs/>
-          <w:color w:val="3366FF"/>
-          <w:sz w:val="32"/>
-          <w:szCs w:val="32"/>
-        </w:rPr>
-      </w:pPr>
-    </w:p>
     <w:p/>
     <w:tbl>
       <w:tblPr>
@@ -9840,6 +9828,7 @@
         </w:tblBorders>
         <w:tblLayout w:type="fixed"/>
         <w:tblLook w:val="0000" w:firstRow="0" w:lastRow="0" w:firstColumn="0" w:lastColumn="0" w:noHBand="0" w:noVBand="0"/>
+        <w:tblCaption w:val="SignCommSection"/>
       </w:tblPr>
       <w:tblGrid>
         <w:gridCol w:w="10368"/>
@@ -9914,44 +9903,44 @@
                 <w:tcPr>
                   <w:tcW w:w="9981" w:type="dxa"/>
                 </w:tcPr>
-                <w:sdt>
-                  <w:sdtPr>
+                <w:p>
+                  <w:pPr>
+                    <w:tabs>
+                      <w:tab w:val="left" w:pos="3508"/>
+                    </w:tabs>
+                    <w:ind w:right="306"/>
+                    <w:jc w:val="both"/>
                     <w:rPr>
                       <w:rFonts w:ascii="Calibri" w:hAnsi="Calibri" w:cs="Calibri"/>
                       <w:b/>
                     </w:rPr>
-                    <w:alias w:val="misc_firmcomm"/>
-                    <w:tag w:val="misc_firmcomm"/>
-                    <w:id w:val="425767810"/>
-                    <w:placeholder>
-                      <w:docPart w:val="1207A6B19BEB42E7AB707AE0F3FAC61C"/>
-                    </w:placeholder>
-                    <w:showingPlcHdr/>
-                    <w:text/>
-                  </w:sdtPr>
-                  <w:sdtEndPr/>
-                  <w:sdtContent>
-                    <w:p>
-                      <w:pPr>
-                        <w:tabs>
-                          <w:tab w:val="left" w:pos="3508"/>
-                        </w:tabs>
-                        <w:ind w:right="306"/>
-                        <w:jc w:val="both"/>
+                  </w:pPr>
+                  <w:sdt>
+                    <w:sdtPr>
+                      <w:rPr>
+                        <w:rFonts w:ascii="Calibri" w:hAnsi="Calibri" w:cs="Calibri"/>
+                        <w:b/>
+                      </w:rPr>
+                      <w:alias w:val="misc_firmcomm"/>
+                      <w:tag w:val="misc_firmcomm"/>
+                      <w:id w:val="425767810"/>
+                      <w:placeholder>
+                        <w:docPart w:val="1207A6B19BEB42E7AB707AE0F3FAC61C"/>
+                      </w:placeholder>
+                      <w:text/>
+                    </w:sdtPr>
+                    <w:sdtEndPr/>
+                    <w:sdtContent>
+                      <w:r>
                         <w:rPr>
                           <w:rFonts w:ascii="Calibri" w:hAnsi="Calibri" w:cs="Calibri"/>
                           <w:b/>
                         </w:rPr>
-                      </w:pPr>
-                      <w:r>
-                        <w:rPr>
-                          <w:rStyle w:val="PlaceholderText"/>
-                        </w:rPr>
-                        <w:t>Click or tap here to enter text.</w:t>
+                        <w:t xml:space="preserve"> </w:t>
                       </w:r>
-                    </w:p>
-                  </w:sdtContent>
-                </w:sdt>
+                    </w:sdtContent>
+                  </w:sdt>
+                </w:p>
                 <w:p>
                   <w:pPr>
                     <w:tabs>
@@ -10040,7 +10029,6 @@
                   <w:placeholder>
                     <w:docPart w:val="DE8F52B65D4E4E329F2A44DCF2BA8EDF"/>
                   </w:placeholder>
-                  <w:showingPlcHdr/>
                   <w:text/>
                 </w:sdtPr>
                 <w:sdtEndPr/>
@@ -10063,9 +10051,10 @@
                       </w:pPr>
                       <w:r>
                         <w:rPr>
-                          <w:rStyle w:val="PlaceholderText"/>
+                          <w:rFonts w:ascii="Calibri" w:hAnsi="Calibri" w:cs="Calibri"/>
+                          <w:b/>
                         </w:rPr>
-                        <w:t>Click or tap here to enter text.</w:t>
+                        <w:t xml:space="preserve"> </w:t>
                       </w:r>
                     </w:p>
                   </w:tc>
@@ -10255,7 +10244,6 @@
                     <w:placeholder>
                       <w:docPart w:val="4BCFCF76F0C24520A0D2102E6ABC0741"/>
                     </w:placeholder>
-                    <w:showingPlcHdr/>
                     <w:text/>
                   </w:sdtPr>
                   <w:sdtEndPr/>
@@ -10271,9 +10259,10 @@
                       </w:pPr>
                       <w:r>
                         <w:rPr>
-                          <w:rStyle w:val="PlaceholderText"/>
+                          <w:rFonts w:ascii="Calibri" w:hAnsi="Calibri" w:cs="Calibri"/>
+                          <w:b/>
                         </w:rPr>
-                        <w:t>Click or tap here to enter text.</w:t>
+                        <w:t xml:space="preserve"> </w:t>
                       </w:r>
                     </w:p>
                   </w:sdtContent>
@@ -10337,7 +10326,6 @@
                     <w:placeholder>
                       <w:docPart w:val="6A8E5EBCD0A7478B8BEDA053BF6975E7"/>
                     </w:placeholder>
-                    <w:showingPlcHdr/>
                     <w:text/>
                   </w:sdtPr>
                   <w:sdtEndPr/>
@@ -10353,9 +10341,10 @@
                       </w:pPr>
                       <w:r>
                         <w:rPr>
-                          <w:rStyle w:val="PlaceholderText"/>
+                          <w:rFonts w:ascii="Calibri" w:hAnsi="Calibri" w:cs="Calibri"/>
+                          <w:b/>
                         </w:rPr>
-                        <w:t>Click or tap here to enter text.</w:t>
+                        <w:t xml:space="preserve"> </w:t>
                       </w:r>
                     </w:p>
                   </w:sdtContent>
@@ -10651,7 +10640,6 @@
                   <w:placeholder>
                     <w:docPart w:val="5736C63C5F414F4DB4B1621253BF9973"/>
                   </w:placeholder>
-                  <w:showingPlcHdr/>
                   <w:text/>
                 </w:sdtPr>
                 <w:sdtEndPr/>
@@ -10674,9 +10662,10 @@
                       </w:pPr>
                       <w:r>
                         <w:rPr>
-                          <w:rStyle w:val="PlaceholderText"/>
+                          <w:rFonts w:ascii="Calibri" w:hAnsi="Calibri" w:cs="Calibri"/>
+                          <w:b/>
                         </w:rPr>
-                        <w:t>Click or tap here to enter text.</w:t>
+                        <w:t xml:space="preserve"> </w:t>
                       </w:r>
                     </w:p>
                   </w:tc>
@@ -10716,7 +10705,6 @@
                   <w:placeholder>
                     <w:docPart w:val="5317674E9C0E46A391C230DC69E3CAE1"/>
                   </w:placeholder>
-                  <w:showingPlcHdr/>
                   <w:text/>
                 </w:sdtPr>
                 <w:sdtEndPr/>
@@ -10736,9 +10724,10 @@
                       </w:pPr>
                       <w:r>
                         <w:rPr>
-                          <w:rStyle w:val="PlaceholderText"/>
+                          <w:rFonts w:ascii="Calibri" w:hAnsi="Calibri" w:cs="Calibri"/>
+                          <w:b/>
                         </w:rPr>
-                        <w:t>Click or tap here to enter text.</w:t>
+                        <w:t xml:space="preserve"> </w:t>
                       </w:r>
                     </w:p>
                   </w:tc>
@@ -10757,22 +10746,6 @@
         </w:tc>
       </w:tr>
     </w:tbl>
-    <w:p>
-      <w:pPr>
-        <w:rPr>
-          <w:rFonts w:ascii="Calibri" w:hAnsi="Calibri" w:cs="Calibri"/>
-        </w:rPr>
-      </w:pPr>
-    </w:p>
-    <w:p>
-      <w:pPr>
-        <w:ind w:hanging="1080"/>
-        <w:rPr>
-          <w:rFonts w:ascii="Calibri" w:hAnsi="Calibri" w:cs="Calibri"/>
-          <w:b/>
-        </w:rPr>
-      </w:pPr>
-    </w:p>
     <w:p>
       <w:pPr>
         <w:ind w:right="-720"/>
@@ -11444,7 +11417,7 @@
         <v:path o:extrusionok="f" gradientshapeok="t" o:connecttype="rect"/>
         <o:lock v:ext="edit" aspectratio="t"/>
       </v:shapetype>
-      <v:shape id="_x0000_i1798" type="#_x0000_t75" style="width:188.45pt;height:150.9pt" o:bullet="t">
+      <v:shape id="_x0000_i1152" type="#_x0000_t75" style="width:188.45pt;height:150.9pt" o:bullet="t">
         <v:imagedata r:id="rId1" o:title="flag"/>
       </v:shape>
     </w:pict>
@@ -16399,6 +16372,7 @@
     <w:rsid w:val="004063F9"/>
     <w:rsid w:val="004242F6"/>
     <w:rsid w:val="004566EA"/>
+    <w:rsid w:val="00494A6B"/>
     <w:rsid w:val="00527080"/>
     <w:rsid w:val="0055364E"/>
     <w:rsid w:val="00593C29"/>
@@ -16415,6 +16389,7 @@
     <w:rsid w:val="009D380B"/>
     <w:rsid w:val="00A160C1"/>
     <w:rsid w:val="00A7171B"/>
+    <w:rsid w:val="00AA7264"/>
     <w:rsid w:val="00AE4198"/>
     <w:rsid w:val="00B526D8"/>
     <w:rsid w:val="00B91BB3"/>
@@ -16920,13 +16895,6 @@
     <w:rsid w:val="00AE4198"/>
     <w:rPr>
       <w:lang w:val="en-GB" w:eastAsia="en-GB"/>
-    </w:rPr>
-  </w:style>
-  <w:style w:type="paragraph" w:customStyle="1" w:styleId="81A59A979A944303992449B0BABD0C12">
-    <w:name w:val="81A59A979A944303992449B0BABD0C12"/>
-    <w:rsid w:val="0077280A"/>
-    <w:rPr>
-      <w:lang w:val="en-IN" w:eastAsia="en-IN"/>
     </w:rPr>
   </w:style>
   <w:style w:type="paragraph" w:customStyle="1" w:styleId="2B52647435D14BE880860249FCC7A3023">
@@ -18229,422 +18197,6 @@
       <w:lang w:eastAsia="da-DK"/>
     </w:rPr>
   </w:style>
-  <w:style w:type="paragraph" w:customStyle="1" w:styleId="337D93669CE44C4C9CA64BB8AFCE45FA3">
-    <w:name w:val="337D93669CE44C4C9CA64BB8AFCE45FA3"/>
-    <w:rsid w:val="004242F6"/>
-    <w:pPr>
-      <w:spacing w:after="0" w:line="240" w:lineRule="auto"/>
-    </w:pPr>
-    <w:rPr>
-      <w:rFonts w:ascii="Arial" w:eastAsia="Times New Roman" w:hAnsi="Arial" w:cs="Times New Roman"/>
-      <w:sz w:val="24"/>
-      <w:szCs w:val="24"/>
-      <w:lang w:eastAsia="da-DK"/>
-    </w:rPr>
-  </w:style>
-  <w:style w:type="paragraph" w:customStyle="1" w:styleId="1DC26B5A8EC743C7A736C3DB9AE3EF183">
-    <w:name w:val="1DC26B5A8EC743C7A736C3DB9AE3EF183"/>
-    <w:rsid w:val="004242F6"/>
-    <w:pPr>
-      <w:spacing w:after="0" w:line="240" w:lineRule="auto"/>
-    </w:pPr>
-    <w:rPr>
-      <w:rFonts w:ascii="Arial" w:eastAsia="Times New Roman" w:hAnsi="Arial" w:cs="Times New Roman"/>
-      <w:sz w:val="24"/>
-      <w:szCs w:val="24"/>
-      <w:lang w:eastAsia="da-DK"/>
-    </w:rPr>
-  </w:style>
-  <w:style w:type="paragraph" w:customStyle="1" w:styleId="92AA4D7F7B144A7D8F12F3D00EB740343">
-    <w:name w:val="92AA4D7F7B144A7D8F12F3D00EB740343"/>
-    <w:rsid w:val="004242F6"/>
-    <w:pPr>
-      <w:spacing w:after="0" w:line="240" w:lineRule="auto"/>
-    </w:pPr>
-    <w:rPr>
-      <w:rFonts w:ascii="Arial" w:eastAsia="Times New Roman" w:hAnsi="Arial" w:cs="Times New Roman"/>
-      <w:sz w:val="24"/>
-      <w:szCs w:val="24"/>
-      <w:lang w:eastAsia="da-DK"/>
-    </w:rPr>
-  </w:style>
-  <w:style w:type="paragraph" w:customStyle="1" w:styleId="FD6AC3F6FCFF404088B9C59801F308F73">
-    <w:name w:val="FD6AC3F6FCFF404088B9C59801F308F73"/>
-    <w:rsid w:val="004242F6"/>
-    <w:pPr>
-      <w:spacing w:after="0" w:line="240" w:lineRule="auto"/>
-    </w:pPr>
-    <w:rPr>
-      <w:rFonts w:ascii="Arial" w:eastAsia="Times New Roman" w:hAnsi="Arial" w:cs="Times New Roman"/>
-      <w:sz w:val="24"/>
-      <w:szCs w:val="24"/>
-      <w:lang w:eastAsia="da-DK"/>
-    </w:rPr>
-  </w:style>
-  <w:style w:type="paragraph" w:customStyle="1" w:styleId="0B9EF520AD7C4B0BB3DD9EBB5556147C3">
-    <w:name w:val="0B9EF520AD7C4B0BB3DD9EBB5556147C3"/>
-    <w:rsid w:val="004242F6"/>
-    <w:pPr>
-      <w:spacing w:after="0" w:line="240" w:lineRule="auto"/>
-    </w:pPr>
-    <w:rPr>
-      <w:rFonts w:ascii="Arial" w:eastAsia="Times New Roman" w:hAnsi="Arial" w:cs="Times New Roman"/>
-      <w:sz w:val="24"/>
-      <w:szCs w:val="24"/>
-      <w:lang w:eastAsia="da-DK"/>
-    </w:rPr>
-  </w:style>
-  <w:style w:type="paragraph" w:customStyle="1" w:styleId="B309D4AFE4A84DBCB0C6282E3CC742503">
-    <w:name w:val="B309D4AFE4A84DBCB0C6282E3CC742503"/>
-    <w:rsid w:val="004242F6"/>
-    <w:pPr>
-      <w:spacing w:after="0" w:line="240" w:lineRule="auto"/>
-    </w:pPr>
-    <w:rPr>
-      <w:rFonts w:ascii="Arial" w:eastAsia="Times New Roman" w:hAnsi="Arial" w:cs="Times New Roman"/>
-      <w:sz w:val="24"/>
-      <w:szCs w:val="24"/>
-      <w:lang w:eastAsia="da-DK"/>
-    </w:rPr>
-  </w:style>
-  <w:style w:type="paragraph" w:customStyle="1" w:styleId="291560240C4446B48EBDD6D37FF183913">
-    <w:name w:val="291560240C4446B48EBDD6D37FF183913"/>
-    <w:rsid w:val="004242F6"/>
-    <w:pPr>
-      <w:spacing w:after="0" w:line="240" w:lineRule="auto"/>
-    </w:pPr>
-    <w:rPr>
-      <w:rFonts w:ascii="Arial" w:eastAsia="Times New Roman" w:hAnsi="Arial" w:cs="Times New Roman"/>
-      <w:sz w:val="24"/>
-      <w:szCs w:val="24"/>
-      <w:lang w:eastAsia="da-DK"/>
-    </w:rPr>
-  </w:style>
-  <w:style w:type="paragraph" w:customStyle="1" w:styleId="BB28B2DBF2DF42F68A2075F74CC8B9B13">
-    <w:name w:val="BB28B2DBF2DF42F68A2075F74CC8B9B13"/>
-    <w:rsid w:val="004242F6"/>
-    <w:pPr>
-      <w:spacing w:after="0" w:line="240" w:lineRule="auto"/>
-    </w:pPr>
-    <w:rPr>
-      <w:rFonts w:ascii="Arial" w:eastAsia="Times New Roman" w:hAnsi="Arial" w:cs="Times New Roman"/>
-      <w:sz w:val="24"/>
-      <w:szCs w:val="24"/>
-      <w:lang w:eastAsia="da-DK"/>
-    </w:rPr>
-  </w:style>
-  <w:style w:type="paragraph" w:customStyle="1" w:styleId="CC5F63419CF9417782319CB858BCE4AF3">
-    <w:name w:val="CC5F63419CF9417782319CB858BCE4AF3"/>
-    <w:rsid w:val="004242F6"/>
-    <w:pPr>
-      <w:spacing w:after="0" w:line="240" w:lineRule="auto"/>
-    </w:pPr>
-    <w:rPr>
-      <w:rFonts w:ascii="Arial" w:eastAsia="Times New Roman" w:hAnsi="Arial" w:cs="Times New Roman"/>
-      <w:sz w:val="24"/>
-      <w:szCs w:val="24"/>
-      <w:lang w:eastAsia="da-DK"/>
-    </w:rPr>
-  </w:style>
-  <w:style w:type="paragraph" w:customStyle="1" w:styleId="F9E4410468514579A20968749045F42D3">
-    <w:name w:val="F9E4410468514579A20968749045F42D3"/>
-    <w:rsid w:val="004242F6"/>
-    <w:pPr>
-      <w:spacing w:after="0" w:line="240" w:lineRule="auto"/>
-    </w:pPr>
-    <w:rPr>
-      <w:rFonts w:ascii="Arial" w:eastAsia="Times New Roman" w:hAnsi="Arial" w:cs="Times New Roman"/>
-      <w:sz w:val="24"/>
-      <w:szCs w:val="24"/>
-      <w:lang w:eastAsia="da-DK"/>
-    </w:rPr>
-  </w:style>
-  <w:style w:type="paragraph" w:customStyle="1" w:styleId="50904DB7F33C44A5A4D351D2648C492E3">
-    <w:name w:val="50904DB7F33C44A5A4D351D2648C492E3"/>
-    <w:rsid w:val="004242F6"/>
-    <w:pPr>
-      <w:spacing w:after="0" w:line="240" w:lineRule="auto"/>
-    </w:pPr>
-    <w:rPr>
-      <w:rFonts w:ascii="Arial" w:eastAsia="Times New Roman" w:hAnsi="Arial" w:cs="Times New Roman"/>
-      <w:sz w:val="24"/>
-      <w:szCs w:val="24"/>
-      <w:lang w:eastAsia="da-DK"/>
-    </w:rPr>
-  </w:style>
-  <w:style w:type="paragraph" w:customStyle="1" w:styleId="F8C1C8D2A1B84BCD88C548A2F4DD48173">
-    <w:name w:val="F8C1C8D2A1B84BCD88C548A2F4DD48173"/>
-    <w:rsid w:val="004242F6"/>
-    <w:pPr>
-      <w:spacing w:after="0" w:line="240" w:lineRule="auto"/>
-    </w:pPr>
-    <w:rPr>
-      <w:rFonts w:ascii="Arial" w:eastAsia="Times New Roman" w:hAnsi="Arial" w:cs="Times New Roman"/>
-      <w:sz w:val="24"/>
-      <w:szCs w:val="24"/>
-      <w:lang w:eastAsia="da-DK"/>
-    </w:rPr>
-  </w:style>
-  <w:style w:type="paragraph" w:customStyle="1" w:styleId="03BD9441A0994B46A06807F885C1ADB93">
-    <w:name w:val="03BD9441A0994B46A06807F885C1ADB93"/>
-    <w:rsid w:val="004242F6"/>
-    <w:pPr>
-      <w:spacing w:after="0" w:line="240" w:lineRule="auto"/>
-    </w:pPr>
-    <w:rPr>
-      <w:rFonts w:ascii="Arial" w:eastAsia="Times New Roman" w:hAnsi="Arial" w:cs="Times New Roman"/>
-      <w:sz w:val="24"/>
-      <w:szCs w:val="24"/>
-      <w:lang w:eastAsia="da-DK"/>
-    </w:rPr>
-  </w:style>
-  <w:style w:type="paragraph" w:customStyle="1" w:styleId="A57FDEA8E4264283A572E122119EDAD53">
-    <w:name w:val="A57FDEA8E4264283A572E122119EDAD53"/>
-    <w:rsid w:val="004242F6"/>
-    <w:pPr>
-      <w:spacing w:after="0" w:line="240" w:lineRule="auto"/>
-    </w:pPr>
-    <w:rPr>
-      <w:rFonts w:ascii="Arial" w:eastAsia="Times New Roman" w:hAnsi="Arial" w:cs="Times New Roman"/>
-      <w:sz w:val="24"/>
-      <w:szCs w:val="24"/>
-      <w:lang w:eastAsia="da-DK"/>
-    </w:rPr>
-  </w:style>
-  <w:style w:type="paragraph" w:customStyle="1" w:styleId="8236B032784A47A9B44A7ECFE225D5B83">
-    <w:name w:val="8236B032784A47A9B44A7ECFE225D5B83"/>
-    <w:rsid w:val="004242F6"/>
-    <w:pPr>
-      <w:spacing w:after="0" w:line="240" w:lineRule="auto"/>
-    </w:pPr>
-    <w:rPr>
-      <w:rFonts w:ascii="Arial" w:eastAsia="Times New Roman" w:hAnsi="Arial" w:cs="Times New Roman"/>
-      <w:sz w:val="24"/>
-      <w:szCs w:val="24"/>
-      <w:lang w:eastAsia="da-DK"/>
-    </w:rPr>
-  </w:style>
-  <w:style w:type="paragraph" w:customStyle="1" w:styleId="599F809062D2480A82330F27D366D35D3">
-    <w:name w:val="599F809062D2480A82330F27D366D35D3"/>
-    <w:rsid w:val="004242F6"/>
-    <w:pPr>
-      <w:spacing w:after="0" w:line="240" w:lineRule="auto"/>
-    </w:pPr>
-    <w:rPr>
-      <w:rFonts w:ascii="Arial" w:eastAsia="Times New Roman" w:hAnsi="Arial" w:cs="Times New Roman"/>
-      <w:sz w:val="24"/>
-      <w:szCs w:val="24"/>
-      <w:lang w:eastAsia="da-DK"/>
-    </w:rPr>
-  </w:style>
-  <w:style w:type="paragraph" w:customStyle="1" w:styleId="30BB37F8F588403592013DA3FE79F20F3">
-    <w:name w:val="30BB37F8F588403592013DA3FE79F20F3"/>
-    <w:rsid w:val="004242F6"/>
-    <w:pPr>
-      <w:spacing w:after="0" w:line="240" w:lineRule="auto"/>
-    </w:pPr>
-    <w:rPr>
-      <w:rFonts w:ascii="Arial" w:eastAsia="Times New Roman" w:hAnsi="Arial" w:cs="Times New Roman"/>
-      <w:sz w:val="24"/>
-      <w:szCs w:val="24"/>
-      <w:lang w:eastAsia="da-DK"/>
-    </w:rPr>
-  </w:style>
-  <w:style w:type="paragraph" w:customStyle="1" w:styleId="8021FFCC13C44CF3869371DDD7C571303">
-    <w:name w:val="8021FFCC13C44CF3869371DDD7C571303"/>
-    <w:rsid w:val="004242F6"/>
-    <w:pPr>
-      <w:spacing w:after="0" w:line="240" w:lineRule="auto"/>
-    </w:pPr>
-    <w:rPr>
-      <w:rFonts w:ascii="Arial" w:eastAsia="Times New Roman" w:hAnsi="Arial" w:cs="Times New Roman"/>
-      <w:sz w:val="24"/>
-      <w:szCs w:val="24"/>
-      <w:lang w:eastAsia="da-DK"/>
-    </w:rPr>
-  </w:style>
-  <w:style w:type="paragraph" w:customStyle="1" w:styleId="A10B438F462E498A916A3E10EF36E8E03">
-    <w:name w:val="A10B438F462E498A916A3E10EF36E8E03"/>
-    <w:rsid w:val="004242F6"/>
-    <w:pPr>
-      <w:spacing w:after="0" w:line="240" w:lineRule="auto"/>
-    </w:pPr>
-    <w:rPr>
-      <w:rFonts w:ascii="Arial" w:eastAsia="Times New Roman" w:hAnsi="Arial" w:cs="Times New Roman"/>
-      <w:sz w:val="24"/>
-      <w:szCs w:val="24"/>
-      <w:lang w:eastAsia="da-DK"/>
-    </w:rPr>
-  </w:style>
-  <w:style w:type="paragraph" w:customStyle="1" w:styleId="7D7819A44D3244EA9E01AB1E5F03DF5A3">
-    <w:name w:val="7D7819A44D3244EA9E01AB1E5F03DF5A3"/>
-    <w:rsid w:val="004242F6"/>
-    <w:pPr>
-      <w:spacing w:after="0" w:line="240" w:lineRule="auto"/>
-    </w:pPr>
-    <w:rPr>
-      <w:rFonts w:ascii="Arial" w:eastAsia="Times New Roman" w:hAnsi="Arial" w:cs="Times New Roman"/>
-      <w:sz w:val="24"/>
-      <w:szCs w:val="24"/>
-      <w:lang w:eastAsia="da-DK"/>
-    </w:rPr>
-  </w:style>
-  <w:style w:type="paragraph" w:customStyle="1" w:styleId="A1DB5985ED9048A7BA9296675E3A10813">
-    <w:name w:val="A1DB5985ED9048A7BA9296675E3A10813"/>
-    <w:rsid w:val="004242F6"/>
-    <w:pPr>
-      <w:spacing w:after="0" w:line="240" w:lineRule="auto"/>
-    </w:pPr>
-    <w:rPr>
-      <w:rFonts w:ascii="Arial" w:eastAsia="Times New Roman" w:hAnsi="Arial" w:cs="Times New Roman"/>
-      <w:sz w:val="24"/>
-      <w:szCs w:val="24"/>
-      <w:lang w:eastAsia="da-DK"/>
-    </w:rPr>
-  </w:style>
-  <w:style w:type="paragraph" w:customStyle="1" w:styleId="EE425EFE7DBE47D19EC13DC75E0241513">
-    <w:name w:val="EE425EFE7DBE47D19EC13DC75E0241513"/>
-    <w:rsid w:val="004242F6"/>
-    <w:pPr>
-      <w:spacing w:after="0" w:line="240" w:lineRule="auto"/>
-    </w:pPr>
-    <w:rPr>
-      <w:rFonts w:ascii="Arial" w:eastAsia="Times New Roman" w:hAnsi="Arial" w:cs="Times New Roman"/>
-      <w:sz w:val="24"/>
-      <w:szCs w:val="24"/>
-      <w:lang w:eastAsia="da-DK"/>
-    </w:rPr>
-  </w:style>
-  <w:style w:type="paragraph" w:customStyle="1" w:styleId="5907298E82B94AF0A824C8D9C903218F3">
-    <w:name w:val="5907298E82B94AF0A824C8D9C903218F3"/>
-    <w:rsid w:val="004242F6"/>
-    <w:pPr>
-      <w:spacing w:after="0" w:line="240" w:lineRule="auto"/>
-    </w:pPr>
-    <w:rPr>
-      <w:rFonts w:ascii="Arial" w:eastAsia="Times New Roman" w:hAnsi="Arial" w:cs="Times New Roman"/>
-      <w:sz w:val="24"/>
-      <w:szCs w:val="24"/>
-      <w:lang w:eastAsia="da-DK"/>
-    </w:rPr>
-  </w:style>
-  <w:style w:type="paragraph" w:customStyle="1" w:styleId="C9CCD6BEFFDA4E299B466E9C47703A583">
-    <w:name w:val="C9CCD6BEFFDA4E299B466E9C47703A583"/>
-    <w:rsid w:val="004242F6"/>
-    <w:pPr>
-      <w:spacing w:after="0" w:line="240" w:lineRule="auto"/>
-    </w:pPr>
-    <w:rPr>
-      <w:rFonts w:ascii="Arial" w:eastAsia="Times New Roman" w:hAnsi="Arial" w:cs="Times New Roman"/>
-      <w:sz w:val="24"/>
-      <w:szCs w:val="24"/>
-      <w:lang w:eastAsia="da-DK"/>
-    </w:rPr>
-  </w:style>
-  <w:style w:type="paragraph" w:customStyle="1" w:styleId="58CC2B8A956145CD8B01D18D465EEE3E3">
-    <w:name w:val="58CC2B8A956145CD8B01D18D465EEE3E3"/>
-    <w:rsid w:val="004242F6"/>
-    <w:pPr>
-      <w:spacing w:after="0" w:line="240" w:lineRule="auto"/>
-    </w:pPr>
-    <w:rPr>
-      <w:rFonts w:ascii="Arial" w:eastAsia="Times New Roman" w:hAnsi="Arial" w:cs="Times New Roman"/>
-      <w:sz w:val="24"/>
-      <w:szCs w:val="24"/>
-      <w:lang w:eastAsia="da-DK"/>
-    </w:rPr>
-  </w:style>
-  <w:style w:type="paragraph" w:customStyle="1" w:styleId="D690019E241C4654B50C02BB5D89C4F73">
-    <w:name w:val="D690019E241C4654B50C02BB5D89C4F73"/>
-    <w:rsid w:val="004242F6"/>
-    <w:pPr>
-      <w:spacing w:after="0" w:line="240" w:lineRule="auto"/>
-    </w:pPr>
-    <w:rPr>
-      <w:rFonts w:ascii="Arial" w:eastAsia="Times New Roman" w:hAnsi="Arial" w:cs="Times New Roman"/>
-      <w:sz w:val="24"/>
-      <w:szCs w:val="24"/>
-      <w:lang w:eastAsia="da-DK"/>
-    </w:rPr>
-  </w:style>
-  <w:style w:type="paragraph" w:customStyle="1" w:styleId="AA2A3871FED64946B97B3D0B6BE8AE9B3">
-    <w:name w:val="AA2A3871FED64946B97B3D0B6BE8AE9B3"/>
-    <w:rsid w:val="004242F6"/>
-    <w:pPr>
-      <w:spacing w:after="0" w:line="240" w:lineRule="auto"/>
-    </w:pPr>
-    <w:rPr>
-      <w:rFonts w:ascii="Arial" w:eastAsia="Times New Roman" w:hAnsi="Arial" w:cs="Times New Roman"/>
-      <w:sz w:val="24"/>
-      <w:szCs w:val="24"/>
-      <w:lang w:eastAsia="da-DK"/>
-    </w:rPr>
-  </w:style>
-  <w:style w:type="paragraph" w:customStyle="1" w:styleId="1955ABFB6C1D4B16B103E0F7309B3BDD3">
-    <w:name w:val="1955ABFB6C1D4B16B103E0F7309B3BDD3"/>
-    <w:rsid w:val="004242F6"/>
-    <w:pPr>
-      <w:spacing w:after="0" w:line="240" w:lineRule="auto"/>
-    </w:pPr>
-    <w:rPr>
-      <w:rFonts w:ascii="Arial" w:eastAsia="Times New Roman" w:hAnsi="Arial" w:cs="Times New Roman"/>
-      <w:sz w:val="24"/>
-      <w:szCs w:val="24"/>
-      <w:lang w:eastAsia="da-DK"/>
-    </w:rPr>
-  </w:style>
-  <w:style w:type="paragraph" w:customStyle="1" w:styleId="857C51A516614B198A1DD04CFFD5FA1A3">
-    <w:name w:val="857C51A516614B198A1DD04CFFD5FA1A3"/>
-    <w:rsid w:val="004242F6"/>
-    <w:pPr>
-      <w:spacing w:after="0" w:line="240" w:lineRule="auto"/>
-    </w:pPr>
-    <w:rPr>
-      <w:rFonts w:ascii="Arial" w:eastAsia="Times New Roman" w:hAnsi="Arial" w:cs="Times New Roman"/>
-      <w:sz w:val="24"/>
-      <w:szCs w:val="24"/>
-      <w:lang w:eastAsia="da-DK"/>
-    </w:rPr>
-  </w:style>
-  <w:style w:type="paragraph" w:customStyle="1" w:styleId="0B2D0075FFDF4C8A8B472E996B0ED3483">
-    <w:name w:val="0B2D0075FFDF4C8A8B472E996B0ED3483"/>
-    <w:rsid w:val="004242F6"/>
-    <w:pPr>
-      <w:spacing w:after="0" w:line="240" w:lineRule="auto"/>
-    </w:pPr>
-    <w:rPr>
-      <w:rFonts w:ascii="Arial" w:eastAsia="Times New Roman" w:hAnsi="Arial" w:cs="Times New Roman"/>
-      <w:sz w:val="24"/>
-      <w:szCs w:val="24"/>
-      <w:lang w:eastAsia="da-DK"/>
-    </w:rPr>
-  </w:style>
-  <w:style w:type="paragraph" w:customStyle="1" w:styleId="98FEB4995AD7440DA50BFE31C84A10413">
-    <w:name w:val="98FEB4995AD7440DA50BFE31C84A10413"/>
-    <w:rsid w:val="004242F6"/>
-    <w:pPr>
-      <w:spacing w:after="0" w:line="240" w:lineRule="auto"/>
-    </w:pPr>
-    <w:rPr>
-      <w:rFonts w:ascii="Arial" w:eastAsia="Times New Roman" w:hAnsi="Arial" w:cs="Times New Roman"/>
-      <w:sz w:val="24"/>
-      <w:szCs w:val="24"/>
-      <w:lang w:eastAsia="da-DK"/>
-    </w:rPr>
-  </w:style>
-  <w:style w:type="paragraph" w:customStyle="1" w:styleId="8CA8FD7655B84C62B79B0572102CA6443">
-    <w:name w:val="8CA8FD7655B84C62B79B0572102CA6443"/>
-    <w:rsid w:val="004242F6"/>
-    <w:pPr>
-      <w:spacing w:after="0" w:line="240" w:lineRule="auto"/>
-    </w:pPr>
-    <w:rPr>
-      <w:rFonts w:ascii="Arial" w:eastAsia="Times New Roman" w:hAnsi="Arial" w:cs="Times New Roman"/>
-      <w:sz w:val="24"/>
-      <w:szCs w:val="24"/>
-      <w:lang w:eastAsia="da-DK"/>
-    </w:rPr>
-  </w:style>
   <w:style w:type="paragraph" w:customStyle="1" w:styleId="1207A6B19BEB42E7AB707AE0F3FAC61C3">
     <w:name w:val="1207A6B19BEB42E7AB707AE0F3FAC61C3"/>
     <w:rsid w:val="004242F6"/>

</xml_diff>

<commit_message>
Spare parts and other previous changes
</commit_message>
<xml_diff>
--- a/Code/DocumentGenerate/Templates/GoldenTemplate.docx
+++ b/Code/DocumentGenerate/Templates/GoldenTemplate.docx
@@ -3918,7 +3918,7 @@
                 <w:sz w:val="20"/>
                 <w:szCs w:val="20"/>
               </w:rPr>
-              <w:t xml:space="preserve">:    </w:t>
+              <w:t>:</w:t>
             </w:r>
           </w:p>
           <w:p>
@@ -3939,52 +3939,28 @@
               <w:sdtPr>
                 <w:rPr>
                   <w:rFonts w:ascii="Calibri" w:hAnsi="Calibri" w:cs="Calibri"/>
-                  <w:sz w:val="20"/>
-                  <w:szCs w:val="20"/>
                 </w:rPr>
-                <w:id w:val="2114857802"/>
+                <w:alias w:val="Cea_Controller"/>
+                <w:tag w:val="Cea_Controller"/>
+                <w:id w:val="-1370450671"/>
                 <w:placeholder>
-                  <w:docPart w:val="D0B5F69493394D88905A8B4D9639AB9E"/>
+                  <w:docPart w:val="2F8B547C16874685856A7EF3E138D1A3"/>
                 </w:placeholder>
-                <w15:color w:val="3366FF"/>
+                <w:showingPlcHdr/>
               </w:sdtPr>
               <w:sdtEndPr/>
               <w:sdtContent>
-                <w:sdt>
-                  <w:sdtPr>
-                    <w:rPr>
-                      <w:rFonts w:ascii="Calibri" w:hAnsi="Calibri" w:cs="Calibri"/>
-                      <w:sz w:val="20"/>
-                      <w:szCs w:val="20"/>
-                    </w:rPr>
-                    <w:alias w:val="Cea_Controller"/>
-                    <w:tag w:val="Cea_Controller"/>
-                    <w:id w:val="1843038946"/>
-                    <w:lock w:val="sdtLocked"/>
-                    <w:placeholder>
-                      <w:docPart w:val="FECAE2B7F60C4A2DAF44671D68D26DBD"/>
-                    </w:placeholder>
-                    <w:showingPlcHdr/>
-                    <w:dropDownList>
-                      <w:listItem w:value="Choose an item."/>
-                      <w:listItem w:displayText="BCC" w:value="BCC"/>
-                      <w:listItem w:displayText="2 Touch" w:value="2 Touch"/>
-                      <w:listItem w:displayText="DSC" w:value="DSC"/>
-                      <w:listItem w:displayText="Star Delta" w:value="Star Delta"/>
-                    </w:dropDownList>
-                  </w:sdtPr>
-                  <w:sdtEndPr/>
-                  <w:sdtContent>
-                    <w:r>
-                      <w:rPr>
-                        <w:rStyle w:val="PlaceholderText"/>
-                        <w:sz w:val="20"/>
-                        <w:szCs w:val="20"/>
-                      </w:rPr>
-                      <w:t>Choose an item.</w:t>
-                    </w:r>
-                  </w:sdtContent>
-                </w:sdt>
+                <w:r>
+                  <w:rPr>
+                    <w:rStyle w:val="PlaceholderText"/>
+                    <w:rFonts w:ascii="Calibri" w:hAnsi="Calibri" w:cs="Calibri"/>
+                    <w:b/>
+                    <w:color w:val="8EAADB" w:themeColor="accent1" w:themeTint="99"/>
+                    <w:sz w:val="18"/>
+                    <w:szCs w:val="18"/>
+                  </w:rPr>
+                  <w:t>Click here to enter text.</w:t>
+                </w:r>
               </w:sdtContent>
             </w:sdt>
           </w:p>
@@ -4022,7 +3998,7 @@
                 <w:sz w:val="20"/>
                 <w:szCs w:val="20"/>
               </w:rPr>
-              <w:t xml:space="preserve">HMI Model:    </w:t>
+              <w:t>HMI Model:</w:t>
             </w:r>
           </w:p>
           <w:p>
@@ -4043,52 +4019,28 @@
               <w:sdtPr>
                 <w:rPr>
                   <w:rFonts w:ascii="Calibri" w:hAnsi="Calibri" w:cs="Calibri"/>
-                  <w:sz w:val="20"/>
-                  <w:szCs w:val="20"/>
                 </w:rPr>
-                <w:id w:val="-2034100252"/>
+                <w:alias w:val="Cea_HmiModel"/>
+                <w:tag w:val="Cea_HmiModel"/>
+                <w:id w:val="-2041501952"/>
                 <w:placeholder>
-                  <w:docPart w:val="7F03648DCCBA44DC981D7DFC77B13662"/>
+                  <w:docPart w:val="83ED33C0EF444EE4BDF191E361CCFC89"/>
                 </w:placeholder>
+                <w:showingPlcHdr/>
               </w:sdtPr>
               <w:sdtEndPr/>
               <w:sdtContent>
-                <w:sdt>
-                  <w:sdtPr>
-                    <w:rPr>
-                      <w:rFonts w:ascii="Calibri" w:hAnsi="Calibri" w:cs="Calibri"/>
-                      <w:sz w:val="20"/>
-                      <w:szCs w:val="20"/>
-                    </w:rPr>
-                    <w:alias w:val="Cea_HmiModel"/>
-                    <w:tag w:val="Cea_HmiModel"/>
-                    <w:id w:val="-787656992"/>
-                    <w:lock w:val="sdtLocked"/>
-                    <w:placeholder>
-                      <w:docPart w:val="6C5481EF314A4807AE054E3433F79759"/>
-                    </w:placeholder>
-                    <w:showingPlcHdr/>
-                    <w:dropDownList>
-                      <w:listItem w:value="Choose an item."/>
-                      <w:listItem w:displayText="T 150" w:value="T 150"/>
-                      <w:listItem w:displayText="TA 150" w:value="TA 150"/>
-                      <w:listItem w:displayText="T15 BR" w:value="T15 BR"/>
-                      <w:listItem w:displayText="T7 A" w:value="T7 A"/>
-                      <w:listItem w:displayText="BCC" w:value="BCC"/>
-                    </w:dropDownList>
-                  </w:sdtPr>
-                  <w:sdtEndPr/>
-                  <w:sdtContent>
-                    <w:r>
-                      <w:rPr>
-                        <w:rStyle w:val="PlaceholderText"/>
-                        <w:sz w:val="18"/>
-                        <w:szCs w:val="18"/>
-                      </w:rPr>
-                      <w:t>Choose an item.</w:t>
-                    </w:r>
-                  </w:sdtContent>
-                </w:sdt>
+                <w:r>
+                  <w:rPr>
+                    <w:rStyle w:val="PlaceholderText"/>
+                    <w:rFonts w:ascii="Calibri" w:hAnsi="Calibri" w:cs="Calibri"/>
+                    <w:b/>
+                    <w:color w:val="8EAADB" w:themeColor="accent1" w:themeTint="99"/>
+                    <w:sz w:val="18"/>
+                    <w:szCs w:val="18"/>
+                  </w:rPr>
+                  <w:t>Click here to enter text.</w:t>
+                </w:r>
               </w:sdtContent>
             </w:sdt>
           </w:p>
@@ -4127,7 +4079,7 @@
                 <w:sz w:val="20"/>
                 <w:szCs w:val="20"/>
               </w:rPr>
-              <w:t xml:space="preserve">HMI Software Version:    </w:t>
+              <w:t xml:space="preserve">HMI Software Version: </w:t>
             </w:r>
           </w:p>
           <w:p>
@@ -4148,56 +4100,40 @@
               <w:sdtPr>
                 <w:rPr>
                   <w:rFonts w:ascii="Calibri" w:hAnsi="Calibri" w:cs="Calibri"/>
-                  <w:sz w:val="20"/>
-                  <w:szCs w:val="20"/>
                 </w:rPr>
-                <w:id w:val="1796029044"/>
+                <w:alias w:val="Cea_HmiSwVersion"/>
+                <w:tag w:val="Cea_HmiSwVersion"/>
+                <w:id w:val="865954446"/>
                 <w:placeholder>
-                  <w:docPart w:val="44CDF546FDC54DB8950F50BF093D4B77"/>
+                  <w:docPart w:val="BDD5D90690064436821C58FE314BADF8"/>
                 </w:placeholder>
+                <w:showingPlcHdr/>
               </w:sdtPr>
               <w:sdtEndPr/>
               <w:sdtContent>
-                <w:sdt>
-                  <w:sdtPr>
-                    <w:rPr>
-                      <w:rFonts w:ascii="Calibri" w:hAnsi="Calibri" w:cs="Calibri"/>
-                      <w:sz w:val="20"/>
-                      <w:szCs w:val="20"/>
-                    </w:rPr>
-                    <w:alias w:val="Cea_HmiSwVersion"/>
-                    <w:tag w:val="Cea_HmiSwVersion"/>
-                    <w:id w:val="-1893183718"/>
-                    <w:lock w:val="sdtLocked"/>
-                    <w:placeholder>
-                      <w:docPart w:val="6C5481EF314A4807AE054E3433F79759"/>
-                    </w:placeholder>
-                    <w:showingPlcHdr/>
-                    <w:comboBox>
-                      <w:listItem w:value="Choose an item."/>
-                      <w:listItem w:displayText="V2.02.05" w:value="V2.02.05"/>
-                      <w:listItem w:displayText="V2.07.03" w:value="V2.07.03"/>
-                      <w:listItem w:displayText="V2.08.06" w:value="V2.08.06"/>
-                      <w:listItem w:displayText="V2.08.07" w:value="V2.08.07"/>
-                      <w:listItem w:displayText="V1.00.07" w:value="V1.00.07"/>
-                      <w:listItem w:displayText="V2.05.08" w:value="V2.05.08"/>
-                      <w:listItem w:displayText="**_________________" w:value="**_________________"/>
-                    </w:comboBox>
-                  </w:sdtPr>
-                  <w:sdtEndPr/>
-                  <w:sdtContent>
-                    <w:r>
-                      <w:rPr>
-                        <w:rStyle w:val="PlaceholderText"/>
-                        <w:sz w:val="18"/>
-                        <w:szCs w:val="18"/>
-                      </w:rPr>
-                      <w:t>Choose an item.</w:t>
-                    </w:r>
-                  </w:sdtContent>
-                </w:sdt>
+                <w:r>
+                  <w:rPr>
+                    <w:rStyle w:val="PlaceholderText"/>
+                    <w:rFonts w:ascii="Calibri" w:hAnsi="Calibri" w:cs="Calibri"/>
+                    <w:b/>
+                    <w:color w:val="8EAADB" w:themeColor="accent1" w:themeTint="99"/>
+                    <w:sz w:val="18"/>
+                    <w:szCs w:val="18"/>
+                  </w:rPr>
+                  <w:t>Click here to enter text.</w:t>
+                </w:r>
               </w:sdtContent>
             </w:sdt>
+            <w:r>
+              <w:rPr>
+                <w:rFonts w:ascii="Calibri" w:hAnsi="Calibri" w:cs="Calibri"/>
+                <w:b/>
+                <w:bCs/>
+                <w:sz w:val="20"/>
+                <w:szCs w:val="20"/>
+              </w:rPr>
+              <w:t xml:space="preserve">  </w:t>
+            </w:r>
           </w:p>
         </w:tc>
         <w:tc>
@@ -4233,7 +4169,7 @@
                 <w:sz w:val="20"/>
                 <w:szCs w:val="20"/>
               </w:rPr>
-              <w:t xml:space="preserve">CPU Model:    </w:t>
+              <w:t>CPU Model:</w:t>
             </w:r>
           </w:p>
           <w:p>
@@ -4254,50 +4190,28 @@
               <w:sdtPr>
                 <w:rPr>
                   <w:rFonts w:ascii="Calibri" w:hAnsi="Calibri" w:cs="Calibri"/>
-                  <w:sz w:val="20"/>
-                  <w:szCs w:val="20"/>
                 </w:rPr>
-                <w:id w:val="-126935678"/>
+                <w:alias w:val="Cea_CpuModel"/>
+                <w:tag w:val="Cea_CpuModel"/>
+                <w:id w:val="-1235160874"/>
                 <w:placeholder>
-                  <w:docPart w:val="47237F3FDA4547F981E2CF62AE0C3A4B"/>
+                  <w:docPart w:val="1663F3515689449C95CD0AFD3109B8C5"/>
                 </w:placeholder>
+                <w:showingPlcHdr/>
               </w:sdtPr>
               <w:sdtEndPr/>
               <w:sdtContent>
-                <w:sdt>
-                  <w:sdtPr>
-                    <w:rPr>
-                      <w:rFonts w:ascii="Calibri" w:hAnsi="Calibri" w:cs="Calibri"/>
-                      <w:sz w:val="20"/>
-                      <w:szCs w:val="20"/>
-                    </w:rPr>
-                    <w:alias w:val="Cea_CpuModel"/>
-                    <w:tag w:val="Cea_CpuModel"/>
-                    <w:id w:val="1548337223"/>
-                    <w:lock w:val="sdtLocked"/>
-                    <w:placeholder>
-                      <w:docPart w:val="6C5481EF314A4807AE054E3433F79759"/>
-                    </w:placeholder>
-                    <w:showingPlcHdr/>
-                    <w:dropDownList>
-                      <w:listItem w:value="Choose an item."/>
-                      <w:listItem w:displayText="CP 1484" w:value="CP 1484"/>
-                      <w:listItem w:displayText="CP 1484-1" w:value="CP 1484-1"/>
-                      <w:listItem w:displayText="CP 1584" w:value="CP 1584"/>
-                    </w:dropDownList>
-                  </w:sdtPr>
-                  <w:sdtEndPr/>
-                  <w:sdtContent>
-                    <w:r>
-                      <w:rPr>
-                        <w:rStyle w:val="PlaceholderText"/>
-                        <w:sz w:val="18"/>
-                        <w:szCs w:val="18"/>
-                      </w:rPr>
-                      <w:t>Choose an item.</w:t>
-                    </w:r>
-                  </w:sdtContent>
-                </w:sdt>
+                <w:r>
+                  <w:rPr>
+                    <w:rStyle w:val="PlaceholderText"/>
+                    <w:rFonts w:ascii="Calibri" w:hAnsi="Calibri" w:cs="Calibri"/>
+                    <w:b/>
+                    <w:color w:val="8EAADB" w:themeColor="accent1" w:themeTint="99"/>
+                    <w:sz w:val="18"/>
+                    <w:szCs w:val="18"/>
+                  </w:rPr>
+                  <w:t>Click here to enter text.</w:t>
+                </w:r>
               </w:sdtContent>
             </w:sdt>
           </w:p>
@@ -4357,54 +4271,28 @@
               <w:sdtPr>
                 <w:rPr>
                   <w:rFonts w:ascii="Calibri" w:hAnsi="Calibri" w:cs="Calibri"/>
-                  <w:sz w:val="20"/>
-                  <w:szCs w:val="20"/>
                 </w:rPr>
-                <w:id w:val="877515203"/>
+                <w:alias w:val="Cea_CpuSwVersion"/>
+                <w:tag w:val="Cea_CpuSwVersion"/>
+                <w:id w:val="-1679650587"/>
                 <w:placeholder>
-                  <w:docPart w:val="6106DDCA3C474F7CB50BE0D0620AC804"/>
+                  <w:docPart w:val="7710E1A3530A4B1C9DDEB055974C41D3"/>
                 </w:placeholder>
+                <w:showingPlcHdr/>
               </w:sdtPr>
               <w:sdtEndPr/>
               <w:sdtContent>
-                <w:sdt>
-                  <w:sdtPr>
-                    <w:rPr>
-                      <w:rFonts w:ascii="Calibri" w:hAnsi="Calibri" w:cs="Calibri"/>
-                      <w:sz w:val="20"/>
-                      <w:szCs w:val="20"/>
-                    </w:rPr>
-                    <w:alias w:val="Cea_CpuSwVersion"/>
-                    <w:tag w:val="Cea_CpuSwVersion"/>
-                    <w:id w:val="1478958675"/>
-                    <w:lock w:val="sdtLocked"/>
-                    <w:placeholder>
-                      <w:docPart w:val="C7F2E4B2459544B2B5484D3B4DD9B96C"/>
-                    </w:placeholder>
-                    <w:showingPlcHdr/>
-                    <w:dropDownList>
-                      <w:listItem w:value="Choose an item."/>
-                      <w:listItem w:displayText="V2_07_02" w:value="V2_07_02"/>
-                      <w:listItem w:displayText="V2_05_13" w:value="V2_05_13"/>
-                      <w:listItem w:displayText="V2_06_05" w:value="V2_06_05"/>
-                      <w:listItem w:displayText="V2.06.05" w:value="V2.06.05"/>
-                      <w:listItem w:displayText="V2.03.105" w:value="V2.03.105"/>
-                      <w:listItem w:displayText="V2.05.08" w:value="V2.05.08"/>
-                      <w:listItem w:displayText="**_______________" w:value="**_______________"/>
-                    </w:dropDownList>
-                  </w:sdtPr>
-                  <w:sdtEndPr/>
-                  <w:sdtContent>
-                    <w:r>
-                      <w:rPr>
-                        <w:rStyle w:val="PlaceholderText"/>
-                        <w:sz w:val="18"/>
-                        <w:szCs w:val="18"/>
-                      </w:rPr>
-                      <w:t>Choose an item.</w:t>
-                    </w:r>
-                  </w:sdtContent>
-                </w:sdt>
+                <w:r>
+                  <w:rPr>
+                    <w:rStyle w:val="PlaceholderText"/>
+                    <w:rFonts w:ascii="Calibri" w:hAnsi="Calibri" w:cs="Calibri"/>
+                    <w:b/>
+                    <w:color w:val="8EAADB" w:themeColor="accent1" w:themeTint="99"/>
+                    <w:sz w:val="18"/>
+                    <w:szCs w:val="18"/>
+                  </w:rPr>
+                  <w:t>Click here to enter text.</w:t>
+                </w:r>
               </w:sdtContent>
             </w:sdt>
           </w:p>
@@ -9813,6 +9701,415 @@
         </w:rPr>
       </w:pPr>
     </w:p>
+    <w:p/>
+    <w:tbl>
+      <w:tblPr>
+        <w:tblStyle w:val="TableGrid"/>
+        <w:tblW w:w="0" w:type="auto"/>
+        <w:jc w:val="center"/>
+        <w:tblLook w:val="04A0" w:firstRow="1" w:lastRow="0" w:firstColumn="1" w:lastColumn="0" w:noHBand="0" w:noVBand="1"/>
+        <w:tblCaption w:val="USED"/>
+      </w:tblPr>
+      <w:tblGrid>
+        <w:gridCol w:w="1150"/>
+        <w:gridCol w:w="2700"/>
+        <w:gridCol w:w="2610"/>
+        <w:gridCol w:w="2250"/>
+      </w:tblGrid>
+      <w:tr>
+        <w:trPr>
+          <w:trHeight w:val="503"/>
+          <w:jc w:val="center"/>
+        </w:trPr>
+        <w:tc>
+          <w:tcPr>
+            <w:tcW w:w="8710" w:type="dxa"/>
+            <w:gridSpan w:val="4"/>
+            <w:tcBorders>
+              <w:top w:val="single" w:sz="4" w:space="0" w:color="auto"/>
+              <w:left w:val="single" w:sz="4" w:space="0" w:color="auto"/>
+              <w:bottom w:val="single" w:sz="4" w:space="0" w:color="auto"/>
+              <w:right w:val="single" w:sz="4" w:space="0" w:color="auto"/>
+            </w:tcBorders>
+            <w:shd w:val="clear" w:color="auto" w:fill="D9D9D9" w:themeFill="background1" w:themeFillShade="D9"/>
+            <w:vAlign w:val="center"/>
+            <w:hideMark/>
+          </w:tcPr>
+          <w:p>
+            <w:pPr>
+              <w:rPr>
+                <w:rFonts w:asciiTheme="minorHAnsi" w:hAnsiTheme="minorHAnsi" w:cstheme="minorHAnsi"/>
+                <w:b/>
+                <w:bCs/>
+                <w:noProof/>
+                <w:sz w:val="22"/>
+                <w:szCs w:val="22"/>
+              </w:rPr>
+            </w:pPr>
+            <w:r>
+              <w:rPr>
+                <w:rFonts w:asciiTheme="minorHAnsi" w:hAnsiTheme="minorHAnsi" w:cstheme="minorHAnsi"/>
+                <w:b/>
+                <w:bCs/>
+                <w:noProof/>
+                <w:sz w:val="22"/>
+                <w:szCs w:val="22"/>
+              </w:rPr>
+              <w:t>Spare Parts Used</w:t>
+            </w:r>
+          </w:p>
+        </w:tc>
+      </w:tr>
+      <w:tr>
+        <w:trPr>
+          <w:trHeight w:val="125"/>
+          <w:jc w:val="center"/>
+        </w:trPr>
+        <w:tc>
+          <w:tcPr>
+            <w:tcW w:w="1150" w:type="dxa"/>
+            <w:tcBorders>
+              <w:top w:val="single" w:sz="4" w:space="0" w:color="auto"/>
+              <w:left w:val="single" w:sz="4" w:space="0" w:color="auto"/>
+              <w:bottom w:val="single" w:sz="4" w:space="0" w:color="auto"/>
+              <w:right w:val="single" w:sz="4" w:space="0" w:color="auto"/>
+            </w:tcBorders>
+            <w:shd w:val="clear" w:color="auto" w:fill="D9D9D9" w:themeFill="background1" w:themeFillShade="D9"/>
+            <w:hideMark/>
+          </w:tcPr>
+          <w:p>
+            <w:pPr>
+              <w:jc w:val="center"/>
+              <w:rPr>
+                <w:rFonts w:asciiTheme="minorHAnsi" w:hAnsiTheme="minorHAnsi" w:cstheme="minorHAnsi"/>
+                <w:noProof/>
+                <w:sz w:val="22"/>
+                <w:szCs w:val="22"/>
+              </w:rPr>
+            </w:pPr>
+            <w:r>
+              <w:rPr>
+                <w:rFonts w:asciiTheme="minorHAnsi" w:hAnsiTheme="minorHAnsi" w:cstheme="minorHAnsi"/>
+                <w:noProof/>
+                <w:sz w:val="22"/>
+                <w:szCs w:val="22"/>
+              </w:rPr>
+              <w:t>Item No.</w:t>
+            </w:r>
+          </w:p>
+        </w:tc>
+        <w:tc>
+          <w:tcPr>
+            <w:tcW w:w="2700" w:type="dxa"/>
+            <w:tcBorders>
+              <w:top w:val="single" w:sz="4" w:space="0" w:color="auto"/>
+              <w:left w:val="single" w:sz="4" w:space="0" w:color="auto"/>
+              <w:bottom w:val="single" w:sz="4" w:space="0" w:color="auto"/>
+              <w:right w:val="single" w:sz="4" w:space="0" w:color="auto"/>
+            </w:tcBorders>
+            <w:shd w:val="clear" w:color="auto" w:fill="D9D9D9" w:themeFill="background1" w:themeFillShade="D9"/>
+            <w:hideMark/>
+          </w:tcPr>
+          <w:p>
+            <w:pPr>
+              <w:jc w:val="center"/>
+              <w:rPr>
+                <w:rFonts w:asciiTheme="minorHAnsi" w:hAnsiTheme="minorHAnsi" w:cstheme="minorHAnsi"/>
+                <w:noProof/>
+                <w:sz w:val="22"/>
+                <w:szCs w:val="22"/>
+              </w:rPr>
+            </w:pPr>
+            <w:r>
+              <w:rPr>
+                <w:rFonts w:asciiTheme="minorHAnsi" w:hAnsiTheme="minorHAnsi" w:cstheme="minorHAnsi"/>
+                <w:noProof/>
+                <w:sz w:val="22"/>
+                <w:szCs w:val="22"/>
+              </w:rPr>
+              <w:t>Parts Descriptiion</w:t>
+            </w:r>
+          </w:p>
+        </w:tc>
+        <w:tc>
+          <w:tcPr>
+            <w:tcW w:w="2610" w:type="dxa"/>
+            <w:tcBorders>
+              <w:top w:val="single" w:sz="4" w:space="0" w:color="auto"/>
+              <w:left w:val="single" w:sz="4" w:space="0" w:color="auto"/>
+              <w:bottom w:val="single" w:sz="4" w:space="0" w:color="auto"/>
+              <w:right w:val="single" w:sz="4" w:space="0" w:color="auto"/>
+            </w:tcBorders>
+            <w:shd w:val="clear" w:color="auto" w:fill="D9D9D9" w:themeFill="background1" w:themeFillShade="D9"/>
+            <w:hideMark/>
+          </w:tcPr>
+          <w:p>
+            <w:pPr>
+              <w:jc w:val="center"/>
+              <w:rPr>
+                <w:rFonts w:asciiTheme="minorHAnsi" w:hAnsiTheme="minorHAnsi" w:cstheme="minorHAnsi"/>
+                <w:noProof/>
+                <w:sz w:val="22"/>
+                <w:szCs w:val="22"/>
+              </w:rPr>
+            </w:pPr>
+            <w:r>
+              <w:rPr>
+                <w:rFonts w:asciiTheme="minorHAnsi" w:hAnsiTheme="minorHAnsi" w:cstheme="minorHAnsi"/>
+                <w:noProof/>
+                <w:sz w:val="22"/>
+                <w:szCs w:val="22"/>
+              </w:rPr>
+              <w:t>Part No.</w:t>
+            </w:r>
+          </w:p>
+        </w:tc>
+        <w:tc>
+          <w:tcPr>
+            <w:tcW w:w="2250" w:type="dxa"/>
+            <w:tcBorders>
+              <w:top w:val="single" w:sz="4" w:space="0" w:color="auto"/>
+              <w:left w:val="single" w:sz="4" w:space="0" w:color="auto"/>
+              <w:bottom w:val="single" w:sz="4" w:space="0" w:color="auto"/>
+              <w:right w:val="single" w:sz="4" w:space="0" w:color="auto"/>
+            </w:tcBorders>
+            <w:shd w:val="clear" w:color="auto" w:fill="D9D9D9" w:themeFill="background1" w:themeFillShade="D9"/>
+            <w:hideMark/>
+          </w:tcPr>
+          <w:p>
+            <w:pPr>
+              <w:jc w:val="center"/>
+              <w:rPr>
+                <w:rFonts w:asciiTheme="minorHAnsi" w:hAnsiTheme="minorHAnsi" w:cstheme="minorHAnsi"/>
+                <w:noProof/>
+                <w:sz w:val="22"/>
+                <w:szCs w:val="22"/>
+              </w:rPr>
+            </w:pPr>
+            <w:r>
+              <w:rPr>
+                <w:rFonts w:asciiTheme="minorHAnsi" w:hAnsiTheme="minorHAnsi" w:cstheme="minorHAnsi"/>
+                <w:noProof/>
+                <w:sz w:val="22"/>
+                <w:szCs w:val="22"/>
+              </w:rPr>
+              <w:t>Qty.</w:t>
+            </w:r>
+          </w:p>
+        </w:tc>
+      </w:tr>
+    </w:tbl>
+    <w:p/>
+    <w:p/>
+    <w:tbl>
+      <w:tblPr>
+        <w:tblStyle w:val="TableGrid"/>
+        <w:tblW w:w="0" w:type="auto"/>
+        <w:jc w:val="center"/>
+        <w:tblLook w:val="04A0" w:firstRow="1" w:lastRow="0" w:firstColumn="1" w:lastColumn="0" w:noHBand="0" w:noVBand="1"/>
+        <w:tblCaption w:val="RECOM"/>
+      </w:tblPr>
+      <w:tblGrid>
+        <w:gridCol w:w="1150"/>
+        <w:gridCol w:w="2700"/>
+        <w:gridCol w:w="2610"/>
+        <w:gridCol w:w="2250"/>
+      </w:tblGrid>
+      <w:tr>
+        <w:trPr>
+          <w:trHeight w:val="503"/>
+          <w:jc w:val="center"/>
+        </w:trPr>
+        <w:tc>
+          <w:tcPr>
+            <w:tcW w:w="8710" w:type="dxa"/>
+            <w:gridSpan w:val="4"/>
+            <w:tcBorders>
+              <w:top w:val="single" w:sz="4" w:space="0" w:color="auto"/>
+              <w:left w:val="single" w:sz="4" w:space="0" w:color="auto"/>
+              <w:bottom w:val="single" w:sz="4" w:space="0" w:color="auto"/>
+              <w:right w:val="single" w:sz="4" w:space="0" w:color="auto"/>
+            </w:tcBorders>
+            <w:shd w:val="clear" w:color="auto" w:fill="D9D9D9" w:themeFill="background1" w:themeFillShade="D9"/>
+            <w:vAlign w:val="center"/>
+            <w:hideMark/>
+          </w:tcPr>
+          <w:p>
+            <w:pPr>
+              <w:rPr>
+                <w:rFonts w:asciiTheme="minorHAnsi" w:hAnsiTheme="minorHAnsi" w:cstheme="minorHAnsi"/>
+                <w:b/>
+                <w:bCs/>
+                <w:noProof/>
+                <w:sz w:val="22"/>
+                <w:szCs w:val="22"/>
+              </w:rPr>
+            </w:pPr>
+            <w:r>
+              <w:rPr>
+                <w:rFonts w:asciiTheme="minorHAnsi" w:hAnsiTheme="minorHAnsi" w:cstheme="minorHAnsi"/>
+                <w:b/>
+                <w:bCs/>
+                <w:noProof/>
+                <w:sz w:val="22"/>
+                <w:szCs w:val="22"/>
+              </w:rPr>
+              <w:t xml:space="preserve">Spare Parts </w:t>
+            </w:r>
+            <w:r>
+              <w:rPr>
+                <w:rFonts w:asciiTheme="minorHAnsi" w:hAnsiTheme="minorHAnsi" w:cstheme="minorHAnsi"/>
+                <w:b/>
+                <w:bCs/>
+                <w:noProof/>
+                <w:sz w:val="22"/>
+                <w:szCs w:val="22"/>
+              </w:rPr>
+              <w:t>Recommended</w:t>
+            </w:r>
+          </w:p>
+        </w:tc>
+      </w:tr>
+      <w:tr>
+        <w:trPr>
+          <w:trHeight w:val="125"/>
+          <w:jc w:val="center"/>
+        </w:trPr>
+        <w:tc>
+          <w:tcPr>
+            <w:tcW w:w="1150" w:type="dxa"/>
+            <w:tcBorders>
+              <w:top w:val="single" w:sz="4" w:space="0" w:color="auto"/>
+              <w:left w:val="single" w:sz="4" w:space="0" w:color="auto"/>
+              <w:bottom w:val="single" w:sz="4" w:space="0" w:color="auto"/>
+              <w:right w:val="single" w:sz="4" w:space="0" w:color="auto"/>
+            </w:tcBorders>
+            <w:shd w:val="clear" w:color="auto" w:fill="D9D9D9" w:themeFill="background1" w:themeFillShade="D9"/>
+            <w:hideMark/>
+          </w:tcPr>
+          <w:p>
+            <w:pPr>
+              <w:jc w:val="center"/>
+              <w:rPr>
+                <w:rFonts w:asciiTheme="minorHAnsi" w:hAnsiTheme="minorHAnsi" w:cstheme="minorHAnsi"/>
+                <w:noProof/>
+                <w:sz w:val="22"/>
+                <w:szCs w:val="22"/>
+              </w:rPr>
+            </w:pPr>
+            <w:r>
+              <w:rPr>
+                <w:rFonts w:asciiTheme="minorHAnsi" w:hAnsiTheme="minorHAnsi" w:cstheme="minorHAnsi"/>
+                <w:noProof/>
+                <w:sz w:val="22"/>
+                <w:szCs w:val="22"/>
+              </w:rPr>
+              <w:t>Item No.</w:t>
+            </w:r>
+          </w:p>
+        </w:tc>
+        <w:tc>
+          <w:tcPr>
+            <w:tcW w:w="2700" w:type="dxa"/>
+            <w:tcBorders>
+              <w:top w:val="single" w:sz="4" w:space="0" w:color="auto"/>
+              <w:left w:val="single" w:sz="4" w:space="0" w:color="auto"/>
+              <w:bottom w:val="single" w:sz="4" w:space="0" w:color="auto"/>
+              <w:right w:val="single" w:sz="4" w:space="0" w:color="auto"/>
+            </w:tcBorders>
+            <w:shd w:val="clear" w:color="auto" w:fill="D9D9D9" w:themeFill="background1" w:themeFillShade="D9"/>
+            <w:hideMark/>
+          </w:tcPr>
+          <w:p>
+            <w:pPr>
+              <w:jc w:val="center"/>
+              <w:rPr>
+                <w:rFonts w:asciiTheme="minorHAnsi" w:hAnsiTheme="minorHAnsi" w:cstheme="minorHAnsi"/>
+                <w:noProof/>
+                <w:sz w:val="22"/>
+                <w:szCs w:val="22"/>
+              </w:rPr>
+            </w:pPr>
+            <w:r>
+              <w:rPr>
+                <w:rFonts w:asciiTheme="minorHAnsi" w:hAnsiTheme="minorHAnsi" w:cstheme="minorHAnsi"/>
+                <w:noProof/>
+                <w:sz w:val="22"/>
+                <w:szCs w:val="22"/>
+              </w:rPr>
+              <w:t>Parts Descriptiion</w:t>
+            </w:r>
+          </w:p>
+        </w:tc>
+        <w:tc>
+          <w:tcPr>
+            <w:tcW w:w="2610" w:type="dxa"/>
+            <w:tcBorders>
+              <w:top w:val="single" w:sz="4" w:space="0" w:color="auto"/>
+              <w:left w:val="single" w:sz="4" w:space="0" w:color="auto"/>
+              <w:bottom w:val="single" w:sz="4" w:space="0" w:color="auto"/>
+              <w:right w:val="single" w:sz="4" w:space="0" w:color="auto"/>
+            </w:tcBorders>
+            <w:shd w:val="clear" w:color="auto" w:fill="D9D9D9" w:themeFill="background1" w:themeFillShade="D9"/>
+            <w:hideMark/>
+          </w:tcPr>
+          <w:p>
+            <w:pPr>
+              <w:jc w:val="center"/>
+              <w:rPr>
+                <w:rFonts w:asciiTheme="minorHAnsi" w:hAnsiTheme="minorHAnsi" w:cstheme="minorHAnsi"/>
+                <w:noProof/>
+                <w:sz w:val="22"/>
+                <w:szCs w:val="22"/>
+              </w:rPr>
+            </w:pPr>
+            <w:r>
+              <w:rPr>
+                <w:rFonts w:asciiTheme="minorHAnsi" w:hAnsiTheme="minorHAnsi" w:cstheme="minorHAnsi"/>
+                <w:noProof/>
+                <w:sz w:val="22"/>
+                <w:szCs w:val="22"/>
+              </w:rPr>
+              <w:t>Part No.</w:t>
+            </w:r>
+          </w:p>
+        </w:tc>
+        <w:tc>
+          <w:tcPr>
+            <w:tcW w:w="2250" w:type="dxa"/>
+            <w:tcBorders>
+              <w:top w:val="single" w:sz="4" w:space="0" w:color="auto"/>
+              <w:left w:val="single" w:sz="4" w:space="0" w:color="auto"/>
+              <w:bottom w:val="single" w:sz="4" w:space="0" w:color="auto"/>
+              <w:right w:val="single" w:sz="4" w:space="0" w:color="auto"/>
+            </w:tcBorders>
+            <w:shd w:val="clear" w:color="auto" w:fill="D9D9D9" w:themeFill="background1" w:themeFillShade="D9"/>
+            <w:hideMark/>
+          </w:tcPr>
+          <w:p>
+            <w:pPr>
+              <w:jc w:val="center"/>
+              <w:rPr>
+                <w:rFonts w:asciiTheme="minorHAnsi" w:hAnsiTheme="minorHAnsi" w:cstheme="minorHAnsi"/>
+                <w:noProof/>
+                <w:sz w:val="22"/>
+                <w:szCs w:val="22"/>
+              </w:rPr>
+            </w:pPr>
+            <w:r>
+              <w:rPr>
+                <w:rFonts w:asciiTheme="minorHAnsi" w:hAnsiTheme="minorHAnsi" w:cstheme="minorHAnsi"/>
+                <w:noProof/>
+                <w:sz w:val="22"/>
+                <w:szCs w:val="22"/>
+              </w:rPr>
+              <w:t>Qty.</w:t>
+            </w:r>
+          </w:p>
+        </w:tc>
+      </w:tr>
+    </w:tbl>
+    <w:p/>
     <w:p/>
     <w:tbl>
       <w:tblPr>
@@ -11417,7 +11714,7 @@
         <v:path o:extrusionok="f" gradientshapeok="t" o:connecttype="rect"/>
         <o:lock v:ext="edit" aspectratio="t"/>
       </v:shapetype>
-      <v:shape id="_x0000_i1152" type="#_x0000_t75" style="width:188.45pt;height:150.9pt" o:bullet="t">
+      <v:shape id="_x0000_i1087" type="#_x0000_t75" style="width:188.25pt;height:150.75pt" o:bullet="t">
         <v:imagedata r:id="rId1" o:title="flag"/>
       </v:shape>
     </w:pict>
@@ -12855,7 +13152,7 @@
       <w:docPartBody>
         <w:p>
           <w:pPr>
-            <w:pStyle w:val="CF1A1015CB3840CB9BD752E7BD8808C63"/>
+            <w:pStyle w:val="CF1A1015CB3840CB9BD752E7BD8808C61"/>
           </w:pPr>
           <w:r>
             <w:rPr>
@@ -12889,7 +13186,7 @@
       <w:docPartBody>
         <w:p>
           <w:pPr>
-            <w:pStyle w:val="3804010239594C7893974CB7700715253"/>
+            <w:pStyle w:val="3804010239594C7893974CB7700715251"/>
           </w:pPr>
           <w:r>
             <w:rPr>
@@ -12923,7 +13220,7 @@
       <w:docPartBody>
         <w:p>
           <w:pPr>
-            <w:pStyle w:val="8D7DC26959624F8897505657F30B088D3"/>
+            <w:pStyle w:val="8D7DC26959624F8897505657F30B088D1"/>
           </w:pPr>
           <w:r>
             <w:rPr>
@@ -12957,7 +13254,7 @@
       <w:docPartBody>
         <w:p>
           <w:pPr>
-            <w:pStyle w:val="BBD3BF87BC1D447CBE08AFCB0BA4A87E3"/>
+            <w:pStyle w:val="BBD3BF87BC1D447CBE08AFCB0BA4A87E1"/>
           </w:pPr>
           <w:r>
             <w:rPr>
@@ -12991,7 +13288,7 @@
       <w:docPartBody>
         <w:p>
           <w:pPr>
-            <w:pStyle w:val="80F4F76015CA4B51BF18547B9AEEDAFF3"/>
+            <w:pStyle w:val="80F4F76015CA4B51BF18547B9AEEDAFF1"/>
           </w:pPr>
           <w:r>
             <w:rPr>
@@ -13025,7 +13322,7 @@
       <w:docPartBody>
         <w:p>
           <w:pPr>
-            <w:pStyle w:val="EBAB7F0D51854B5FAD980659A9540C583"/>
+            <w:pStyle w:val="EBAB7F0D51854B5FAD980659A9540C581"/>
           </w:pPr>
           <w:r>
             <w:rPr>
@@ -13059,7 +13356,7 @@
       <w:docPartBody>
         <w:p>
           <w:pPr>
-            <w:pStyle w:val="DADE032BC8674A2CB3714F8AAADF2C963"/>
+            <w:pStyle w:val="DADE032BC8674A2CB3714F8AAADF2C961"/>
           </w:pPr>
           <w:r>
             <w:rPr>
@@ -13093,7 +13390,7 @@
       <w:docPartBody>
         <w:p>
           <w:pPr>
-            <w:pStyle w:val="74613EE3DB7143A2AE9FE0E09D0AFFD33"/>
+            <w:pStyle w:val="74613EE3DB7143A2AE9FE0E09D0AFFD31"/>
           </w:pPr>
           <w:r>
             <w:rPr>
@@ -13127,7 +13424,7 @@
       <w:docPartBody>
         <w:p>
           <w:pPr>
-            <w:pStyle w:val="2254E73066B04B60AC8A99AEFE2AABB23"/>
+            <w:pStyle w:val="2254E73066B04B60AC8A99AEFE2AABB21"/>
           </w:pPr>
           <w:r>
             <w:rPr>
@@ -13158,7 +13455,7 @@
       <w:docPartBody>
         <w:p>
           <w:pPr>
-            <w:pStyle w:val="55FF8BE7774B43A395FBCE68836F95533"/>
+            <w:pStyle w:val="55FF8BE7774B43A395FBCE68836F95531"/>
           </w:pPr>
           <w:r>
             <w:rPr>
@@ -13192,7 +13489,7 @@
       <w:docPartBody>
         <w:p>
           <w:pPr>
-            <w:pStyle w:val="231E629421D1429E886CA4A5680C76ED3"/>
+            <w:pStyle w:val="231E629421D1429E886CA4A5680C76ED1"/>
           </w:pPr>
           <w:r>
             <w:rPr>
@@ -13225,7 +13522,7 @@
       <w:docPartBody>
         <w:p>
           <w:pPr>
-            <w:pStyle w:val="225ACA9A64A2407F9580234B3CB9631D3"/>
+            <w:pStyle w:val="225ACA9A64A2407F9580234B3CB9631D1"/>
           </w:pPr>
           <w:r>
             <w:rPr>
@@ -13258,7 +13555,7 @@
       <w:docPartBody>
         <w:p>
           <w:pPr>
-            <w:pStyle w:val="4B27E05F0B2A4980869E9752DC0FA25F3"/>
+            <w:pStyle w:val="4B27E05F0B2A4980869E9752DC0FA25F1"/>
           </w:pPr>
           <w:r>
             <w:rPr>
@@ -13291,7 +13588,7 @@
       <w:docPartBody>
         <w:p>
           <w:pPr>
-            <w:pStyle w:val="D7B3F692897C405B90F4A985ACEECD923"/>
+            <w:pStyle w:val="D7B3F692897C405B90F4A985ACEECD921"/>
           </w:pPr>
           <w:r>
             <w:rPr>
@@ -13325,7 +13622,7 @@
       <w:docPartBody>
         <w:p>
           <w:pPr>
-            <w:pStyle w:val="5DF5DFA52A984086BDC6AC6A481ACD2A3"/>
+            <w:pStyle w:val="5DF5DFA52A984086BDC6AC6A481ACD2A1"/>
           </w:pPr>
           <w:r>
             <w:rPr>
@@ -13356,7 +13653,7 @@
       <w:docPartBody>
         <w:p>
           <w:pPr>
-            <w:pStyle w:val="E1550ABEEC3E499B832103B9101DC91C3"/>
+            <w:pStyle w:val="E1550ABEEC3E499B832103B9101DC91C1"/>
           </w:pPr>
           <w:r>
             <w:rPr>
@@ -13389,270 +13686,7 @@
       <w:docPartBody>
         <w:p>
           <w:pPr>
-            <w:pStyle w:val="FD7F0B9B746D4A51A32EC91FDC414BDF3"/>
-          </w:pPr>
-          <w:r>
-            <w:rPr>
-              <w:rStyle w:val="PlaceholderText"/>
-              <w:sz w:val="18"/>
-              <w:szCs w:val="18"/>
-            </w:rPr>
-            <w:t>Choose an item.</w:t>
-          </w:r>
-        </w:p>
-      </w:docPartBody>
-    </w:docPart>
-    <w:docPart>
-      <w:docPartPr>
-        <w:name w:val="D0B5F69493394D88905A8B4D9639AB9E"/>
-        <w:category>
-          <w:name w:val="General"/>
-          <w:gallery w:val="placeholder"/>
-        </w:category>
-        <w:types>
-          <w:type w:val="bbPlcHdr"/>
-        </w:types>
-        <w:behaviors>
-          <w:behavior w:val="content"/>
-        </w:behaviors>
-        <w:guid w:val="{823A7DD0-2445-4D2F-8940-51AD3EFB85D2}"/>
-      </w:docPartPr>
-      <w:docPartBody>
-        <w:p>
-          <w:pPr>
-            <w:pStyle w:val="D0B5F69493394D88905A8B4D9639AB9E"/>
-          </w:pPr>
-          <w:r>
-            <w:rPr>
-              <w:rStyle w:val="PlaceholderText"/>
-              <w:rFonts w:ascii="Calibri" w:hAnsi="Calibri" w:cs="Calibri"/>
-              <w:b/>
-              <w:color w:val="8EAADB" w:themeColor="accent1" w:themeTint="99"/>
-              <w:sz w:val="18"/>
-              <w:szCs w:val="18"/>
-            </w:rPr>
-            <w:t>Click here to enter text.</w:t>
-          </w:r>
-        </w:p>
-      </w:docPartBody>
-    </w:docPart>
-    <w:docPart>
-      <w:docPartPr>
-        <w:name w:val="FECAE2B7F60C4A2DAF44671D68D26DBD"/>
-        <w:category>
-          <w:name w:val="General"/>
-          <w:gallery w:val="placeholder"/>
-        </w:category>
-        <w:types>
-          <w:type w:val="bbPlcHdr"/>
-        </w:types>
-        <w:behaviors>
-          <w:behavior w:val="content"/>
-        </w:behaviors>
-        <w:guid w:val="{9AF35F94-7D49-468C-9CE8-C444CAEEC647}"/>
-      </w:docPartPr>
-      <w:docPartBody>
-        <w:p>
-          <w:pPr>
-            <w:pStyle w:val="FECAE2B7F60C4A2DAF44671D68D26DBD3"/>
-          </w:pPr>
-          <w:r>
-            <w:rPr>
-              <w:rStyle w:val="PlaceholderText"/>
-              <w:sz w:val="20"/>
-              <w:szCs w:val="20"/>
-            </w:rPr>
-            <w:t>Choose an item.</w:t>
-          </w:r>
-        </w:p>
-      </w:docPartBody>
-    </w:docPart>
-    <w:docPart>
-      <w:docPartPr>
-        <w:name w:val="7F03648DCCBA44DC981D7DFC77B13662"/>
-        <w:category>
-          <w:name w:val="General"/>
-          <w:gallery w:val="placeholder"/>
-        </w:category>
-        <w:types>
-          <w:type w:val="bbPlcHdr"/>
-        </w:types>
-        <w:behaviors>
-          <w:behavior w:val="content"/>
-        </w:behaviors>
-        <w:guid w:val="{D840E110-5468-4BEF-AFE1-96648C9DDC9C}"/>
-      </w:docPartPr>
-      <w:docPartBody>
-        <w:p>
-          <w:pPr>
-            <w:pStyle w:val="7F03648DCCBA44DC981D7DFC77B13662"/>
-          </w:pPr>
-          <w:r>
-            <w:rPr>
-              <w:rStyle w:val="PlaceholderText"/>
-              <w:rFonts w:ascii="Calibri" w:hAnsi="Calibri" w:cs="Calibri"/>
-              <w:b/>
-              <w:color w:val="8EAADB" w:themeColor="accent1" w:themeTint="99"/>
-              <w:sz w:val="18"/>
-              <w:szCs w:val="18"/>
-            </w:rPr>
-            <w:t>Click here to enter text.</w:t>
-          </w:r>
-        </w:p>
-      </w:docPartBody>
-    </w:docPart>
-    <w:docPart>
-      <w:docPartPr>
-        <w:name w:val="6C5481EF314A4807AE054E3433F79759"/>
-        <w:category>
-          <w:name w:val="General"/>
-          <w:gallery w:val="placeholder"/>
-        </w:category>
-        <w:types>
-          <w:type w:val="bbPlcHdr"/>
-        </w:types>
-        <w:behaviors>
-          <w:behavior w:val="content"/>
-        </w:behaviors>
-        <w:guid w:val="{8E1120AF-EA9E-485D-BE7D-D4AA7C7571AB}"/>
-      </w:docPartPr>
-      <w:docPartBody>
-        <w:p>
-          <w:pPr>
-            <w:pStyle w:val="6C5481EF314A4807AE054E3433F797593"/>
-          </w:pPr>
-          <w:r>
-            <w:rPr>
-              <w:rStyle w:val="PlaceholderText"/>
-              <w:sz w:val="18"/>
-              <w:szCs w:val="18"/>
-            </w:rPr>
-            <w:t>Choose an item.</w:t>
-          </w:r>
-        </w:p>
-      </w:docPartBody>
-    </w:docPart>
-    <w:docPart>
-      <w:docPartPr>
-        <w:name w:val="44CDF546FDC54DB8950F50BF093D4B77"/>
-        <w:category>
-          <w:name w:val="General"/>
-          <w:gallery w:val="placeholder"/>
-        </w:category>
-        <w:types>
-          <w:type w:val="bbPlcHdr"/>
-        </w:types>
-        <w:behaviors>
-          <w:behavior w:val="content"/>
-        </w:behaviors>
-        <w:guid w:val="{9490F43C-C0AE-4245-A1C1-856F4DE99B67}"/>
-      </w:docPartPr>
-      <w:docPartBody>
-        <w:p>
-          <w:pPr>
-            <w:pStyle w:val="44CDF546FDC54DB8950F50BF093D4B77"/>
-          </w:pPr>
-          <w:r>
-            <w:rPr>
-              <w:rStyle w:val="PlaceholderText"/>
-              <w:rFonts w:ascii="Calibri" w:hAnsi="Calibri" w:cs="Calibri"/>
-              <w:b/>
-              <w:color w:val="8EAADB" w:themeColor="accent1" w:themeTint="99"/>
-              <w:sz w:val="18"/>
-              <w:szCs w:val="18"/>
-            </w:rPr>
-            <w:t>Click here to enter text.</w:t>
-          </w:r>
-        </w:p>
-      </w:docPartBody>
-    </w:docPart>
-    <w:docPart>
-      <w:docPartPr>
-        <w:name w:val="47237F3FDA4547F981E2CF62AE0C3A4B"/>
-        <w:category>
-          <w:name w:val="General"/>
-          <w:gallery w:val="placeholder"/>
-        </w:category>
-        <w:types>
-          <w:type w:val="bbPlcHdr"/>
-        </w:types>
-        <w:behaviors>
-          <w:behavior w:val="content"/>
-        </w:behaviors>
-        <w:guid w:val="{9A290DA7-C77D-4102-B184-A5DF0792595B}"/>
-      </w:docPartPr>
-      <w:docPartBody>
-        <w:p>
-          <w:pPr>
-            <w:pStyle w:val="47237F3FDA4547F981E2CF62AE0C3A4B"/>
-          </w:pPr>
-          <w:r>
-            <w:rPr>
-              <w:rStyle w:val="PlaceholderText"/>
-              <w:rFonts w:ascii="Calibri" w:hAnsi="Calibri" w:cs="Calibri"/>
-              <w:b/>
-              <w:color w:val="8EAADB" w:themeColor="accent1" w:themeTint="99"/>
-              <w:sz w:val="18"/>
-              <w:szCs w:val="18"/>
-            </w:rPr>
-            <w:t>Click here to enter text.</w:t>
-          </w:r>
-        </w:p>
-      </w:docPartBody>
-    </w:docPart>
-    <w:docPart>
-      <w:docPartPr>
-        <w:name w:val="6106DDCA3C474F7CB50BE0D0620AC804"/>
-        <w:category>
-          <w:name w:val="General"/>
-          <w:gallery w:val="placeholder"/>
-        </w:category>
-        <w:types>
-          <w:type w:val="bbPlcHdr"/>
-        </w:types>
-        <w:behaviors>
-          <w:behavior w:val="content"/>
-        </w:behaviors>
-        <w:guid w:val="{C9166B45-EEC9-400E-B01A-B655FE479B21}"/>
-      </w:docPartPr>
-      <w:docPartBody>
-        <w:p>
-          <w:pPr>
-            <w:pStyle w:val="6106DDCA3C474F7CB50BE0D0620AC804"/>
-          </w:pPr>
-          <w:r>
-            <w:rPr>
-              <w:rStyle w:val="PlaceholderText"/>
-              <w:rFonts w:ascii="Calibri" w:hAnsi="Calibri" w:cs="Calibri"/>
-              <w:b/>
-              <w:color w:val="8EAADB" w:themeColor="accent1" w:themeTint="99"/>
-              <w:sz w:val="18"/>
-              <w:szCs w:val="18"/>
-            </w:rPr>
-            <w:t>Click here to enter text.</w:t>
-          </w:r>
-        </w:p>
-      </w:docPartBody>
-    </w:docPart>
-    <w:docPart>
-      <w:docPartPr>
-        <w:name w:val="C7F2E4B2459544B2B5484D3B4DD9B96C"/>
-        <w:category>
-          <w:name w:val="General"/>
-          <w:gallery w:val="placeholder"/>
-        </w:category>
-        <w:types>
-          <w:type w:val="bbPlcHdr"/>
-        </w:types>
-        <w:behaviors>
-          <w:behavior w:val="content"/>
-        </w:behaviors>
-        <w:guid w:val="{0FC2B101-5028-406F-9260-DAE292C4FE78}"/>
-      </w:docPartPr>
-      <w:docPartBody>
-        <w:p>
-          <w:pPr>
-            <w:pStyle w:val="C7F2E4B2459544B2B5484D3B4DD9B96C3"/>
+            <w:pStyle w:val="FD7F0B9B746D4A51A32EC91FDC414BDF1"/>
           </w:pPr>
           <w:r>
             <w:rPr>
@@ -13683,7 +13717,7 @@
       <w:docPartBody>
         <w:p>
           <w:pPr>
-            <w:pStyle w:val="A1AA3363FCD246D98DB9F0BE739A53F93"/>
+            <w:pStyle w:val="A1AA3363FCD246D98DB9F0BE739A53F91"/>
           </w:pPr>
           <w:r>
             <w:rPr>
@@ -13717,7 +13751,7 @@
       <w:docPartBody>
         <w:p>
           <w:pPr>
-            <w:pStyle w:val="3A105F6F9C174434A43E1FE76912795B3"/>
+            <w:pStyle w:val="3A105F6F9C174434A43E1FE76912795B1"/>
           </w:pPr>
           <w:r>
             <w:rPr>
@@ -15634,7 +15668,7 @@
       <w:docPartBody>
         <w:p>
           <w:pPr>
-            <w:pStyle w:val="2B52647435D14BE880860249FCC7A3023"/>
+            <w:pStyle w:val="2B52647435D14BE880860249FCC7A3021"/>
           </w:pPr>
           <w:r>
             <w:rPr>
@@ -15663,7 +15697,7 @@
       <w:docPartBody>
         <w:p>
           <w:pPr>
-            <w:pStyle w:val="7CA5394ECC77466A9E39D5ABDD46C9CC3"/>
+            <w:pStyle w:val="7CA5394ECC77466A9E39D5ABDD46C9CC1"/>
           </w:pPr>
           <w:r>
             <w:rPr>
@@ -15692,7 +15726,7 @@
       <w:docPartBody>
         <w:p>
           <w:pPr>
-            <w:pStyle w:val="4A9CECF19FA64109BF003C66DB1F92853"/>
+            <w:pStyle w:val="4A9CECF19FA64109BF003C66DB1F92851"/>
           </w:pPr>
           <w:r>
             <w:rPr>
@@ -15721,7 +15755,7 @@
       <w:docPartBody>
         <w:p>
           <w:pPr>
-            <w:pStyle w:val="56D9A2659023424093BC18FA4620D72A3"/>
+            <w:pStyle w:val="56D9A2659023424093BC18FA4620D72A1"/>
           </w:pPr>
           <w:r>
             <w:rPr>
@@ -15750,7 +15784,7 @@
       <w:docPartBody>
         <w:p>
           <w:pPr>
-            <w:pStyle w:val="811692A38F1547589FB5084E122507373"/>
+            <w:pStyle w:val="811692A38F1547589FB5084E122507371"/>
           </w:pPr>
           <w:r>
             <w:rPr>
@@ -15779,7 +15813,7 @@
       <w:docPartBody>
         <w:p>
           <w:pPr>
-            <w:pStyle w:val="44BFB979BD4743E389C547DDAC822DBC3"/>
+            <w:pStyle w:val="44BFB979BD4743E389C547DDAC822DBC1"/>
           </w:pPr>
           <w:r>
             <w:rPr>
@@ -16247,6 +16281,176 @@
               <w:rStyle w:val="PlaceholderText"/>
             </w:rPr>
             <w:t>Click or tap here to enter text.</w:t>
+          </w:r>
+        </w:p>
+      </w:docPartBody>
+    </w:docPart>
+    <w:docPart>
+      <w:docPartPr>
+        <w:name w:val="2F8B547C16874685856A7EF3E138D1A3"/>
+        <w:category>
+          <w:name w:val="General"/>
+          <w:gallery w:val="placeholder"/>
+        </w:category>
+        <w:types>
+          <w:type w:val="bbPlcHdr"/>
+        </w:types>
+        <w:behaviors>
+          <w:behavior w:val="content"/>
+        </w:behaviors>
+        <w:guid w:val="{7FED039C-83CB-4FC1-BD09-0A020F8C1BB5}"/>
+      </w:docPartPr>
+      <w:docPartBody>
+        <w:p>
+          <w:pPr>
+            <w:pStyle w:val="2F8B547C16874685856A7EF3E138D1A3"/>
+          </w:pPr>
+          <w:r>
+            <w:rPr>
+              <w:rStyle w:val="PlaceholderText"/>
+              <w:rFonts w:ascii="Calibri" w:hAnsi="Calibri" w:cs="Calibri"/>
+              <w:b/>
+              <w:color w:val="8EAADB" w:themeColor="accent1" w:themeTint="99"/>
+              <w:sz w:val="18"/>
+              <w:szCs w:val="18"/>
+            </w:rPr>
+            <w:t>Click here to enter text.</w:t>
+          </w:r>
+        </w:p>
+      </w:docPartBody>
+    </w:docPart>
+    <w:docPart>
+      <w:docPartPr>
+        <w:name w:val="83ED33C0EF444EE4BDF191E361CCFC89"/>
+        <w:category>
+          <w:name w:val="General"/>
+          <w:gallery w:val="placeholder"/>
+        </w:category>
+        <w:types>
+          <w:type w:val="bbPlcHdr"/>
+        </w:types>
+        <w:behaviors>
+          <w:behavior w:val="content"/>
+        </w:behaviors>
+        <w:guid w:val="{0E0A0B68-9B0A-4034-840B-181C7E243F6B}"/>
+      </w:docPartPr>
+      <w:docPartBody>
+        <w:p>
+          <w:pPr>
+            <w:pStyle w:val="83ED33C0EF444EE4BDF191E361CCFC89"/>
+          </w:pPr>
+          <w:r>
+            <w:rPr>
+              <w:rStyle w:val="PlaceholderText"/>
+              <w:rFonts w:ascii="Calibri" w:hAnsi="Calibri" w:cs="Calibri"/>
+              <w:b/>
+              <w:color w:val="8EAADB" w:themeColor="accent1" w:themeTint="99"/>
+              <w:sz w:val="18"/>
+              <w:szCs w:val="18"/>
+            </w:rPr>
+            <w:t>Click here to enter text.</w:t>
+          </w:r>
+        </w:p>
+      </w:docPartBody>
+    </w:docPart>
+    <w:docPart>
+      <w:docPartPr>
+        <w:name w:val="BDD5D90690064436821C58FE314BADF8"/>
+        <w:category>
+          <w:name w:val="General"/>
+          <w:gallery w:val="placeholder"/>
+        </w:category>
+        <w:types>
+          <w:type w:val="bbPlcHdr"/>
+        </w:types>
+        <w:behaviors>
+          <w:behavior w:val="content"/>
+        </w:behaviors>
+        <w:guid w:val="{A9BC5F04-4A74-4B3C-8D9A-915B1C22317E}"/>
+      </w:docPartPr>
+      <w:docPartBody>
+        <w:p>
+          <w:pPr>
+            <w:pStyle w:val="BDD5D90690064436821C58FE314BADF8"/>
+          </w:pPr>
+          <w:r>
+            <w:rPr>
+              <w:rStyle w:val="PlaceholderText"/>
+              <w:rFonts w:ascii="Calibri" w:hAnsi="Calibri" w:cs="Calibri"/>
+              <w:b/>
+              <w:color w:val="8EAADB" w:themeColor="accent1" w:themeTint="99"/>
+              <w:sz w:val="18"/>
+              <w:szCs w:val="18"/>
+            </w:rPr>
+            <w:t>Click here to enter text.</w:t>
+          </w:r>
+        </w:p>
+      </w:docPartBody>
+    </w:docPart>
+    <w:docPart>
+      <w:docPartPr>
+        <w:name w:val="1663F3515689449C95CD0AFD3109B8C5"/>
+        <w:category>
+          <w:name w:val="General"/>
+          <w:gallery w:val="placeholder"/>
+        </w:category>
+        <w:types>
+          <w:type w:val="bbPlcHdr"/>
+        </w:types>
+        <w:behaviors>
+          <w:behavior w:val="content"/>
+        </w:behaviors>
+        <w:guid w:val="{03855E8D-2DAC-4B42-9BD9-8EA4DAB9B3C6}"/>
+      </w:docPartPr>
+      <w:docPartBody>
+        <w:p>
+          <w:pPr>
+            <w:pStyle w:val="1663F3515689449C95CD0AFD3109B8C5"/>
+          </w:pPr>
+          <w:r>
+            <w:rPr>
+              <w:rStyle w:val="PlaceholderText"/>
+              <w:rFonts w:ascii="Calibri" w:hAnsi="Calibri" w:cs="Calibri"/>
+              <w:b/>
+              <w:color w:val="8EAADB" w:themeColor="accent1" w:themeTint="99"/>
+              <w:sz w:val="18"/>
+              <w:szCs w:val="18"/>
+            </w:rPr>
+            <w:t>Click here to enter text.</w:t>
+          </w:r>
+        </w:p>
+      </w:docPartBody>
+    </w:docPart>
+    <w:docPart>
+      <w:docPartPr>
+        <w:name w:val="7710E1A3530A4B1C9DDEB055974C41D3"/>
+        <w:category>
+          <w:name w:val="General"/>
+          <w:gallery w:val="placeholder"/>
+        </w:category>
+        <w:types>
+          <w:type w:val="bbPlcHdr"/>
+        </w:types>
+        <w:behaviors>
+          <w:behavior w:val="content"/>
+        </w:behaviors>
+        <w:guid w:val="{B5BFEEBB-6476-4F19-A7DC-575F418C2260}"/>
+      </w:docPartPr>
+      <w:docPartBody>
+        <w:p>
+          <w:pPr>
+            <w:pStyle w:val="7710E1A3530A4B1C9DDEB055974C41D3"/>
+          </w:pPr>
+          <w:r>
+            <w:rPr>
+              <w:rStyle w:val="PlaceholderText"/>
+              <w:rFonts w:ascii="Calibri" w:hAnsi="Calibri" w:cs="Calibri"/>
+              <w:b/>
+              <w:color w:val="8EAADB" w:themeColor="accent1" w:themeTint="99"/>
+              <w:sz w:val="18"/>
+              <w:szCs w:val="18"/>
+            </w:rPr>
+            <w:t>Click here to enter text.</w:t>
           </w:r>
         </w:p>
       </w:docPartBody>
@@ -16388,6 +16592,8 @@
     <w:rsid w:val="009D035C"/>
     <w:rsid w:val="009D380B"/>
     <w:rsid w:val="00A160C1"/>
+    <w:rsid w:val="00A32583"/>
+    <w:rsid w:val="00A70B25"/>
     <w:rsid w:val="00A7171B"/>
     <w:rsid w:val="00AA7264"/>
     <w:rsid w:val="00AE4198"/>
@@ -16395,7 +16601,9 @@
     <w:rsid w:val="00B91BB3"/>
     <w:rsid w:val="00C61E95"/>
     <w:rsid w:val="00CA7584"/>
+    <w:rsid w:val="00CC45DB"/>
     <w:rsid w:val="00CF43A0"/>
+    <w:rsid w:val="00D761CD"/>
     <w:rsid w:val="00DE3B2A"/>
     <w:rsid w:val="00E034C5"/>
     <w:rsid w:val="00E05A27"/>
@@ -16857,122 +17065,9 @@
     <w:basedOn w:val="DefaultParagraphFont"/>
     <w:uiPriority w:val="99"/>
     <w:semiHidden/>
-    <w:rsid w:val="007B5DFE"/>
+    <w:rsid w:val="00CC45DB"/>
     <w:rPr>
       <w:color w:val="808080"/>
-    </w:rPr>
-  </w:style>
-  <w:style w:type="paragraph" w:customStyle="1" w:styleId="D0B5F69493394D88905A8B4D9639AB9E">
-    <w:name w:val="D0B5F69493394D88905A8B4D9639AB9E"/>
-    <w:rsid w:val="00AE4198"/>
-    <w:rPr>
-      <w:lang w:val="en-GB" w:eastAsia="en-GB"/>
-    </w:rPr>
-  </w:style>
-  <w:style w:type="paragraph" w:customStyle="1" w:styleId="7F03648DCCBA44DC981D7DFC77B13662">
-    <w:name w:val="7F03648DCCBA44DC981D7DFC77B13662"/>
-    <w:rsid w:val="00AE4198"/>
-    <w:rPr>
-      <w:lang w:val="en-GB" w:eastAsia="en-GB"/>
-    </w:rPr>
-  </w:style>
-  <w:style w:type="paragraph" w:customStyle="1" w:styleId="44CDF546FDC54DB8950F50BF093D4B77">
-    <w:name w:val="44CDF546FDC54DB8950F50BF093D4B77"/>
-    <w:rsid w:val="00AE4198"/>
-    <w:rPr>
-      <w:lang w:val="en-GB" w:eastAsia="en-GB"/>
-    </w:rPr>
-  </w:style>
-  <w:style w:type="paragraph" w:customStyle="1" w:styleId="47237F3FDA4547F981E2CF62AE0C3A4B">
-    <w:name w:val="47237F3FDA4547F981E2CF62AE0C3A4B"/>
-    <w:rsid w:val="00AE4198"/>
-    <w:rPr>
-      <w:lang w:val="en-GB" w:eastAsia="en-GB"/>
-    </w:rPr>
-  </w:style>
-  <w:style w:type="paragraph" w:customStyle="1" w:styleId="6106DDCA3C474F7CB50BE0D0620AC804">
-    <w:name w:val="6106DDCA3C474F7CB50BE0D0620AC804"/>
-    <w:rsid w:val="00AE4198"/>
-    <w:rPr>
-      <w:lang w:val="en-GB" w:eastAsia="en-GB"/>
-    </w:rPr>
-  </w:style>
-  <w:style w:type="paragraph" w:customStyle="1" w:styleId="2B52647435D14BE880860249FCC7A3023">
-    <w:name w:val="2B52647435D14BE880860249FCC7A3023"/>
-    <w:rsid w:val="004242F6"/>
-    <w:pPr>
-      <w:widowControl w:val="0"/>
-      <w:autoSpaceDE w:val="0"/>
-      <w:autoSpaceDN w:val="0"/>
-      <w:spacing w:after="0" w:line="240" w:lineRule="auto"/>
-    </w:pPr>
-    <w:rPr>
-      <w:rFonts w:ascii="Carlito" w:eastAsia="Carlito" w:hAnsi="Carlito" w:cs="Carlito"/>
-    </w:rPr>
-  </w:style>
-  <w:style w:type="paragraph" w:customStyle="1" w:styleId="7CA5394ECC77466A9E39D5ABDD46C9CC3">
-    <w:name w:val="7CA5394ECC77466A9E39D5ABDD46C9CC3"/>
-    <w:rsid w:val="004242F6"/>
-    <w:pPr>
-      <w:widowControl w:val="0"/>
-      <w:autoSpaceDE w:val="0"/>
-      <w:autoSpaceDN w:val="0"/>
-      <w:spacing w:after="0" w:line="240" w:lineRule="auto"/>
-    </w:pPr>
-    <w:rPr>
-      <w:rFonts w:ascii="Carlito" w:eastAsia="Carlito" w:hAnsi="Carlito" w:cs="Carlito"/>
-    </w:rPr>
-  </w:style>
-  <w:style w:type="paragraph" w:customStyle="1" w:styleId="4A9CECF19FA64109BF003C66DB1F92853">
-    <w:name w:val="4A9CECF19FA64109BF003C66DB1F92853"/>
-    <w:rsid w:val="004242F6"/>
-    <w:pPr>
-      <w:widowControl w:val="0"/>
-      <w:autoSpaceDE w:val="0"/>
-      <w:autoSpaceDN w:val="0"/>
-      <w:spacing w:after="0" w:line="240" w:lineRule="auto"/>
-    </w:pPr>
-    <w:rPr>
-      <w:rFonts w:ascii="Carlito" w:eastAsia="Carlito" w:hAnsi="Carlito" w:cs="Carlito"/>
-    </w:rPr>
-  </w:style>
-  <w:style w:type="paragraph" w:customStyle="1" w:styleId="56D9A2659023424093BC18FA4620D72A3">
-    <w:name w:val="56D9A2659023424093BC18FA4620D72A3"/>
-    <w:rsid w:val="004242F6"/>
-    <w:pPr>
-      <w:widowControl w:val="0"/>
-      <w:autoSpaceDE w:val="0"/>
-      <w:autoSpaceDN w:val="0"/>
-      <w:spacing w:after="0" w:line="240" w:lineRule="auto"/>
-    </w:pPr>
-    <w:rPr>
-      <w:rFonts w:ascii="Carlito" w:eastAsia="Carlito" w:hAnsi="Carlito" w:cs="Carlito"/>
-    </w:rPr>
-  </w:style>
-  <w:style w:type="paragraph" w:customStyle="1" w:styleId="811692A38F1547589FB5084E122507373">
-    <w:name w:val="811692A38F1547589FB5084E122507373"/>
-    <w:rsid w:val="004242F6"/>
-    <w:pPr>
-      <w:widowControl w:val="0"/>
-      <w:autoSpaceDE w:val="0"/>
-      <w:autoSpaceDN w:val="0"/>
-      <w:spacing w:after="0" w:line="240" w:lineRule="auto"/>
-    </w:pPr>
-    <w:rPr>
-      <w:rFonts w:ascii="Carlito" w:eastAsia="Carlito" w:hAnsi="Carlito" w:cs="Carlito"/>
-    </w:rPr>
-  </w:style>
-  <w:style w:type="paragraph" w:customStyle="1" w:styleId="44BFB979BD4743E389C547DDAC822DBC3">
-    <w:name w:val="44BFB979BD4743E389C547DDAC822DBC3"/>
-    <w:rsid w:val="004242F6"/>
-    <w:pPr>
-      <w:widowControl w:val="0"/>
-      <w:autoSpaceDE w:val="0"/>
-      <w:autoSpaceDN w:val="0"/>
-      <w:spacing w:after="0" w:line="240" w:lineRule="auto"/>
-    </w:pPr>
-    <w:rPr>
-      <w:rFonts w:ascii="Carlito" w:eastAsia="Carlito" w:hAnsi="Carlito" w:cs="Carlito"/>
     </w:rPr>
   </w:style>
   <w:style w:type="paragraph" w:customStyle="1" w:styleId="53002AD0F4C640BDB6EB03C9B6658F003">
@@ -17103,266 +17198,6 @@
     </w:pPr>
     <w:rPr>
       <w:rFonts w:ascii="Carlito" w:eastAsia="Carlito" w:hAnsi="Carlito" w:cs="Carlito"/>
-    </w:rPr>
-  </w:style>
-  <w:style w:type="paragraph" w:customStyle="1" w:styleId="A1AA3363FCD246D98DB9F0BE739A53F93">
-    <w:name w:val="A1AA3363FCD246D98DB9F0BE739A53F93"/>
-    <w:rsid w:val="004242F6"/>
-    <w:pPr>
-      <w:spacing w:after="0" w:line="240" w:lineRule="auto"/>
-    </w:pPr>
-    <w:rPr>
-      <w:rFonts w:ascii="Arial" w:eastAsia="Times New Roman" w:hAnsi="Arial" w:cs="Times New Roman"/>
-      <w:sz w:val="24"/>
-      <w:szCs w:val="24"/>
-      <w:lang w:eastAsia="da-DK"/>
-    </w:rPr>
-  </w:style>
-  <w:style w:type="paragraph" w:customStyle="1" w:styleId="CF1A1015CB3840CB9BD752E7BD8808C63">
-    <w:name w:val="CF1A1015CB3840CB9BD752E7BD8808C63"/>
-    <w:rsid w:val="004242F6"/>
-    <w:pPr>
-      <w:spacing w:after="0" w:line="240" w:lineRule="auto"/>
-    </w:pPr>
-    <w:rPr>
-      <w:rFonts w:ascii="Arial" w:eastAsia="Times New Roman" w:hAnsi="Arial" w:cs="Times New Roman"/>
-      <w:sz w:val="24"/>
-      <w:szCs w:val="24"/>
-      <w:lang w:eastAsia="da-DK"/>
-    </w:rPr>
-  </w:style>
-  <w:style w:type="paragraph" w:customStyle="1" w:styleId="3804010239594C7893974CB7700715253">
-    <w:name w:val="3804010239594C7893974CB7700715253"/>
-    <w:rsid w:val="004242F6"/>
-    <w:pPr>
-      <w:spacing w:after="0" w:line="240" w:lineRule="auto"/>
-    </w:pPr>
-    <w:rPr>
-      <w:rFonts w:ascii="Arial" w:eastAsia="Times New Roman" w:hAnsi="Arial" w:cs="Times New Roman"/>
-      <w:sz w:val="24"/>
-      <w:szCs w:val="24"/>
-      <w:lang w:eastAsia="da-DK"/>
-    </w:rPr>
-  </w:style>
-  <w:style w:type="paragraph" w:customStyle="1" w:styleId="231E629421D1429E886CA4A5680C76ED3">
-    <w:name w:val="231E629421D1429E886CA4A5680C76ED3"/>
-    <w:rsid w:val="004242F6"/>
-    <w:pPr>
-      <w:spacing w:after="0" w:line="240" w:lineRule="auto"/>
-    </w:pPr>
-    <w:rPr>
-      <w:rFonts w:ascii="Arial" w:eastAsia="Times New Roman" w:hAnsi="Arial" w:cs="Times New Roman"/>
-      <w:sz w:val="24"/>
-      <w:szCs w:val="24"/>
-      <w:lang w:eastAsia="da-DK"/>
-    </w:rPr>
-  </w:style>
-  <w:style w:type="paragraph" w:customStyle="1" w:styleId="4B27E05F0B2A4980869E9752DC0FA25F3">
-    <w:name w:val="4B27E05F0B2A4980869E9752DC0FA25F3"/>
-    <w:rsid w:val="004242F6"/>
-    <w:pPr>
-      <w:spacing w:after="0" w:line="240" w:lineRule="auto"/>
-    </w:pPr>
-    <w:rPr>
-      <w:rFonts w:ascii="Arial" w:eastAsia="Times New Roman" w:hAnsi="Arial" w:cs="Times New Roman"/>
-      <w:sz w:val="24"/>
-      <w:szCs w:val="24"/>
-      <w:lang w:eastAsia="da-DK"/>
-    </w:rPr>
-  </w:style>
-  <w:style w:type="paragraph" w:customStyle="1" w:styleId="225ACA9A64A2407F9580234B3CB9631D3">
-    <w:name w:val="225ACA9A64A2407F9580234B3CB9631D3"/>
-    <w:rsid w:val="004242F6"/>
-    <w:pPr>
-      <w:spacing w:after="0" w:line="240" w:lineRule="auto"/>
-    </w:pPr>
-    <w:rPr>
-      <w:rFonts w:ascii="Arial" w:eastAsia="Times New Roman" w:hAnsi="Arial" w:cs="Times New Roman"/>
-      <w:sz w:val="24"/>
-      <w:szCs w:val="24"/>
-      <w:lang w:eastAsia="da-DK"/>
-    </w:rPr>
-  </w:style>
-  <w:style w:type="paragraph" w:customStyle="1" w:styleId="E1550ABEEC3E499B832103B9101DC91C3">
-    <w:name w:val="E1550ABEEC3E499B832103B9101DC91C3"/>
-    <w:rsid w:val="004242F6"/>
-    <w:pPr>
-      <w:spacing w:after="0" w:line="240" w:lineRule="auto"/>
-    </w:pPr>
-    <w:rPr>
-      <w:rFonts w:ascii="Arial" w:eastAsia="Times New Roman" w:hAnsi="Arial" w:cs="Times New Roman"/>
-      <w:sz w:val="24"/>
-      <w:szCs w:val="24"/>
-      <w:lang w:eastAsia="da-DK"/>
-    </w:rPr>
-  </w:style>
-  <w:style w:type="paragraph" w:customStyle="1" w:styleId="D7B3F692897C405B90F4A985ACEECD923">
-    <w:name w:val="D7B3F692897C405B90F4A985ACEECD923"/>
-    <w:rsid w:val="004242F6"/>
-    <w:pPr>
-      <w:spacing w:after="0" w:line="240" w:lineRule="auto"/>
-    </w:pPr>
-    <w:rPr>
-      <w:rFonts w:ascii="Arial" w:eastAsia="Times New Roman" w:hAnsi="Arial" w:cs="Times New Roman"/>
-      <w:sz w:val="24"/>
-      <w:szCs w:val="24"/>
-      <w:lang w:eastAsia="da-DK"/>
-    </w:rPr>
-  </w:style>
-  <w:style w:type="paragraph" w:customStyle="1" w:styleId="BBD3BF87BC1D447CBE08AFCB0BA4A87E3">
-    <w:name w:val="BBD3BF87BC1D447CBE08AFCB0BA4A87E3"/>
-    <w:rsid w:val="004242F6"/>
-    <w:pPr>
-      <w:spacing w:after="0" w:line="240" w:lineRule="auto"/>
-    </w:pPr>
-    <w:rPr>
-      <w:rFonts w:ascii="Arial" w:eastAsia="Times New Roman" w:hAnsi="Arial" w:cs="Times New Roman"/>
-      <w:sz w:val="24"/>
-      <w:szCs w:val="24"/>
-      <w:lang w:eastAsia="da-DK"/>
-    </w:rPr>
-  </w:style>
-  <w:style w:type="paragraph" w:customStyle="1" w:styleId="74613EE3DB7143A2AE9FE0E09D0AFFD33">
-    <w:name w:val="74613EE3DB7143A2AE9FE0E09D0AFFD33"/>
-    <w:rsid w:val="004242F6"/>
-    <w:pPr>
-      <w:spacing w:after="0" w:line="240" w:lineRule="auto"/>
-    </w:pPr>
-    <w:rPr>
-      <w:rFonts w:ascii="Arial" w:eastAsia="Times New Roman" w:hAnsi="Arial" w:cs="Times New Roman"/>
-      <w:sz w:val="24"/>
-      <w:szCs w:val="24"/>
-      <w:lang w:eastAsia="da-DK"/>
-    </w:rPr>
-  </w:style>
-  <w:style w:type="paragraph" w:customStyle="1" w:styleId="80F4F76015CA4B51BF18547B9AEEDAFF3">
-    <w:name w:val="80F4F76015CA4B51BF18547B9AEEDAFF3"/>
-    <w:rsid w:val="004242F6"/>
-    <w:pPr>
-      <w:spacing w:after="0" w:line="240" w:lineRule="auto"/>
-    </w:pPr>
-    <w:rPr>
-      <w:rFonts w:ascii="Arial" w:eastAsia="Times New Roman" w:hAnsi="Arial" w:cs="Times New Roman"/>
-      <w:sz w:val="24"/>
-      <w:szCs w:val="24"/>
-      <w:lang w:eastAsia="da-DK"/>
-    </w:rPr>
-  </w:style>
-  <w:style w:type="paragraph" w:customStyle="1" w:styleId="EBAB7F0D51854B5FAD980659A9540C583">
-    <w:name w:val="EBAB7F0D51854B5FAD980659A9540C583"/>
-    <w:rsid w:val="004242F6"/>
-    <w:pPr>
-      <w:spacing w:after="0" w:line="240" w:lineRule="auto"/>
-    </w:pPr>
-    <w:rPr>
-      <w:rFonts w:ascii="Arial" w:eastAsia="Times New Roman" w:hAnsi="Arial" w:cs="Times New Roman"/>
-      <w:sz w:val="24"/>
-      <w:szCs w:val="24"/>
-      <w:lang w:eastAsia="da-DK"/>
-    </w:rPr>
-  </w:style>
-  <w:style w:type="paragraph" w:customStyle="1" w:styleId="DADE032BC8674A2CB3714F8AAADF2C963">
-    <w:name w:val="DADE032BC8674A2CB3714F8AAADF2C963"/>
-    <w:rsid w:val="004242F6"/>
-    <w:pPr>
-      <w:spacing w:after="0" w:line="240" w:lineRule="auto"/>
-    </w:pPr>
-    <w:rPr>
-      <w:rFonts w:ascii="Arial" w:eastAsia="Times New Roman" w:hAnsi="Arial" w:cs="Times New Roman"/>
-      <w:sz w:val="24"/>
-      <w:szCs w:val="24"/>
-      <w:lang w:eastAsia="da-DK"/>
-    </w:rPr>
-  </w:style>
-  <w:style w:type="paragraph" w:customStyle="1" w:styleId="FECAE2B7F60C4A2DAF44671D68D26DBD3">
-    <w:name w:val="FECAE2B7F60C4A2DAF44671D68D26DBD3"/>
-    <w:rsid w:val="004242F6"/>
-    <w:pPr>
-      <w:spacing w:after="0" w:line="240" w:lineRule="auto"/>
-    </w:pPr>
-    <w:rPr>
-      <w:rFonts w:ascii="Arial" w:eastAsia="Times New Roman" w:hAnsi="Arial" w:cs="Times New Roman"/>
-      <w:sz w:val="24"/>
-      <w:szCs w:val="24"/>
-      <w:lang w:eastAsia="da-DK"/>
-    </w:rPr>
-  </w:style>
-  <w:style w:type="paragraph" w:customStyle="1" w:styleId="6C5481EF314A4807AE054E3433F797593">
-    <w:name w:val="6C5481EF314A4807AE054E3433F797593"/>
-    <w:rsid w:val="004242F6"/>
-    <w:pPr>
-      <w:spacing w:after="0" w:line="240" w:lineRule="auto"/>
-    </w:pPr>
-    <w:rPr>
-      <w:rFonts w:ascii="Arial" w:eastAsia="Times New Roman" w:hAnsi="Arial" w:cs="Times New Roman"/>
-      <w:sz w:val="24"/>
-      <w:szCs w:val="24"/>
-      <w:lang w:eastAsia="da-DK"/>
-    </w:rPr>
-  </w:style>
-  <w:style w:type="paragraph" w:customStyle="1" w:styleId="C7F2E4B2459544B2B5484D3B4DD9B96C3">
-    <w:name w:val="C7F2E4B2459544B2B5484D3B4DD9B96C3"/>
-    <w:rsid w:val="004242F6"/>
-    <w:pPr>
-      <w:spacing w:after="0" w:line="240" w:lineRule="auto"/>
-    </w:pPr>
-    <w:rPr>
-      <w:rFonts w:ascii="Arial" w:eastAsia="Times New Roman" w:hAnsi="Arial" w:cs="Times New Roman"/>
-      <w:sz w:val="24"/>
-      <w:szCs w:val="24"/>
-      <w:lang w:eastAsia="da-DK"/>
-    </w:rPr>
-  </w:style>
-  <w:style w:type="paragraph" w:customStyle="1" w:styleId="2254E73066B04B60AC8A99AEFE2AABB23">
-    <w:name w:val="2254E73066B04B60AC8A99AEFE2AABB23"/>
-    <w:rsid w:val="004242F6"/>
-    <w:pPr>
-      <w:spacing w:after="0" w:line="240" w:lineRule="auto"/>
-    </w:pPr>
-    <w:rPr>
-      <w:rFonts w:ascii="Arial" w:eastAsia="Times New Roman" w:hAnsi="Arial" w:cs="Times New Roman"/>
-      <w:sz w:val="24"/>
-      <w:szCs w:val="24"/>
-      <w:lang w:eastAsia="da-DK"/>
-    </w:rPr>
-  </w:style>
-  <w:style w:type="paragraph" w:customStyle="1" w:styleId="55FF8BE7774B43A395FBCE68836F95533">
-    <w:name w:val="55FF8BE7774B43A395FBCE68836F95533"/>
-    <w:rsid w:val="004242F6"/>
-    <w:pPr>
-      <w:spacing w:after="0" w:line="240" w:lineRule="auto"/>
-    </w:pPr>
-    <w:rPr>
-      <w:rFonts w:ascii="Arial" w:eastAsia="Times New Roman" w:hAnsi="Arial" w:cs="Times New Roman"/>
-      <w:sz w:val="24"/>
-      <w:szCs w:val="24"/>
-      <w:lang w:eastAsia="da-DK"/>
-    </w:rPr>
-  </w:style>
-  <w:style w:type="paragraph" w:customStyle="1" w:styleId="5DF5DFA52A984086BDC6AC6A481ACD2A3">
-    <w:name w:val="5DF5DFA52A984086BDC6AC6A481ACD2A3"/>
-    <w:rsid w:val="004242F6"/>
-    <w:pPr>
-      <w:spacing w:after="0" w:line="240" w:lineRule="auto"/>
-    </w:pPr>
-    <w:rPr>
-      <w:rFonts w:ascii="Arial" w:eastAsia="Times New Roman" w:hAnsi="Arial" w:cs="Times New Roman"/>
-      <w:sz w:val="24"/>
-      <w:szCs w:val="24"/>
-      <w:lang w:eastAsia="da-DK"/>
-    </w:rPr>
-  </w:style>
-  <w:style w:type="paragraph" w:customStyle="1" w:styleId="FD7F0B9B746D4A51A32EC91FDC414BDF3">
-    <w:name w:val="FD7F0B9B746D4A51A32EC91FDC414BDF3"/>
-    <w:rsid w:val="004242F6"/>
-    <w:pPr>
-      <w:spacing w:after="0" w:line="240" w:lineRule="auto"/>
-    </w:pPr>
-    <w:rPr>
-      <w:rFonts w:ascii="Arial" w:eastAsia="Times New Roman" w:hAnsi="Arial" w:cs="Times New Roman"/>
-      <w:sz w:val="24"/>
-      <w:szCs w:val="24"/>
-      <w:lang w:eastAsia="da-DK"/>
     </w:rPr>
   </w:style>
   <w:style w:type="paragraph" w:customStyle="1" w:styleId="286E7DB018E446B79EF1E76A7747D4293">
@@ -18184,19 +18019,6 @@
       <w:lang w:eastAsia="da-DK"/>
     </w:rPr>
   </w:style>
-  <w:style w:type="paragraph" w:customStyle="1" w:styleId="3A105F6F9C174434A43E1FE76912795B3">
-    <w:name w:val="3A105F6F9C174434A43E1FE76912795B3"/>
-    <w:rsid w:val="004242F6"/>
-    <w:pPr>
-      <w:spacing w:after="0" w:line="240" w:lineRule="auto"/>
-    </w:pPr>
-    <w:rPr>
-      <w:rFonts w:ascii="Arial" w:eastAsia="Times New Roman" w:hAnsi="Arial" w:cs="Times New Roman"/>
-      <w:sz w:val="24"/>
-      <w:szCs w:val="24"/>
-      <w:lang w:eastAsia="da-DK"/>
-    </w:rPr>
-  </w:style>
   <w:style w:type="paragraph" w:customStyle="1" w:styleId="1207A6B19BEB42E7AB707AE0F3FAC61C3">
     <w:name w:val="1207A6B19BEB42E7AB707AE0F3FAC61C3"/>
     <w:rsid w:val="004242F6"/>
@@ -18275,9 +18097,94 @@
       <w:lang w:eastAsia="da-DK"/>
     </w:rPr>
   </w:style>
-  <w:style w:type="paragraph" w:customStyle="1" w:styleId="8D7DC26959624F8897505657F30B088D3">
-    <w:name w:val="8D7DC26959624F8897505657F30B088D3"/>
-    <w:rsid w:val="004242F6"/>
+  <w:style w:type="paragraph" w:customStyle="1" w:styleId="4CCD93E183F6407F9AF8EBDFCA43499A">
+    <w:name w:val="4CCD93E183F6407F9AF8EBDFCA43499A"/>
+    <w:rsid w:val="007B5DFE"/>
+    <w:rPr>
+      <w:lang w:val="en-IN" w:eastAsia="en-IN"/>
+    </w:rPr>
+  </w:style>
+  <w:style w:type="paragraph" w:customStyle="1" w:styleId="2B52647435D14BE880860249FCC7A3021">
+    <w:name w:val="2B52647435D14BE880860249FCC7A3021"/>
+    <w:rsid w:val="00D761CD"/>
+    <w:pPr>
+      <w:widowControl w:val="0"/>
+      <w:autoSpaceDE w:val="0"/>
+      <w:autoSpaceDN w:val="0"/>
+      <w:spacing w:after="0" w:line="240" w:lineRule="auto"/>
+    </w:pPr>
+    <w:rPr>
+      <w:rFonts w:ascii="Carlito" w:eastAsia="Carlito" w:hAnsi="Carlito" w:cs="Carlito"/>
+    </w:rPr>
+  </w:style>
+  <w:style w:type="paragraph" w:customStyle="1" w:styleId="7CA5394ECC77466A9E39D5ABDD46C9CC1">
+    <w:name w:val="7CA5394ECC77466A9E39D5ABDD46C9CC1"/>
+    <w:rsid w:val="00D761CD"/>
+    <w:pPr>
+      <w:widowControl w:val="0"/>
+      <w:autoSpaceDE w:val="0"/>
+      <w:autoSpaceDN w:val="0"/>
+      <w:spacing w:after="0" w:line="240" w:lineRule="auto"/>
+    </w:pPr>
+    <w:rPr>
+      <w:rFonts w:ascii="Carlito" w:eastAsia="Carlito" w:hAnsi="Carlito" w:cs="Carlito"/>
+    </w:rPr>
+  </w:style>
+  <w:style w:type="paragraph" w:customStyle="1" w:styleId="4A9CECF19FA64109BF003C66DB1F92851">
+    <w:name w:val="4A9CECF19FA64109BF003C66DB1F92851"/>
+    <w:rsid w:val="00D761CD"/>
+    <w:pPr>
+      <w:widowControl w:val="0"/>
+      <w:autoSpaceDE w:val="0"/>
+      <w:autoSpaceDN w:val="0"/>
+      <w:spacing w:after="0" w:line="240" w:lineRule="auto"/>
+    </w:pPr>
+    <w:rPr>
+      <w:rFonts w:ascii="Carlito" w:eastAsia="Carlito" w:hAnsi="Carlito" w:cs="Carlito"/>
+    </w:rPr>
+  </w:style>
+  <w:style w:type="paragraph" w:customStyle="1" w:styleId="56D9A2659023424093BC18FA4620D72A1">
+    <w:name w:val="56D9A2659023424093BC18FA4620D72A1"/>
+    <w:rsid w:val="00D761CD"/>
+    <w:pPr>
+      <w:widowControl w:val="0"/>
+      <w:autoSpaceDE w:val="0"/>
+      <w:autoSpaceDN w:val="0"/>
+      <w:spacing w:after="0" w:line="240" w:lineRule="auto"/>
+    </w:pPr>
+    <w:rPr>
+      <w:rFonts w:ascii="Carlito" w:eastAsia="Carlito" w:hAnsi="Carlito" w:cs="Carlito"/>
+    </w:rPr>
+  </w:style>
+  <w:style w:type="paragraph" w:customStyle="1" w:styleId="811692A38F1547589FB5084E122507371">
+    <w:name w:val="811692A38F1547589FB5084E122507371"/>
+    <w:rsid w:val="00D761CD"/>
+    <w:pPr>
+      <w:widowControl w:val="0"/>
+      <w:autoSpaceDE w:val="0"/>
+      <w:autoSpaceDN w:val="0"/>
+      <w:spacing w:after="0" w:line="240" w:lineRule="auto"/>
+    </w:pPr>
+    <w:rPr>
+      <w:rFonts w:ascii="Carlito" w:eastAsia="Carlito" w:hAnsi="Carlito" w:cs="Carlito"/>
+    </w:rPr>
+  </w:style>
+  <w:style w:type="paragraph" w:customStyle="1" w:styleId="44BFB979BD4743E389C547DDAC822DBC1">
+    <w:name w:val="44BFB979BD4743E389C547DDAC822DBC1"/>
+    <w:rsid w:val="00D761CD"/>
+    <w:pPr>
+      <w:widowControl w:val="0"/>
+      <w:autoSpaceDE w:val="0"/>
+      <w:autoSpaceDN w:val="0"/>
+      <w:spacing w:after="0" w:line="240" w:lineRule="auto"/>
+    </w:pPr>
+    <w:rPr>
+      <w:rFonts w:ascii="Carlito" w:eastAsia="Carlito" w:hAnsi="Carlito" w:cs="Carlito"/>
+    </w:rPr>
+  </w:style>
+  <w:style w:type="paragraph" w:customStyle="1" w:styleId="A1AA3363FCD246D98DB9F0BE739A53F91">
+    <w:name w:val="A1AA3363FCD246D98DB9F0BE739A53F91"/>
+    <w:rsid w:val="00D761CD"/>
     <w:pPr>
       <w:spacing w:after="0" w:line="240" w:lineRule="auto"/>
     </w:pPr>
@@ -18288,9 +18195,271 @@
       <w:lang w:eastAsia="da-DK"/>
     </w:rPr>
   </w:style>
-  <w:style w:type="paragraph" w:customStyle="1" w:styleId="4CCD93E183F6407F9AF8EBDFCA43499A">
-    <w:name w:val="4CCD93E183F6407F9AF8EBDFCA43499A"/>
-    <w:rsid w:val="007B5DFE"/>
+  <w:style w:type="paragraph" w:customStyle="1" w:styleId="CF1A1015CB3840CB9BD752E7BD8808C61">
+    <w:name w:val="CF1A1015CB3840CB9BD752E7BD8808C61"/>
+    <w:rsid w:val="00D761CD"/>
+    <w:pPr>
+      <w:spacing w:after="0" w:line="240" w:lineRule="auto"/>
+    </w:pPr>
+    <w:rPr>
+      <w:rFonts w:ascii="Arial" w:eastAsia="Times New Roman" w:hAnsi="Arial" w:cs="Times New Roman"/>
+      <w:sz w:val="24"/>
+      <w:szCs w:val="24"/>
+      <w:lang w:eastAsia="da-DK"/>
+    </w:rPr>
+  </w:style>
+  <w:style w:type="paragraph" w:customStyle="1" w:styleId="3804010239594C7893974CB7700715251">
+    <w:name w:val="3804010239594C7893974CB7700715251"/>
+    <w:rsid w:val="00D761CD"/>
+    <w:pPr>
+      <w:spacing w:after="0" w:line="240" w:lineRule="auto"/>
+    </w:pPr>
+    <w:rPr>
+      <w:rFonts w:ascii="Arial" w:eastAsia="Times New Roman" w:hAnsi="Arial" w:cs="Times New Roman"/>
+      <w:sz w:val="24"/>
+      <w:szCs w:val="24"/>
+      <w:lang w:eastAsia="da-DK"/>
+    </w:rPr>
+  </w:style>
+  <w:style w:type="paragraph" w:customStyle="1" w:styleId="231E629421D1429E886CA4A5680C76ED1">
+    <w:name w:val="231E629421D1429E886CA4A5680C76ED1"/>
+    <w:rsid w:val="00D761CD"/>
+    <w:pPr>
+      <w:spacing w:after="0" w:line="240" w:lineRule="auto"/>
+    </w:pPr>
+    <w:rPr>
+      <w:rFonts w:ascii="Arial" w:eastAsia="Times New Roman" w:hAnsi="Arial" w:cs="Times New Roman"/>
+      <w:sz w:val="24"/>
+      <w:szCs w:val="24"/>
+      <w:lang w:eastAsia="da-DK"/>
+    </w:rPr>
+  </w:style>
+  <w:style w:type="paragraph" w:customStyle="1" w:styleId="4B27E05F0B2A4980869E9752DC0FA25F1">
+    <w:name w:val="4B27E05F0B2A4980869E9752DC0FA25F1"/>
+    <w:rsid w:val="00D761CD"/>
+    <w:pPr>
+      <w:spacing w:after="0" w:line="240" w:lineRule="auto"/>
+    </w:pPr>
+    <w:rPr>
+      <w:rFonts w:ascii="Arial" w:eastAsia="Times New Roman" w:hAnsi="Arial" w:cs="Times New Roman"/>
+      <w:sz w:val="24"/>
+      <w:szCs w:val="24"/>
+      <w:lang w:eastAsia="da-DK"/>
+    </w:rPr>
+  </w:style>
+  <w:style w:type="paragraph" w:customStyle="1" w:styleId="225ACA9A64A2407F9580234B3CB9631D1">
+    <w:name w:val="225ACA9A64A2407F9580234B3CB9631D1"/>
+    <w:rsid w:val="00D761CD"/>
+    <w:pPr>
+      <w:spacing w:after="0" w:line="240" w:lineRule="auto"/>
+    </w:pPr>
+    <w:rPr>
+      <w:rFonts w:ascii="Arial" w:eastAsia="Times New Roman" w:hAnsi="Arial" w:cs="Times New Roman"/>
+      <w:sz w:val="24"/>
+      <w:szCs w:val="24"/>
+      <w:lang w:eastAsia="da-DK"/>
+    </w:rPr>
+  </w:style>
+  <w:style w:type="paragraph" w:customStyle="1" w:styleId="E1550ABEEC3E499B832103B9101DC91C1">
+    <w:name w:val="E1550ABEEC3E499B832103B9101DC91C1"/>
+    <w:rsid w:val="00D761CD"/>
+    <w:pPr>
+      <w:spacing w:after="0" w:line="240" w:lineRule="auto"/>
+    </w:pPr>
+    <w:rPr>
+      <w:rFonts w:ascii="Arial" w:eastAsia="Times New Roman" w:hAnsi="Arial" w:cs="Times New Roman"/>
+      <w:sz w:val="24"/>
+      <w:szCs w:val="24"/>
+      <w:lang w:eastAsia="da-DK"/>
+    </w:rPr>
+  </w:style>
+  <w:style w:type="paragraph" w:customStyle="1" w:styleId="D7B3F692897C405B90F4A985ACEECD921">
+    <w:name w:val="D7B3F692897C405B90F4A985ACEECD921"/>
+    <w:rsid w:val="00D761CD"/>
+    <w:pPr>
+      <w:spacing w:after="0" w:line="240" w:lineRule="auto"/>
+    </w:pPr>
+    <w:rPr>
+      <w:rFonts w:ascii="Arial" w:eastAsia="Times New Roman" w:hAnsi="Arial" w:cs="Times New Roman"/>
+      <w:sz w:val="24"/>
+      <w:szCs w:val="24"/>
+      <w:lang w:eastAsia="da-DK"/>
+    </w:rPr>
+  </w:style>
+  <w:style w:type="paragraph" w:customStyle="1" w:styleId="BBD3BF87BC1D447CBE08AFCB0BA4A87E1">
+    <w:name w:val="BBD3BF87BC1D447CBE08AFCB0BA4A87E1"/>
+    <w:rsid w:val="00D761CD"/>
+    <w:pPr>
+      <w:spacing w:after="0" w:line="240" w:lineRule="auto"/>
+    </w:pPr>
+    <w:rPr>
+      <w:rFonts w:ascii="Arial" w:eastAsia="Times New Roman" w:hAnsi="Arial" w:cs="Times New Roman"/>
+      <w:sz w:val="24"/>
+      <w:szCs w:val="24"/>
+      <w:lang w:eastAsia="da-DK"/>
+    </w:rPr>
+  </w:style>
+  <w:style w:type="paragraph" w:customStyle="1" w:styleId="74613EE3DB7143A2AE9FE0E09D0AFFD31">
+    <w:name w:val="74613EE3DB7143A2AE9FE0E09D0AFFD31"/>
+    <w:rsid w:val="00D761CD"/>
+    <w:pPr>
+      <w:spacing w:after="0" w:line="240" w:lineRule="auto"/>
+    </w:pPr>
+    <w:rPr>
+      <w:rFonts w:ascii="Arial" w:eastAsia="Times New Roman" w:hAnsi="Arial" w:cs="Times New Roman"/>
+      <w:sz w:val="24"/>
+      <w:szCs w:val="24"/>
+      <w:lang w:eastAsia="da-DK"/>
+    </w:rPr>
+  </w:style>
+  <w:style w:type="paragraph" w:customStyle="1" w:styleId="80F4F76015CA4B51BF18547B9AEEDAFF1">
+    <w:name w:val="80F4F76015CA4B51BF18547B9AEEDAFF1"/>
+    <w:rsid w:val="00D761CD"/>
+    <w:pPr>
+      <w:spacing w:after="0" w:line="240" w:lineRule="auto"/>
+    </w:pPr>
+    <w:rPr>
+      <w:rFonts w:ascii="Arial" w:eastAsia="Times New Roman" w:hAnsi="Arial" w:cs="Times New Roman"/>
+      <w:sz w:val="24"/>
+      <w:szCs w:val="24"/>
+      <w:lang w:eastAsia="da-DK"/>
+    </w:rPr>
+  </w:style>
+  <w:style w:type="paragraph" w:customStyle="1" w:styleId="EBAB7F0D51854B5FAD980659A9540C581">
+    <w:name w:val="EBAB7F0D51854B5FAD980659A9540C581"/>
+    <w:rsid w:val="00D761CD"/>
+    <w:pPr>
+      <w:spacing w:after="0" w:line="240" w:lineRule="auto"/>
+    </w:pPr>
+    <w:rPr>
+      <w:rFonts w:ascii="Arial" w:eastAsia="Times New Roman" w:hAnsi="Arial" w:cs="Times New Roman"/>
+      <w:sz w:val="24"/>
+      <w:szCs w:val="24"/>
+      <w:lang w:eastAsia="da-DK"/>
+    </w:rPr>
+  </w:style>
+  <w:style w:type="paragraph" w:customStyle="1" w:styleId="DADE032BC8674A2CB3714F8AAADF2C961">
+    <w:name w:val="DADE032BC8674A2CB3714F8AAADF2C961"/>
+    <w:rsid w:val="00D761CD"/>
+    <w:pPr>
+      <w:spacing w:after="0" w:line="240" w:lineRule="auto"/>
+    </w:pPr>
+    <w:rPr>
+      <w:rFonts w:ascii="Arial" w:eastAsia="Times New Roman" w:hAnsi="Arial" w:cs="Times New Roman"/>
+      <w:sz w:val="24"/>
+      <w:szCs w:val="24"/>
+      <w:lang w:eastAsia="da-DK"/>
+    </w:rPr>
+  </w:style>
+  <w:style w:type="paragraph" w:customStyle="1" w:styleId="2254E73066B04B60AC8A99AEFE2AABB21">
+    <w:name w:val="2254E73066B04B60AC8A99AEFE2AABB21"/>
+    <w:rsid w:val="00D761CD"/>
+    <w:pPr>
+      <w:spacing w:after="0" w:line="240" w:lineRule="auto"/>
+    </w:pPr>
+    <w:rPr>
+      <w:rFonts w:ascii="Arial" w:eastAsia="Times New Roman" w:hAnsi="Arial" w:cs="Times New Roman"/>
+      <w:sz w:val="24"/>
+      <w:szCs w:val="24"/>
+      <w:lang w:eastAsia="da-DK"/>
+    </w:rPr>
+  </w:style>
+  <w:style w:type="paragraph" w:customStyle="1" w:styleId="55FF8BE7774B43A395FBCE68836F95531">
+    <w:name w:val="55FF8BE7774B43A395FBCE68836F95531"/>
+    <w:rsid w:val="00D761CD"/>
+    <w:pPr>
+      <w:spacing w:after="0" w:line="240" w:lineRule="auto"/>
+    </w:pPr>
+    <w:rPr>
+      <w:rFonts w:ascii="Arial" w:eastAsia="Times New Roman" w:hAnsi="Arial" w:cs="Times New Roman"/>
+      <w:sz w:val="24"/>
+      <w:szCs w:val="24"/>
+      <w:lang w:eastAsia="da-DK"/>
+    </w:rPr>
+  </w:style>
+  <w:style w:type="paragraph" w:customStyle="1" w:styleId="5DF5DFA52A984086BDC6AC6A481ACD2A1">
+    <w:name w:val="5DF5DFA52A984086BDC6AC6A481ACD2A1"/>
+    <w:rsid w:val="00D761CD"/>
+    <w:pPr>
+      <w:spacing w:after="0" w:line="240" w:lineRule="auto"/>
+    </w:pPr>
+    <w:rPr>
+      <w:rFonts w:ascii="Arial" w:eastAsia="Times New Roman" w:hAnsi="Arial" w:cs="Times New Roman"/>
+      <w:sz w:val="24"/>
+      <w:szCs w:val="24"/>
+      <w:lang w:eastAsia="da-DK"/>
+    </w:rPr>
+  </w:style>
+  <w:style w:type="paragraph" w:customStyle="1" w:styleId="FD7F0B9B746D4A51A32EC91FDC414BDF1">
+    <w:name w:val="FD7F0B9B746D4A51A32EC91FDC414BDF1"/>
+    <w:rsid w:val="00D761CD"/>
+    <w:pPr>
+      <w:spacing w:after="0" w:line="240" w:lineRule="auto"/>
+    </w:pPr>
+    <w:rPr>
+      <w:rFonts w:ascii="Arial" w:eastAsia="Times New Roman" w:hAnsi="Arial" w:cs="Times New Roman"/>
+      <w:sz w:val="24"/>
+      <w:szCs w:val="24"/>
+      <w:lang w:eastAsia="da-DK"/>
+    </w:rPr>
+  </w:style>
+  <w:style w:type="paragraph" w:customStyle="1" w:styleId="3A105F6F9C174434A43E1FE76912795B1">
+    <w:name w:val="3A105F6F9C174434A43E1FE76912795B1"/>
+    <w:rsid w:val="00D761CD"/>
+    <w:pPr>
+      <w:spacing w:after="0" w:line="240" w:lineRule="auto"/>
+    </w:pPr>
+    <w:rPr>
+      <w:rFonts w:ascii="Arial" w:eastAsia="Times New Roman" w:hAnsi="Arial" w:cs="Times New Roman"/>
+      <w:sz w:val="24"/>
+      <w:szCs w:val="24"/>
+      <w:lang w:eastAsia="da-DK"/>
+    </w:rPr>
+  </w:style>
+  <w:style w:type="paragraph" w:customStyle="1" w:styleId="8D7DC26959624F8897505657F30B088D1">
+    <w:name w:val="8D7DC26959624F8897505657F30B088D1"/>
+    <w:rsid w:val="00D761CD"/>
+    <w:pPr>
+      <w:spacing w:after="0" w:line="240" w:lineRule="auto"/>
+    </w:pPr>
+    <w:rPr>
+      <w:rFonts w:ascii="Arial" w:eastAsia="Times New Roman" w:hAnsi="Arial" w:cs="Times New Roman"/>
+      <w:sz w:val="24"/>
+      <w:szCs w:val="24"/>
+      <w:lang w:eastAsia="da-DK"/>
+    </w:rPr>
+  </w:style>
+  <w:style w:type="paragraph" w:customStyle="1" w:styleId="2F8B547C16874685856A7EF3E138D1A3">
+    <w:name w:val="2F8B547C16874685856A7EF3E138D1A3"/>
+    <w:rsid w:val="00D761CD"/>
+    <w:rPr>
+      <w:lang w:val="en-IN" w:eastAsia="en-IN"/>
+    </w:rPr>
+  </w:style>
+  <w:style w:type="paragraph" w:customStyle="1" w:styleId="83ED33C0EF444EE4BDF191E361CCFC89">
+    <w:name w:val="83ED33C0EF444EE4BDF191E361CCFC89"/>
+    <w:rsid w:val="00D761CD"/>
+    <w:rPr>
+      <w:lang w:val="en-IN" w:eastAsia="en-IN"/>
+    </w:rPr>
+  </w:style>
+  <w:style w:type="paragraph" w:customStyle="1" w:styleId="BDD5D90690064436821C58FE314BADF8">
+    <w:name w:val="BDD5D90690064436821C58FE314BADF8"/>
+    <w:rsid w:val="00D761CD"/>
+    <w:rPr>
+      <w:lang w:val="en-IN" w:eastAsia="en-IN"/>
+    </w:rPr>
+  </w:style>
+  <w:style w:type="paragraph" w:customStyle="1" w:styleId="1663F3515689449C95CD0AFD3109B8C5">
+    <w:name w:val="1663F3515689449C95CD0AFD3109B8C5"/>
+    <w:rsid w:val="00D761CD"/>
+    <w:rPr>
+      <w:lang w:val="en-IN" w:eastAsia="en-IN"/>
+    </w:rPr>
+  </w:style>
+  <w:style w:type="paragraph" w:customStyle="1" w:styleId="7710E1A3530A4B1C9DDEB055974C41D3">
+    <w:name w:val="7710E1A3530A4B1C9DDEB055974C41D3"/>
+    <w:rsid w:val="00D761CD"/>
     <w:rPr>
       <w:lang w:val="en-IN" w:eastAsia="en-IN"/>
     </w:rPr>

</xml_diff>

<commit_message>
Length increase and prev bug fixes
</commit_message>
<xml_diff>
--- a/Code/DocumentGenerate/Templates/GoldenTemplate.docx
+++ b/Code/DocumentGenerate/Templates/GoldenTemplate.docx
@@ -673,25 +673,13 @@
                 <w:sz w:val="21"/>
               </w:rPr>
             </w:pPr>
-            <w:proofErr w:type="spellStart"/>
-            <w:proofErr w:type="gramStart"/>
             <w:r>
               <w:rPr>
                 <w:b/>
                 <w:w w:val="105"/>
                 <w:sz w:val="21"/>
               </w:rPr>
-              <w:t>Sl.No</w:t>
-            </w:r>
-            <w:proofErr w:type="spellEnd"/>
-            <w:proofErr w:type="gramEnd"/>
-            <w:r>
-              <w:rPr>
-                <w:b/>
-                <w:w w:val="105"/>
-                <w:sz w:val="21"/>
-              </w:rPr>
-              <w:t>:</w:t>
+              <w:t>Sl.No:</w:t>
             </w:r>
           </w:p>
         </w:tc>
@@ -1601,23 +1589,7 @@
                 <w:w w:val="105"/>
                 <w:sz w:val="21"/>
               </w:rPr>
-              <w:t xml:space="preserve">Risk </w:t>
-            </w:r>
-            <w:proofErr w:type="spellStart"/>
-            <w:r>
-              <w:rPr>
-                <w:w w:val="105"/>
-                <w:sz w:val="21"/>
-              </w:rPr>
-              <w:t>assesment</w:t>
-            </w:r>
-            <w:proofErr w:type="spellEnd"/>
-            <w:r>
-              <w:rPr>
-                <w:w w:val="105"/>
-                <w:sz w:val="21"/>
-              </w:rPr>
-              <w:t xml:space="preserve"> review</w:t>
+              <w:t>Risk assesment review</w:t>
             </w:r>
           </w:p>
         </w:tc>
@@ -2401,6 +2373,7 @@
               <w:pStyle w:val="TableParagraph"/>
               <w:spacing w:before="188" w:line="244" w:lineRule="exact"/>
               <w:ind w:left="386" w:right="345"/>
+              <w:jc w:val="center"/>
               <w:rPr>
                 <w:sz w:val="21"/>
               </w:rPr>
@@ -2528,31 +2501,42 @@
             </w:tc>
           </w:sdtContent>
         </w:sdt>
-        <w:sdt>
-          <w:sdtPr>
-            <w:rPr>
-              <w:rFonts w:ascii="Times New Roman"/>
-              <w:sz w:val="20"/>
-            </w:rPr>
-            <w:alias w:val="sfc_signdate"/>
-            <w:tag w:val="sfc_signdate"/>
-            <w:id w:val="1686552827"/>
-            <w:placeholder>
-              <w:docPart w:val="DefaultPlaceholder_-1854013440"/>
-            </w:placeholder>
-            <w:showingPlcHdr/>
-            <w:text/>
-          </w:sdtPr>
-          <w:sdtEndPr/>
-          <w:sdtContent>
-            <w:tc>
-              <w:tcPr>
-                <w:tcW w:w="1216" w:type="dxa"/>
-                <w:gridSpan w:val="2"/>
-              </w:tcPr>
+        <w:tc>
+          <w:tcPr>
+            <w:tcW w:w="1216" w:type="dxa"/>
+            <w:gridSpan w:val="2"/>
+          </w:tcPr>
+          <w:p>
+            <w:pPr>
+              <w:pStyle w:val="TableParagraph"/>
+              <w:jc w:val="center"/>
+              <w:rPr>
+                <w:rFonts w:ascii="Times New Roman"/>
+                <w:sz w:val="20"/>
+              </w:rPr>
+            </w:pPr>
+          </w:p>
+          <w:sdt>
+            <w:sdtPr>
+              <w:rPr>
+                <w:rFonts w:ascii="Times New Roman"/>
+                <w:sz w:val="20"/>
+              </w:rPr>
+              <w:alias w:val="sfc_signdate"/>
+              <w:tag w:val="sfc_signdate"/>
+              <w:id w:val="1686552827"/>
+              <w:placeholder>
+                <w:docPart w:val="DefaultPlaceholder_-1854013440"/>
+              </w:placeholder>
+              <w:showingPlcHdr/>
+              <w:text/>
+            </w:sdtPr>
+            <w:sdtEndPr/>
+            <w:sdtContent>
               <w:p>
                 <w:pPr>
                   <w:pStyle w:val="TableParagraph"/>
+                  <w:jc w:val="center"/>
                   <w:rPr>
                     <w:rFonts w:ascii="Times New Roman"/>
                     <w:sz w:val="20"/>
@@ -2565,9 +2549,9 @@
                   <w:t>Click or tap here to enter text.</w:t>
                 </w:r>
               </w:p>
-            </w:tc>
-          </w:sdtContent>
-        </w:sdt>
+            </w:sdtContent>
+          </w:sdt>
+        </w:tc>
         <w:sdt>
           <w:sdtPr>
             <w:rPr>
@@ -2941,7 +2925,16 @@
                 <w:szCs w:val="20"/>
                 <w:lang w:val="en-US"/>
               </w:rPr>
-              <w:t>Report no.:</w:t>
+              <w:t>Sub Order</w:t>
+            </w:r>
+            <w:r>
+              <w:rPr>
+                <w:rFonts w:ascii="Calibri" w:hAnsi="Calibri" w:cs="Calibri"/>
+                <w:sz w:val="20"/>
+                <w:szCs w:val="20"/>
+                <w:lang w:val="en-US"/>
+              </w:rPr>
+              <w:t xml:space="preserve"> no:</w:t>
             </w:r>
           </w:p>
           <w:p>
@@ -2955,8 +2948,8 @@
                 <w:rPr>
                   <w:rFonts w:ascii="Calibri" w:hAnsi="Calibri" w:cs="Calibri"/>
                 </w:rPr>
-                <w:alias w:val="Cea_ReportNumber"/>
-                <w:tag w:val="Cea_ReportNumber"/>
+                <w:alias w:val="Sub_No_Header"/>
+                <w:tag w:val="Sub_No_Header"/>
                 <w:id w:val="431328509"/>
                 <w:lock w:val="sdtLocked"/>
                 <w:placeholder>
@@ -3035,7 +3028,7 @@
               </w:placeholder>
               <w:showingPlcHdr/>
               <w:date>
-                <w:dateFormat w:val="d-MMM-yy"/>
+                <w:dateFormat w:val="dd/MM/yyyy"/>
                 <w:lid w:val="en-US"/>
                 <w:storeMappedDataAs w:val="dateTime"/>
                 <w:calendar w:val="gregorian"/>
@@ -5491,27 +5484,7 @@
                 <w:bCs/>
                 <w:sz w:val="18"/>
               </w:rPr>
-              <w:t>/</w:t>
-            </w:r>
-            <w:proofErr w:type="spellStart"/>
-            <w:r>
-              <w:rPr>
-                <w:rFonts w:ascii="Calibri" w:hAnsi="Calibri" w:cs="Calibri"/>
-                <w:b/>
-                <w:bCs/>
-                <w:sz w:val="18"/>
-              </w:rPr>
-              <w:t>hr</w:t>
-            </w:r>
-            <w:proofErr w:type="spellEnd"/>
-            <w:r>
-              <w:rPr>
-                <w:rFonts w:ascii="Calibri" w:hAnsi="Calibri" w:cs="Calibri"/>
-                <w:b/>
-                <w:bCs/>
-                <w:sz w:val="18"/>
-              </w:rPr>
-              <w:t>)</w:t>
+              <w:t>/hr)</w:t>
             </w:r>
           </w:p>
         </w:tc>
@@ -5572,27 +5545,7 @@
                 <w:bCs/>
                 <w:sz w:val="18"/>
               </w:rPr>
-              <w:t>Feed (</w:t>
-            </w:r>
-            <w:proofErr w:type="spellStart"/>
-            <w:r>
-              <w:rPr>
-                <w:rFonts w:ascii="Calibri" w:hAnsi="Calibri" w:cs="Calibri"/>
-                <w:b/>
-                <w:bCs/>
-                <w:sz w:val="18"/>
-              </w:rPr>
-              <w:t>lph</w:t>
-            </w:r>
-            <w:proofErr w:type="spellEnd"/>
-            <w:r>
-              <w:rPr>
-                <w:rFonts w:ascii="Calibri" w:hAnsi="Calibri" w:cs="Calibri"/>
-                <w:b/>
-                <w:bCs/>
-                <w:sz w:val="18"/>
-              </w:rPr>
-              <w:t>)</w:t>
+              <w:t>Feed (lph)</w:t>
             </w:r>
           </w:p>
         </w:tc>
@@ -11654,7 +11607,7 @@
         <v:path o:extrusionok="f" gradientshapeok="t" o:connecttype="rect"/>
         <o:lock v:ext="edit" aspectratio="t"/>
       </v:shapetype>
-      <v:shape id="_x0000_i1034" type="#_x0000_t75" style="width:188.25pt;height:150.75pt" o:bullet="t">
+      <v:shape id="_x0000_i1029" type="#_x0000_t75" style="width:188.25pt;height:150.75pt" o:bullet="t">
         <v:imagedata r:id="rId1" o:title="flag"/>
       </v:shape>
     </w:pict>
@@ -16582,11 +16535,13 @@
     <w:rsid w:val="0055364E"/>
     <w:rsid w:val="00593C29"/>
     <w:rsid w:val="005F2B83"/>
+    <w:rsid w:val="006A3B86"/>
     <w:rsid w:val="006B6D08"/>
     <w:rsid w:val="006C19C9"/>
     <w:rsid w:val="00726616"/>
     <w:rsid w:val="00761FB9"/>
     <w:rsid w:val="0077280A"/>
+    <w:rsid w:val="00797827"/>
     <w:rsid w:val="007A5957"/>
     <w:rsid w:val="007B5DFE"/>
     <w:rsid w:val="007D6FB6"/>
@@ -16605,6 +16560,7 @@
     <w:rsid w:val="00B526D8"/>
     <w:rsid w:val="00B758B0"/>
     <w:rsid w:val="00B91BB3"/>
+    <w:rsid w:val="00C32F24"/>
     <w:rsid w:val="00C61E95"/>
     <w:rsid w:val="00CA7584"/>
     <w:rsid w:val="00CC45DB"/>

</xml_diff>